<commit_message>
introdução e calendarização semi-concluidos
</commit_message>
<xml_diff>
--- a/Proposta/proposta.docx
+++ b/Proposta/proposta.docx
@@ -463,10 +463,281 @@
           <w:szCs w:val="24"/>
         </w:rPr>
       </w:pPr>
+      <w:r>
+        <w:rPr>
+          <w:rFonts w:ascii="Cambria" w:hAnsi="Cambria"/>
+          <w:sz w:val="24"/>
+          <w:szCs w:val="24"/>
+        </w:rPr>
+        <w:t>Nas Ciências e Tecnologias de Informação, as ontologias são classificações</w:t>
+      </w:r>
+      <w:r>
+        <w:rPr>
+          <w:rFonts w:ascii="Cambria" w:hAnsi="Cambria"/>
+          <w:sz w:val="24"/>
+          <w:szCs w:val="24"/>
+        </w:rPr>
+        <w:t xml:space="preserve"> e</w:t>
+      </w:r>
+      <w:r>
+        <w:rPr>
+          <w:rFonts w:ascii="Cambria" w:hAnsi="Cambria"/>
+          <w:sz w:val="24"/>
+          <w:szCs w:val="24"/>
+        </w:rPr>
+        <w:t xml:space="preserve"> usadas como um meio para categorizar</w:t>
+      </w:r>
+      <w:r>
+        <w:rPr>
+          <w:rFonts w:ascii="Cambria" w:hAnsi="Cambria"/>
+          <w:sz w:val="24"/>
+          <w:szCs w:val="24"/>
+        </w:rPr>
+        <w:t xml:space="preserve"> </w:t>
+      </w:r>
+      <w:r>
+        <w:rPr>
+          <w:rFonts w:ascii="Cambria" w:hAnsi="Cambria"/>
+          <w:sz w:val="24"/>
+          <w:szCs w:val="24"/>
+        </w:rPr>
+        <w:t>ou agrupar as informações em classes.</w:t>
+      </w:r>
+      <w:r>
+        <w:rPr>
+          <w:rFonts w:ascii="Cambria" w:hAnsi="Cambria"/>
+          <w:sz w:val="24"/>
+          <w:szCs w:val="24"/>
+        </w:rPr>
+        <w:t xml:space="preserve"> </w:t>
+      </w:r>
+      <w:r>
+        <w:rPr>
+          <w:rFonts w:ascii="Cambria" w:hAnsi="Cambria"/>
+          <w:sz w:val="24"/>
+          <w:szCs w:val="24"/>
+        </w:rPr>
+        <w:t>Nos dias atuais,</w:t>
+      </w:r>
+      <w:r>
+        <w:rPr>
+          <w:rFonts w:ascii="Cambria" w:hAnsi="Cambria"/>
+          <w:sz w:val="24"/>
+          <w:szCs w:val="24"/>
+        </w:rPr>
+        <w:t xml:space="preserve"> as ontologias são utilizadas em vários domínios, </w:t>
+      </w:r>
+      <w:r>
+        <w:rPr>
+          <w:rFonts w:ascii="Cambria" w:hAnsi="Cambria"/>
+          <w:sz w:val="24"/>
+          <w:szCs w:val="24"/>
+        </w:rPr>
+        <w:t>como por exemplo para descrever regras de negócios</w:t>
+      </w:r>
+      <w:r>
+        <w:rPr>
+          <w:rFonts w:ascii="Cambria" w:hAnsi="Cambria"/>
+          <w:sz w:val="24"/>
+          <w:szCs w:val="24"/>
+        </w:rPr>
+        <w:t xml:space="preserve">. </w:t>
+      </w:r>
+    </w:p>
+    <w:p>
+      <w:pPr>
+        <w:rPr>
+          <w:rFonts w:ascii="Cambria" w:hAnsi="Cambria"/>
+          <w:sz w:val="24"/>
+          <w:szCs w:val="24"/>
+        </w:rPr>
+      </w:pPr>
+      <w:r>
+        <w:rPr>
+          <w:rFonts w:ascii="Cambria" w:hAnsi="Cambria"/>
+          <w:sz w:val="24"/>
+          <w:szCs w:val="24"/>
+        </w:rPr>
+        <w:t>Apesar de</w:t>
+      </w:r>
+      <w:r>
+        <w:rPr>
+          <w:rFonts w:ascii="Cambria" w:hAnsi="Cambria"/>
+          <w:sz w:val="24"/>
+          <w:szCs w:val="24"/>
+        </w:rPr>
+        <w:t xml:space="preserve"> </w:t>
+      </w:r>
+      <w:r>
+        <w:rPr>
+          <w:rFonts w:ascii="Cambria" w:hAnsi="Cambria"/>
+          <w:sz w:val="24"/>
+          <w:szCs w:val="24"/>
+        </w:rPr>
+        <w:t>exist</w:t>
+      </w:r>
+      <w:r>
+        <w:rPr>
+          <w:rFonts w:ascii="Cambria" w:hAnsi="Cambria"/>
+          <w:sz w:val="24"/>
+          <w:szCs w:val="24"/>
+        </w:rPr>
+        <w:t>ir</w:t>
+      </w:r>
+      <w:r>
+        <w:rPr>
+          <w:rFonts w:ascii="Cambria" w:hAnsi="Cambria"/>
+          <w:sz w:val="24"/>
+          <w:szCs w:val="24"/>
+        </w:rPr>
+        <w:t xml:space="preserve"> uma</w:t>
+      </w:r>
+      <w:r>
+        <w:rPr>
+          <w:rFonts w:ascii="Cambria" w:hAnsi="Cambria"/>
+          <w:sz w:val="24"/>
+          <w:szCs w:val="24"/>
+        </w:rPr>
+        <w:t xml:space="preserve"> extensa variedade de ontologias</w:t>
+      </w:r>
+      <w:r>
+        <w:rPr>
+          <w:rFonts w:ascii="Cambria" w:hAnsi="Cambria"/>
+          <w:sz w:val="24"/>
+          <w:szCs w:val="24"/>
+        </w:rPr>
+        <w:t xml:space="preserve">, </w:t>
+      </w:r>
+      <w:r>
+        <w:rPr>
+          <w:rFonts w:ascii="Cambria" w:hAnsi="Cambria"/>
+          <w:sz w:val="24"/>
+          <w:szCs w:val="24"/>
+        </w:rPr>
+        <w:t>não há nenhuma que represent</w:t>
+      </w:r>
+      <w:r>
+        <w:rPr>
+          <w:rFonts w:ascii="Cambria" w:hAnsi="Cambria"/>
+          <w:sz w:val="24"/>
+          <w:szCs w:val="24"/>
+        </w:rPr>
+        <w:t>e</w:t>
+      </w:r>
+      <w:r>
+        <w:rPr>
+          <w:rFonts w:ascii="Cambria" w:hAnsi="Cambria"/>
+          <w:sz w:val="24"/>
+          <w:szCs w:val="24"/>
+        </w:rPr>
+        <w:t xml:space="preserve"> a descrição de ferramentas bioinformáticas. Porém, com o grande crescimento e propagação de dados e ferramentas na área da bioinformática, surge um grande interesse na existência de descrição de ferramentas em OWL (</w:t>
+      </w:r>
+      <w:r>
+        <w:rPr>
+          <w:rFonts w:ascii="Cambria" w:hAnsi="Cambria"/>
+          <w:i/>
+          <w:sz w:val="24"/>
+          <w:szCs w:val="24"/>
+        </w:rPr>
+        <w:t xml:space="preserve">Web </w:t>
+      </w:r>
       <w:proofErr w:type="spellStart"/>
       <w:r>
         <w:rPr>
           <w:rFonts w:ascii="Cambria" w:hAnsi="Cambria"/>
+          <w:i/>
+          <w:sz w:val="24"/>
+          <w:szCs w:val="24"/>
+        </w:rPr>
+        <w:t>Ontology</w:t>
+      </w:r>
+      <w:proofErr w:type="spellEnd"/>
+      <w:r>
+        <w:rPr>
+          <w:rFonts w:ascii="Cambria" w:hAnsi="Cambria"/>
+          <w:i/>
+          <w:sz w:val="24"/>
+          <w:szCs w:val="24"/>
+        </w:rPr>
+        <w:t xml:space="preserve"> </w:t>
+      </w:r>
+      <w:proofErr w:type="spellStart"/>
+      <w:r>
+        <w:rPr>
+          <w:rFonts w:ascii="Cambria" w:hAnsi="Cambria"/>
+          <w:i/>
+          <w:sz w:val="24"/>
+          <w:szCs w:val="24"/>
+        </w:rPr>
+        <w:t>Language</w:t>
+      </w:r>
+      <w:proofErr w:type="spellEnd"/>
+      <w:r>
+        <w:rPr>
+          <w:rFonts w:ascii="Cambria" w:hAnsi="Cambria"/>
+          <w:sz w:val="24"/>
+          <w:szCs w:val="24"/>
+        </w:rPr>
+        <w:t>), que é uma linguagem computacional baseada em lógica para definir e instanciar ontologias na Web.</w:t>
+      </w:r>
+    </w:p>
+    <w:p>
+      <w:pPr>
+        <w:rPr>
+          <w:rFonts w:ascii="Cambria" w:hAnsi="Cambria"/>
+          <w:sz w:val="24"/>
+          <w:szCs w:val="24"/>
+        </w:rPr>
+      </w:pPr>
+      <w:r>
+        <w:rPr>
+          <w:rFonts w:ascii="Cambria" w:hAnsi="Cambria"/>
+          <w:sz w:val="24"/>
+          <w:szCs w:val="24"/>
+        </w:rPr>
+        <w:t xml:space="preserve">Outro exemplo em que podemos observar o uso de ontologias é em </w:t>
+      </w:r>
+      <w:proofErr w:type="spellStart"/>
+      <w:r>
+        <w:rPr>
+          <w:rFonts w:ascii="Cambria" w:hAnsi="Cambria"/>
+          <w:i/>
+          <w:sz w:val="24"/>
+          <w:szCs w:val="24"/>
+        </w:rPr>
+        <w:t>workf</w:t>
+      </w:r>
+      <w:r>
+        <w:rPr>
+          <w:rFonts w:ascii="Cambria" w:hAnsi="Cambria"/>
+          <w:i/>
+          <w:sz w:val="24"/>
+          <w:szCs w:val="24"/>
+        </w:rPr>
+        <w:t>l</w:t>
+      </w:r>
+      <w:r>
+        <w:rPr>
+          <w:rFonts w:ascii="Cambria" w:hAnsi="Cambria"/>
+          <w:i/>
+          <w:sz w:val="24"/>
+          <w:szCs w:val="24"/>
+        </w:rPr>
+        <w:t>ows</w:t>
+      </w:r>
+      <w:proofErr w:type="spellEnd"/>
+      <w:r>
+        <w:rPr>
+          <w:rFonts w:ascii="Cambria" w:hAnsi="Cambria"/>
+          <w:sz w:val="24"/>
+          <w:szCs w:val="24"/>
+        </w:rPr>
+        <w:t xml:space="preserve"> científicos. Um </w:t>
+      </w:r>
+      <w:proofErr w:type="spellStart"/>
+      <w:r>
+        <w:rPr>
+          <w:rFonts w:ascii="Cambria" w:hAnsi="Cambria"/>
           <w:sz w:val="24"/>
           <w:szCs w:val="24"/>
         </w:rPr>
@@ -520,7 +791,71 @@
           <w:sz w:val="24"/>
           <w:szCs w:val="24"/>
         </w:rPr>
-        <w:t>senta os passos a serem executados em um determinado experimento científico [</w:t>
+        <w:t xml:space="preserve">senta os passos a serem executados </w:t>
+      </w:r>
+      <w:r>
+        <w:rPr>
+          <w:rFonts w:ascii="Cambria" w:hAnsi="Cambria"/>
+          <w:sz w:val="24"/>
+          <w:szCs w:val="24"/>
+        </w:rPr>
+        <w:t>numa</w:t>
+      </w:r>
+      <w:r>
+        <w:rPr>
+          <w:rFonts w:ascii="Cambria" w:hAnsi="Cambria"/>
+          <w:sz w:val="24"/>
+          <w:szCs w:val="24"/>
+        </w:rPr>
+        <w:t xml:space="preserve"> determinad</w:t>
+      </w:r>
+      <w:r>
+        <w:rPr>
+          <w:rFonts w:ascii="Cambria" w:hAnsi="Cambria"/>
+          <w:sz w:val="24"/>
+          <w:szCs w:val="24"/>
+        </w:rPr>
+        <w:t>a</w:t>
+      </w:r>
+      <w:r>
+        <w:rPr>
+          <w:rFonts w:ascii="Cambria" w:hAnsi="Cambria"/>
+          <w:sz w:val="24"/>
+          <w:szCs w:val="24"/>
+        </w:rPr>
+        <w:t xml:space="preserve"> experi</w:t>
+      </w:r>
+      <w:r>
+        <w:rPr>
+          <w:rFonts w:ascii="Cambria" w:hAnsi="Cambria"/>
+          <w:sz w:val="24"/>
+          <w:szCs w:val="24"/>
+        </w:rPr>
+        <w:t>ência</w:t>
+      </w:r>
+      <w:r>
+        <w:rPr>
+          <w:rFonts w:ascii="Cambria" w:hAnsi="Cambria"/>
+          <w:sz w:val="24"/>
+          <w:szCs w:val="24"/>
+        </w:rPr>
+        <w:t xml:space="preserve"> científic</w:t>
+      </w:r>
+      <w:r>
+        <w:rPr>
+          <w:rFonts w:ascii="Cambria" w:hAnsi="Cambria"/>
+          <w:sz w:val="24"/>
+          <w:szCs w:val="24"/>
+        </w:rPr>
+        <w:t>a</w:t>
+      </w:r>
+      <w:r>
+        <w:rPr>
+          <w:rFonts w:ascii="Cambria" w:hAnsi="Cambria"/>
+          <w:sz w:val="24"/>
+          <w:szCs w:val="24"/>
+        </w:rPr>
+        <w:t xml:space="preserve"> [</w:t>
       </w:r>
       <w:proofErr w:type="spellStart"/>
       <w:r>
@@ -590,12 +925,22 @@
         </w:rPr>
         <w:t xml:space="preserve"> </w:t>
       </w:r>
-      <w:r>
-        <w:rPr>
-          <w:rFonts w:ascii="Cambria" w:hAnsi="Cambria"/>
-          <w:sz w:val="24"/>
-          <w:szCs w:val="24"/>
-        </w:rPr>
+    </w:p>
+    <w:p>
+      <w:pPr>
+        <w:rPr>
+          <w:rFonts w:ascii="Cambria" w:hAnsi="Cambria"/>
+          <w:sz w:val="24"/>
+          <w:szCs w:val="24"/>
+        </w:rPr>
+      </w:pPr>
+      <w:r>
+        <w:rPr>
+          <w:rFonts w:ascii="Cambria" w:hAnsi="Cambria"/>
+          <w:sz w:val="24"/>
+          <w:szCs w:val="24"/>
+        </w:rPr>
+        <w:lastRenderedPageBreak/>
         <w:t>Na área da bioinformática</w:t>
       </w:r>
       <w:r>
@@ -612,7 +957,15 @@
           <w:sz w:val="24"/>
           <w:szCs w:val="24"/>
         </w:rPr>
-        <w:t xml:space="preserve">geralmente é </w:t>
+        <w:t xml:space="preserve">é </w:t>
+      </w:r>
+      <w:r>
+        <w:rPr>
+          <w:rFonts w:ascii="Cambria" w:hAnsi="Cambria"/>
+          <w:sz w:val="24"/>
+          <w:szCs w:val="24"/>
+        </w:rPr>
+        <w:t xml:space="preserve">geralmente </w:t>
       </w:r>
       <w:r>
         <w:rPr>
@@ -687,32 +1040,68 @@
           <w:sz w:val="24"/>
           <w:szCs w:val="24"/>
         </w:rPr>
-        <w:t>, sendo assim</w:t>
-      </w:r>
-      <w:r>
-        <w:rPr>
-          <w:rFonts w:ascii="Cambria" w:hAnsi="Cambria"/>
+        <w:t>.</w:t>
+      </w:r>
+      <w:r>
+        <w:rPr>
+          <w:rFonts w:ascii="Cambria" w:hAnsi="Cambria"/>
+          <w:sz w:val="24"/>
+          <w:szCs w:val="24"/>
+        </w:rPr>
+        <w:t xml:space="preserve"> U</w:t>
+      </w:r>
+      <w:r>
+        <w:rPr>
+          <w:rFonts w:ascii="Cambria" w:hAnsi="Cambria"/>
+          <w:sz w:val="24"/>
+          <w:szCs w:val="24"/>
+        </w:rPr>
+        <w:t xml:space="preserve">ma vez que </w:t>
+      </w:r>
+      <w:r>
+        <w:rPr>
+          <w:rFonts w:ascii="Cambria" w:hAnsi="Cambria"/>
+          <w:sz w:val="24"/>
+          <w:szCs w:val="24"/>
+        </w:rPr>
+        <w:t xml:space="preserve">CWL </w:t>
+      </w:r>
+      <w:r>
+        <w:rPr>
+          <w:rFonts w:ascii="Cambria" w:hAnsi="Cambria"/>
+          <w:sz w:val="24"/>
+          <w:szCs w:val="24"/>
+        </w:rPr>
+        <w:t xml:space="preserve">é </w:t>
+      </w:r>
+      <w:r>
+        <w:rPr>
+          <w:rFonts w:ascii="Cambria" w:hAnsi="Cambria"/>
+          <w:sz w:val="24"/>
+          <w:szCs w:val="24"/>
+        </w:rPr>
+        <w:t xml:space="preserve">um dos muitos </w:t>
+      </w:r>
+      <w:proofErr w:type="spellStart"/>
+      <w:r>
+        <w:rPr>
+          <w:rFonts w:ascii="Cambria" w:hAnsi="Cambria"/>
+          <w:i/>
+          <w:sz w:val="24"/>
+          <w:szCs w:val="24"/>
+        </w:rPr>
+        <w:t>Scientific</w:t>
+      </w:r>
+      <w:proofErr w:type="spellEnd"/>
+      <w:r>
+        <w:rPr>
+          <w:rFonts w:ascii="Cambria" w:hAnsi="Cambria"/>
+          <w:i/>
           <w:sz w:val="24"/>
           <w:szCs w:val="24"/>
         </w:rPr>
         <w:t xml:space="preserve"> </w:t>
       </w:r>
-      <w:r>
-        <w:rPr>
-          <w:rFonts w:ascii="Cambria" w:hAnsi="Cambria"/>
-          <w:sz w:val="24"/>
-          <w:szCs w:val="24"/>
-        </w:rPr>
-        <w:t xml:space="preserve">classificada </w:t>
-      </w:r>
-      <w:r>
-        <w:rPr>
-          <w:rFonts w:ascii="Cambria" w:hAnsi="Cambria"/>
-          <w:sz w:val="24"/>
-          <w:szCs w:val="24"/>
-        </w:rPr>
-        <w:t xml:space="preserve">um </w:t>
-      </w:r>
       <w:proofErr w:type="spellStart"/>
       <w:r>
         <w:rPr>
@@ -721,6 +1110,53 @@
           <w:sz w:val="24"/>
           <w:szCs w:val="24"/>
         </w:rPr>
+        <w:t>Workflow</w:t>
+      </w:r>
+      <w:proofErr w:type="spellEnd"/>
+      <w:r>
+        <w:rPr>
+          <w:rFonts w:ascii="Cambria" w:hAnsi="Cambria"/>
+          <w:i/>
+          <w:sz w:val="24"/>
+          <w:szCs w:val="24"/>
+        </w:rPr>
+        <w:t xml:space="preserve"> </w:t>
+      </w:r>
+      <w:proofErr w:type="spellStart"/>
+      <w:r>
+        <w:rPr>
+          <w:rFonts w:ascii="Cambria" w:hAnsi="Cambria"/>
+          <w:i/>
+          <w:sz w:val="24"/>
+          <w:szCs w:val="24"/>
+        </w:rPr>
+        <w:t>System</w:t>
+      </w:r>
+      <w:proofErr w:type="spellEnd"/>
+      <w:r>
+        <w:rPr>
+          <w:rFonts w:ascii="Cambria" w:hAnsi="Cambria"/>
+          <w:sz w:val="24"/>
+          <w:szCs w:val="24"/>
+        </w:rPr>
+        <w:t xml:space="preserve"> existentes</w:t>
+      </w:r>
+      <w:r>
+        <w:rPr>
+          <w:rFonts w:ascii="Cambria" w:hAnsi="Cambria"/>
+          <w:sz w:val="24"/>
+          <w:szCs w:val="24"/>
+        </w:rPr>
+        <w:t xml:space="preserve">, a descrição destas ferramentas é classificada como um </w:t>
+      </w:r>
+      <w:proofErr w:type="spellStart"/>
+      <w:r>
+        <w:rPr>
+          <w:rFonts w:ascii="Cambria" w:hAnsi="Cambria"/>
+          <w:i/>
+          <w:sz w:val="24"/>
+          <w:szCs w:val="24"/>
+        </w:rPr>
         <w:t>workflow</w:t>
       </w:r>
       <w:proofErr w:type="spellEnd"/>
@@ -731,227 +1167,251 @@
           <w:sz w:val="24"/>
           <w:szCs w:val="24"/>
         </w:rPr>
-        <w:t xml:space="preserve">, </w:t>
-      </w:r>
-      <w:r>
-        <w:rPr>
-          <w:rFonts w:ascii="Cambria" w:hAnsi="Cambria"/>
-          <w:sz w:val="24"/>
-          <w:szCs w:val="24"/>
-        </w:rPr>
-        <w:t xml:space="preserve">uma vez que </w:t>
-      </w:r>
-      <w:r>
-        <w:rPr>
-          <w:rFonts w:ascii="Cambria" w:hAnsi="Cambria"/>
-          <w:sz w:val="24"/>
-          <w:szCs w:val="24"/>
-        </w:rPr>
-        <w:t xml:space="preserve">CWL </w:t>
-      </w:r>
-      <w:r>
-        <w:rPr>
-          <w:rFonts w:ascii="Cambria" w:hAnsi="Cambria"/>
-          <w:sz w:val="24"/>
-          <w:szCs w:val="24"/>
-        </w:rPr>
-        <w:t xml:space="preserve">é </w:t>
-      </w:r>
-      <w:r>
-        <w:rPr>
-          <w:rFonts w:ascii="Cambria" w:hAnsi="Cambria"/>
-          <w:sz w:val="24"/>
-          <w:szCs w:val="24"/>
-        </w:rPr>
-        <w:t xml:space="preserve">um dos muitos </w:t>
-      </w:r>
-      <w:proofErr w:type="spellStart"/>
-      <w:r>
-        <w:rPr>
-          <w:rFonts w:ascii="Cambria" w:hAnsi="Cambria"/>
-          <w:i/>
-          <w:sz w:val="24"/>
-          <w:szCs w:val="24"/>
-        </w:rPr>
-        <w:t>Scientific</w:t>
-      </w:r>
-      <w:proofErr w:type="spellEnd"/>
-      <w:r>
-        <w:rPr>
-          <w:rFonts w:ascii="Cambria" w:hAnsi="Cambria"/>
-          <w:i/>
+        <w:t>.</w:t>
+      </w:r>
+      <w:r>
+        <w:rPr>
+          <w:rFonts w:ascii="Cambria" w:hAnsi="Cambria"/>
+          <w:sz w:val="24"/>
+          <w:szCs w:val="24"/>
+        </w:rPr>
+        <w:t xml:space="preserve"> Tendo em conta que esta descrição</w:t>
+      </w:r>
+      <w:r>
+        <w:rPr>
+          <w:rFonts w:ascii="Cambria" w:hAnsi="Cambria"/>
+          <w:sz w:val="24"/>
+          <w:szCs w:val="24"/>
+        </w:rPr>
+        <w:t xml:space="preserve"> está inserida num domínio </w:t>
+      </w:r>
+      <w:r>
+        <w:rPr>
+          <w:rFonts w:ascii="Cambria" w:hAnsi="Cambria"/>
+          <w:sz w:val="24"/>
+          <w:szCs w:val="24"/>
+        </w:rPr>
+        <w:t>específico</w:t>
+      </w:r>
+      <w:r>
+        <w:rPr>
+          <w:rFonts w:ascii="Cambria" w:hAnsi="Cambria"/>
+          <w:sz w:val="24"/>
+          <w:szCs w:val="24"/>
+        </w:rPr>
+        <w:t xml:space="preserve"> caracterizado por determinados</w:t>
+      </w:r>
+      <w:r>
+        <w:rPr>
+          <w:rFonts w:ascii="Cambria" w:hAnsi="Cambria"/>
+          <w:sz w:val="24"/>
+          <w:szCs w:val="24"/>
+        </w:rPr>
+        <w:t xml:space="preserve"> conceitos e relações</w:t>
+      </w:r>
+      <w:r>
+        <w:rPr>
+          <w:rFonts w:ascii="Cambria" w:hAnsi="Cambria"/>
+          <w:sz w:val="24"/>
+          <w:szCs w:val="24"/>
+        </w:rPr>
+        <w:t xml:space="preserve">, esta pode ser </w:t>
+      </w:r>
+      <w:r>
+        <w:rPr>
+          <w:rFonts w:ascii="Cambria" w:hAnsi="Cambria"/>
+          <w:sz w:val="24"/>
+          <w:szCs w:val="24"/>
+        </w:rPr>
+        <w:t xml:space="preserve">designada </w:t>
+      </w:r>
+      <w:r>
+        <w:rPr>
+          <w:rFonts w:ascii="Cambria" w:hAnsi="Cambria"/>
+          <w:sz w:val="24"/>
+          <w:szCs w:val="24"/>
+        </w:rPr>
+        <w:t>como uma o</w:t>
+      </w:r>
+      <w:r>
+        <w:rPr>
+          <w:rFonts w:ascii="Cambria" w:hAnsi="Cambria"/>
+          <w:sz w:val="24"/>
+          <w:szCs w:val="24"/>
+        </w:rPr>
+        <w:t>ntologia.</w:t>
+      </w:r>
+    </w:p>
+    <w:p>
+      <w:pPr>
+        <w:rPr>
+          <w:rFonts w:ascii="Cambria" w:hAnsi="Cambria"/>
+          <w:sz w:val="24"/>
+          <w:szCs w:val="24"/>
+        </w:rPr>
+      </w:pPr>
+      <w:r>
+        <w:rPr>
+          <w:rFonts w:ascii="Cambria" w:hAnsi="Cambria"/>
+          <w:sz w:val="24"/>
+          <w:szCs w:val="24"/>
+        </w:rPr>
+        <w:t xml:space="preserve">Contudo, </w:t>
+      </w:r>
+      <w:r>
+        <w:rPr>
+          <w:rFonts w:ascii="Cambria" w:hAnsi="Cambria"/>
+          <w:sz w:val="24"/>
+          <w:szCs w:val="24"/>
+        </w:rPr>
+        <w:t xml:space="preserve">com </w:t>
+      </w:r>
+      <w:r>
+        <w:rPr>
+          <w:rFonts w:ascii="Cambria" w:hAnsi="Cambria"/>
+          <w:sz w:val="24"/>
+          <w:szCs w:val="24"/>
+        </w:rPr>
+        <w:t>a existência</w:t>
+      </w:r>
+      <w:r>
+        <w:rPr>
+          <w:rFonts w:ascii="Cambria" w:hAnsi="Cambria"/>
+          <w:sz w:val="24"/>
+          <w:szCs w:val="24"/>
+        </w:rPr>
+        <w:t xml:space="preserve"> de</w:t>
+      </w:r>
+      <w:r>
+        <w:rPr>
+          <w:rFonts w:ascii="Cambria" w:hAnsi="Cambria"/>
+          <w:sz w:val="24"/>
+          <w:szCs w:val="24"/>
+        </w:rPr>
+        <w:t xml:space="preserve"> descriç</w:t>
+      </w:r>
+      <w:r>
+        <w:rPr>
+          <w:rFonts w:ascii="Cambria" w:hAnsi="Cambria"/>
+          <w:sz w:val="24"/>
+          <w:szCs w:val="24"/>
+        </w:rPr>
+        <w:t>ões</w:t>
+      </w:r>
+      <w:r>
+        <w:rPr>
+          <w:rFonts w:ascii="Cambria" w:hAnsi="Cambria"/>
+          <w:sz w:val="24"/>
+          <w:szCs w:val="24"/>
+        </w:rPr>
+        <w:t xml:space="preserve"> de ferramentas em OWL</w:t>
+      </w:r>
+      <w:r>
+        <w:rPr>
+          <w:rFonts w:ascii="Cambria" w:hAnsi="Cambria"/>
+          <w:sz w:val="24"/>
+          <w:szCs w:val="24"/>
+        </w:rPr>
+        <w:t>,</w:t>
+      </w:r>
+      <w:r>
+        <w:rPr>
+          <w:rFonts w:ascii="Cambria" w:hAnsi="Cambria"/>
           <w:sz w:val="24"/>
           <w:szCs w:val="24"/>
         </w:rPr>
         <w:t xml:space="preserve"> </w:t>
       </w:r>
-      <w:proofErr w:type="spellStart"/>
-      <w:r>
-        <w:rPr>
-          <w:rFonts w:ascii="Cambria" w:hAnsi="Cambria"/>
-          <w:i/>
-          <w:sz w:val="24"/>
-          <w:szCs w:val="24"/>
-        </w:rPr>
-        <w:t>Workflow</w:t>
-      </w:r>
-      <w:proofErr w:type="spellEnd"/>
-      <w:r>
-        <w:rPr>
-          <w:rFonts w:ascii="Cambria" w:hAnsi="Cambria"/>
-          <w:i/>
+      <w:r>
+        <w:rPr>
+          <w:rFonts w:ascii="Cambria" w:hAnsi="Cambria"/>
+          <w:sz w:val="24"/>
+          <w:szCs w:val="24"/>
+        </w:rPr>
+        <w:t>seria de esperar que existisse</w:t>
+      </w:r>
+      <w:r>
+        <w:rPr>
+          <w:rFonts w:ascii="Cambria" w:hAnsi="Cambria"/>
           <w:sz w:val="24"/>
           <w:szCs w:val="24"/>
         </w:rPr>
         <w:t xml:space="preserve"> </w:t>
       </w:r>
-      <w:proofErr w:type="spellStart"/>
-      <w:r>
-        <w:rPr>
-          <w:rFonts w:ascii="Cambria" w:hAnsi="Cambria"/>
-          <w:i/>
-          <w:sz w:val="24"/>
-          <w:szCs w:val="24"/>
-        </w:rPr>
-        <w:t>System</w:t>
-      </w:r>
-      <w:proofErr w:type="spellEnd"/>
-      <w:r>
-        <w:rPr>
-          <w:rFonts w:ascii="Cambria" w:hAnsi="Cambria"/>
-          <w:sz w:val="24"/>
-          <w:szCs w:val="24"/>
-        </w:rPr>
-        <w:t xml:space="preserve"> existentes.</w:t>
-      </w:r>
-      <w:r>
-        <w:rPr>
-          <w:rFonts w:ascii="Cambria" w:hAnsi="Cambria"/>
-          <w:sz w:val="24"/>
-          <w:szCs w:val="24"/>
-        </w:rPr>
-        <w:t xml:space="preserve"> Tendo em conta que esta descrição</w:t>
-      </w:r>
-      <w:r>
-        <w:rPr>
-          <w:rFonts w:ascii="Cambria" w:hAnsi="Cambria"/>
-          <w:sz w:val="24"/>
-          <w:szCs w:val="24"/>
-        </w:rPr>
-        <w:t xml:space="preserve"> está inserida num domínio especifico caracterizado por determinados termos, esta pode ser considerada como uma o</w:t>
-      </w:r>
-      <w:r>
-        <w:rPr>
-          <w:rFonts w:ascii="Cambria" w:hAnsi="Cambria"/>
-          <w:sz w:val="24"/>
-          <w:szCs w:val="24"/>
-        </w:rPr>
-        <w:t>ntologia.</w:t>
-      </w:r>
-    </w:p>
-    <w:p>
-      <w:pPr>
-        <w:rPr>
-          <w:rFonts w:ascii="Cambria" w:hAnsi="Cambria"/>
-          <w:sz w:val="24"/>
-          <w:szCs w:val="24"/>
-        </w:rPr>
-      </w:pPr>
-      <w:r>
-        <w:rPr>
-          <w:rFonts w:ascii="Cambria" w:hAnsi="Cambria"/>
-          <w:sz w:val="24"/>
-          <w:szCs w:val="24"/>
-        </w:rPr>
-        <w:t>Nos dias atuais,</w:t>
-      </w:r>
-      <w:r>
-        <w:rPr>
-          <w:rFonts w:ascii="Cambria" w:hAnsi="Cambria"/>
-          <w:sz w:val="24"/>
-          <w:szCs w:val="24"/>
-        </w:rPr>
-        <w:t xml:space="preserve"> apesar da extensa variedade de ontologias existentes, não há nenhuma que representa a descrição de ferramentas bioinformáticas. Porém, </w:t>
-      </w:r>
-      <w:r>
-        <w:rPr>
-          <w:rFonts w:ascii="Cambria" w:hAnsi="Cambria"/>
-          <w:sz w:val="24"/>
-          <w:szCs w:val="24"/>
-        </w:rPr>
-        <w:t xml:space="preserve">com o grande crescimento e proliferação de dados e ferramentas na área da bioinformática, </w:t>
-      </w:r>
-      <w:r>
-        <w:rPr>
-          <w:rFonts w:ascii="Cambria" w:hAnsi="Cambria"/>
-          <w:sz w:val="24"/>
-          <w:szCs w:val="24"/>
-        </w:rPr>
-        <w:t>surge um grande interesse na existência de d</w:t>
-      </w:r>
-      <w:r>
-        <w:rPr>
-          <w:rFonts w:ascii="Cambria" w:hAnsi="Cambria"/>
-          <w:sz w:val="24"/>
-          <w:szCs w:val="24"/>
-        </w:rPr>
-        <w:t>escrição de ferramentas em OWL</w:t>
-      </w:r>
-      <w:r>
-        <w:rPr>
-          <w:rFonts w:ascii="Cambria" w:hAnsi="Cambria"/>
-          <w:sz w:val="24"/>
-          <w:szCs w:val="24"/>
-        </w:rPr>
-        <w:t xml:space="preserve"> (</w:t>
-      </w:r>
-      <w:r>
-        <w:rPr>
-          <w:rFonts w:ascii="Cambria" w:hAnsi="Cambria"/>
-          <w:i/>
-          <w:sz w:val="24"/>
-          <w:szCs w:val="24"/>
-        </w:rPr>
-        <w:t xml:space="preserve">Web </w:t>
-      </w:r>
-      <w:proofErr w:type="spellStart"/>
-      <w:r>
-        <w:rPr>
-          <w:rFonts w:ascii="Cambria" w:hAnsi="Cambria"/>
-          <w:i/>
-          <w:sz w:val="24"/>
-          <w:szCs w:val="24"/>
-        </w:rPr>
-        <w:t>Ontology</w:t>
-      </w:r>
-      <w:proofErr w:type="spellEnd"/>
-      <w:r>
-        <w:rPr>
-          <w:rFonts w:ascii="Cambria" w:hAnsi="Cambria"/>
-          <w:i/>
-          <w:sz w:val="24"/>
-          <w:szCs w:val="24"/>
-        </w:rPr>
-        <w:t xml:space="preserve"> </w:t>
-      </w:r>
-      <w:proofErr w:type="spellStart"/>
-      <w:r>
-        <w:rPr>
-          <w:rFonts w:ascii="Cambria" w:hAnsi="Cambria"/>
-          <w:i/>
-          <w:sz w:val="24"/>
-          <w:szCs w:val="24"/>
-        </w:rPr>
-        <w:t>Language</w:t>
-      </w:r>
-      <w:proofErr w:type="spellEnd"/>
-      <w:r>
-        <w:rPr>
-          <w:rFonts w:ascii="Cambria" w:hAnsi="Cambria"/>
-          <w:sz w:val="24"/>
-          <w:szCs w:val="24"/>
-        </w:rPr>
-        <w:t>), que é uma linguagem computacional baseada em lógica para definir e instanciar ontologias na Web</w:t>
+      <w:r>
+        <w:rPr>
+          <w:rFonts w:ascii="Cambria" w:hAnsi="Cambria"/>
+          <w:sz w:val="24"/>
+          <w:szCs w:val="24"/>
+        </w:rPr>
+        <w:t>uma interface intuitiva de inserção de dados</w:t>
+      </w:r>
+      <w:r>
+        <w:rPr>
+          <w:rFonts w:ascii="Cambria" w:hAnsi="Cambria"/>
+          <w:sz w:val="24"/>
+          <w:szCs w:val="24"/>
+        </w:rPr>
+        <w:t xml:space="preserve">. </w:t>
+      </w:r>
+      <w:r>
+        <w:rPr>
+          <w:rFonts w:ascii="Cambria" w:hAnsi="Cambria"/>
+          <w:sz w:val="24"/>
+          <w:szCs w:val="24"/>
+        </w:rPr>
+        <w:t xml:space="preserve">Desta forma, a nossa aplicação entra nesta área com esse objetivo. </w:t>
+      </w:r>
+      <w:r>
+        <w:rPr>
+          <w:rFonts w:ascii="Cambria" w:hAnsi="Cambria"/>
+          <w:sz w:val="24"/>
+          <w:szCs w:val="24"/>
+        </w:rPr>
+        <w:t>Nesta interface um bioinformático teria a possibilidade de</w:t>
+      </w:r>
+      <w:r>
+        <w:rPr>
+          <w:rFonts w:ascii="Cambria" w:hAnsi="Cambria"/>
+          <w:sz w:val="24"/>
+          <w:szCs w:val="24"/>
+        </w:rPr>
+        <w:t xml:space="preserve"> atribuir valores aos vários conceitos da ontologia de modo a obter um caso concreto da mesma. </w:t>
+      </w:r>
+    </w:p>
+    <w:p>
+      <w:pPr>
+        <w:ind w:left="708" w:hanging="708"/>
+        <w:rPr>
+          <w:rFonts w:ascii="Cambria" w:hAnsi="Cambria"/>
+          <w:sz w:val="24"/>
+          <w:szCs w:val="24"/>
+        </w:rPr>
+      </w:pPr>
+      <w:r>
+        <w:rPr>
+          <w:rFonts w:ascii="Cambria" w:hAnsi="Cambria"/>
+          <w:b/>
+          <w:sz w:val="24"/>
+          <w:szCs w:val="24"/>
+        </w:rPr>
+        <w:t xml:space="preserve">Palavras-chave: </w:t>
+      </w:r>
+      <w:r>
+        <w:rPr>
+          <w:rFonts w:ascii="Cambria" w:hAnsi="Cambria"/>
+          <w:sz w:val="24"/>
+          <w:szCs w:val="24"/>
+        </w:rPr>
+        <w:t>Bioinformática, Ontologia, OWL</w:t>
+      </w:r>
+      <w:r>
+        <w:rPr>
+          <w:rFonts w:ascii="Cambria" w:hAnsi="Cambria"/>
+          <w:sz w:val="24"/>
+          <w:szCs w:val="24"/>
+        </w:rPr>
+        <w:t>, Descrição de ferramentas</w:t>
       </w:r>
       <w:r>
         <w:rPr>
@@ -960,74 +1420,6 @@
           <w:szCs w:val="24"/>
         </w:rPr>
         <w:t>.</w:t>
-      </w:r>
-    </w:p>
-    <w:p>
-      <w:pPr>
-        <w:rPr>
-          <w:rFonts w:ascii="Cambria" w:hAnsi="Cambria"/>
-          <w:sz w:val="24"/>
-          <w:szCs w:val="24"/>
-        </w:rPr>
-      </w:pPr>
-      <w:r>
-        <w:rPr>
-          <w:rFonts w:ascii="Cambria" w:hAnsi="Cambria"/>
-          <w:sz w:val="24"/>
-          <w:szCs w:val="24"/>
-        </w:rPr>
-        <w:lastRenderedPageBreak/>
-        <w:t>Contudo, a existência descriç</w:t>
-      </w:r>
-      <w:r>
-        <w:rPr>
-          <w:rFonts w:ascii="Cambria" w:hAnsi="Cambria"/>
-          <w:sz w:val="24"/>
-          <w:szCs w:val="24"/>
-        </w:rPr>
-        <w:t>ões</w:t>
-      </w:r>
-      <w:r>
-        <w:rPr>
-          <w:rFonts w:ascii="Cambria" w:hAnsi="Cambria"/>
-          <w:sz w:val="24"/>
-          <w:szCs w:val="24"/>
-        </w:rPr>
-        <w:t xml:space="preserve"> de ferramentas em OWL sem uma interface intuitiva de inserção de dados na qual </w:t>
-      </w:r>
-      <w:r>
-        <w:rPr>
-          <w:rFonts w:ascii="Cambria" w:hAnsi="Cambria"/>
-          <w:sz w:val="24"/>
-          <w:szCs w:val="24"/>
-        </w:rPr>
-        <w:t>um bioinformático consiga atribuir valores aos vários conceitos da ontologia de modo a obter um caso concreto da mesma, não é de muita utilidade. Logo, a XPTO é uma aplicação que preenche tais requisitos.</w:t>
-      </w:r>
-    </w:p>
-    <w:p>
-      <w:pPr>
-        <w:rPr>
-          <w:rFonts w:ascii="Cambria" w:hAnsi="Cambria"/>
-          <w:sz w:val="24"/>
-          <w:szCs w:val="24"/>
-        </w:rPr>
-      </w:pPr>
-      <w:r>
-        <w:rPr>
-          <w:rFonts w:ascii="Cambria" w:hAnsi="Cambria"/>
-          <w:b/>
-          <w:sz w:val="24"/>
-          <w:szCs w:val="24"/>
-        </w:rPr>
-        <w:t xml:space="preserve">Palavras-chave: </w:t>
-      </w:r>
-      <w:r>
-        <w:rPr>
-          <w:rFonts w:ascii="Cambria" w:hAnsi="Cambria"/>
-          <w:sz w:val="24"/>
-          <w:szCs w:val="24"/>
-        </w:rPr>
-        <w:t>Bioinformática, Ontologia, OWL.</w:t>
       </w:r>
     </w:p>
     <w:p>
@@ -1463,25 +1855,25 @@
           <w:sz w:val="24"/>
           <w:szCs w:val="24"/>
         </w:rPr>
-        <w:t xml:space="preserve">3 - Persistência </w:t>
-      </w:r>
-      <w:proofErr w:type="gramStart"/>
-      <w:r>
-        <w:rPr>
-          <w:rFonts w:ascii="Cambria" w:hAnsi="Cambria"/>
-          <w:sz w:val="24"/>
-          <w:szCs w:val="24"/>
-        </w:rPr>
-        <w:t>do ficheiros</w:t>
-      </w:r>
-      <w:proofErr w:type="gramEnd"/>
-      <w:r>
-        <w:rPr>
-          <w:rFonts w:ascii="Cambria" w:hAnsi="Cambria"/>
-          <w:sz w:val="24"/>
-          <w:szCs w:val="24"/>
-        </w:rPr>
-        <w:t xml:space="preserve"> de input e de output numa base de dados remota (para a web).</w:t>
+        <w:t>3 - Persistência do</w:t>
+      </w:r>
+      <w:r>
+        <w:rPr>
+          <w:rFonts w:ascii="Cambria" w:hAnsi="Cambria"/>
+          <w:sz w:val="24"/>
+          <w:szCs w:val="24"/>
+        </w:rPr>
+        <w:t>s</w:t>
+      </w:r>
+      <w:bookmarkStart w:id="0" w:name="_GoBack"/>
+      <w:bookmarkEnd w:id="0"/>
+      <w:r>
+        <w:rPr>
+          <w:rFonts w:ascii="Cambria" w:hAnsi="Cambria"/>
+          <w:sz w:val="24"/>
+          <w:szCs w:val="24"/>
+        </w:rPr>
+        <w:t xml:space="preserve"> ficheiros de input e de output numa base de dados remota (para a web).</w:t>
       </w:r>
     </w:p>
     <w:p>
@@ -1542,6 +1934,7 @@
           <w:sz w:val="24"/>
           <w:szCs w:val="24"/>
         </w:rPr>
+        <w:lastRenderedPageBreak/>
         <w:t xml:space="preserve">2 - Adicionar um </w:t>
       </w:r>
       <w:proofErr w:type="spellStart"/>
@@ -1656,7 +2049,6 @@
           <w:sz w:val="24"/>
           <w:szCs w:val="24"/>
         </w:rPr>
-        <w:lastRenderedPageBreak/>
         <w:t xml:space="preserve">[1] - </w:t>
       </w:r>
       <w:r>
@@ -2251,17 +2643,15 @@
                 <w:sz w:val="24"/>
                 <w:szCs w:val="24"/>
               </w:rPr>
-              <w:t>Desenvolvimento da interface gr</w:t>
-            </w:r>
-            <w:bookmarkStart w:id="0" w:name="_GoBack"/>
-            <w:bookmarkEnd w:id="0"/>
-            <w:r>
-              <w:rPr>
-                <w:rFonts w:ascii="Cambria" w:hAnsi="Cambria"/>
-                <w:sz w:val="24"/>
-                <w:szCs w:val="24"/>
-              </w:rPr>
-              <w:t>áfica</w:t>
+              <w:t>Desenvolvimento da interface gráfica</w:t>
+            </w:r>
+            <w:r>
+              <w:rPr>
+                <w:rFonts w:ascii="Cambria" w:hAnsi="Cambria"/>
+                <w:sz w:val="24"/>
+                <w:szCs w:val="24"/>
+              </w:rPr>
+              <w:t xml:space="preserve"> (ser mais claro)</w:t>
             </w:r>
           </w:p>
         </w:tc>
@@ -2608,6 +2998,14 @@
               </w:rPr>
               <w:t>15</w:t>
             </w:r>
+            <w:r>
+              <w:rPr>
+                <w:rFonts w:ascii="Cambria" w:hAnsi="Cambria"/>
+                <w:sz w:val="24"/>
+                <w:szCs w:val="24"/>
+              </w:rPr>
+              <w:t>-16</w:t>
+            </w:r>
           </w:p>
         </w:tc>
         <w:tc>
@@ -2638,6 +3036,32 @@
                 <w:szCs w:val="24"/>
               </w:rPr>
               <w:t>Entrega do cartaz e da versão beta</w:t>
+            </w:r>
+          </w:p>
+          <w:p>
+            <w:pPr>
+              <w:spacing w:after="103"/>
+              <w:rPr>
+                <w:rFonts w:ascii="Cambria" w:hAnsi="Cambria"/>
+                <w:sz w:val="24"/>
+                <w:szCs w:val="24"/>
+              </w:rPr>
+            </w:pPr>
+            <w:r>
+              <w:rPr>
+                <w:rFonts w:ascii="Cambria" w:hAnsi="Cambria"/>
+                <w:sz w:val="24"/>
+                <w:szCs w:val="24"/>
+              </w:rPr>
+              <w:t xml:space="preserve">- </w:t>
+            </w:r>
+            <w:r>
+              <w:rPr>
+                <w:rFonts w:ascii="Cambria" w:hAnsi="Cambria"/>
+                <w:sz w:val="24"/>
+                <w:szCs w:val="24"/>
+              </w:rPr>
+              <w:t xml:space="preserve">Otimização dos módulos </w:t>
             </w:r>
           </w:p>
         </w:tc>
@@ -2650,12 +3074,21 @@
           <w:p>
             <w:pPr>
               <w:spacing w:after="103"/>
+              <w:jc w:val="center"/>
               <w:rPr>
                 <w:rFonts w:ascii="Cambria" w:hAnsi="Cambria"/>
                 <w:sz w:val="24"/>
                 <w:szCs w:val="24"/>
               </w:rPr>
             </w:pPr>
+            <w:r>
+              <w:rPr>
+                <w:rFonts w:ascii="Cambria" w:hAnsi="Cambria"/>
+                <w:sz w:val="24"/>
+                <w:szCs w:val="24"/>
+              </w:rPr>
+              <w:t>11/06/2018</w:t>
+            </w:r>
           </w:p>
         </w:tc>
         <w:tc>
@@ -2665,12 +3098,21 @@
           <w:p>
             <w:pPr>
               <w:spacing w:after="103"/>
+              <w:jc w:val="center"/>
               <w:rPr>
                 <w:rFonts w:ascii="Cambria" w:hAnsi="Cambria"/>
                 <w:sz w:val="24"/>
                 <w:szCs w:val="24"/>
               </w:rPr>
             </w:pPr>
+            <w:r>
+              <w:rPr>
+                <w:rFonts w:ascii="Cambria" w:hAnsi="Cambria"/>
+                <w:sz w:val="24"/>
+                <w:szCs w:val="24"/>
+              </w:rPr>
+              <w:t>17</w:t>
+            </w:r>
           </w:p>
         </w:tc>
         <w:tc>
@@ -2686,6 +3128,196 @@
                 <w:szCs w:val="24"/>
               </w:rPr>
             </w:pPr>
+            <w:r>
+              <w:rPr>
+                <w:rFonts w:ascii="Cambria" w:hAnsi="Cambria"/>
+                <w:sz w:val="24"/>
+                <w:szCs w:val="24"/>
+              </w:rPr>
+              <w:t>- Testes de escalabilidade</w:t>
+            </w:r>
+          </w:p>
+        </w:tc>
+      </w:tr>
+      <w:tr>
+        <w:tc>
+          <w:tcPr>
+            <w:tcW w:w="1838" w:type="dxa"/>
+          </w:tcPr>
+          <w:p>
+            <w:pPr>
+              <w:spacing w:after="103"/>
+              <w:jc w:val="center"/>
+              <w:rPr>
+                <w:rFonts w:ascii="Cambria" w:hAnsi="Cambria"/>
+                <w:sz w:val="24"/>
+                <w:szCs w:val="24"/>
+              </w:rPr>
+            </w:pPr>
+            <w:r>
+              <w:rPr>
+                <w:rFonts w:ascii="Cambria" w:hAnsi="Cambria"/>
+                <w:sz w:val="24"/>
+                <w:szCs w:val="24"/>
+              </w:rPr>
+              <w:t>18/06/2018</w:t>
+            </w:r>
+          </w:p>
+        </w:tc>
+        <w:tc>
+          <w:tcPr>
+            <w:tcW w:w="1418" w:type="dxa"/>
+          </w:tcPr>
+          <w:p>
+            <w:pPr>
+              <w:spacing w:after="103"/>
+              <w:jc w:val="center"/>
+              <w:rPr>
+                <w:rFonts w:ascii="Cambria" w:hAnsi="Cambria"/>
+                <w:sz w:val="24"/>
+                <w:szCs w:val="24"/>
+              </w:rPr>
+            </w:pPr>
+            <w:r>
+              <w:rPr>
+                <w:rFonts w:ascii="Cambria" w:hAnsi="Cambria"/>
+                <w:sz w:val="24"/>
+                <w:szCs w:val="24"/>
+              </w:rPr>
+              <w:t>18</w:t>
+            </w:r>
+          </w:p>
+        </w:tc>
+        <w:tc>
+          <w:tcPr>
+            <w:tcW w:w="5760" w:type="dxa"/>
+          </w:tcPr>
+          <w:p>
+            <w:pPr>
+              <w:spacing w:after="103"/>
+              <w:rPr>
+                <w:rFonts w:ascii="Cambria" w:hAnsi="Cambria"/>
+                <w:sz w:val="24"/>
+                <w:szCs w:val="24"/>
+              </w:rPr>
+            </w:pPr>
+            <w:r>
+              <w:rPr>
+                <w:rFonts w:ascii="Cambria" w:hAnsi="Cambria"/>
+                <w:sz w:val="24"/>
+                <w:szCs w:val="24"/>
+              </w:rPr>
+              <w:t>- Desenvolvimento do manual de utilizador</w:t>
+            </w:r>
+          </w:p>
+          <w:p>
+            <w:pPr>
+              <w:spacing w:after="103"/>
+              <w:rPr>
+                <w:rFonts w:ascii="Cambria" w:hAnsi="Cambria"/>
+                <w:sz w:val="24"/>
+                <w:szCs w:val="24"/>
+              </w:rPr>
+            </w:pPr>
+            <w:r>
+              <w:rPr>
+                <w:rFonts w:ascii="Cambria" w:hAnsi="Cambria"/>
+                <w:sz w:val="24"/>
+                <w:szCs w:val="24"/>
+              </w:rPr>
+              <w:t>- Atualização do relatório</w:t>
+            </w:r>
+          </w:p>
+        </w:tc>
+      </w:tr>
+      <w:tr>
+        <w:tc>
+          <w:tcPr>
+            <w:tcW w:w="1838" w:type="dxa"/>
+          </w:tcPr>
+          <w:p>
+            <w:pPr>
+              <w:spacing w:after="103"/>
+              <w:jc w:val="center"/>
+              <w:rPr>
+                <w:rFonts w:ascii="Cambria" w:hAnsi="Cambria"/>
+                <w:sz w:val="24"/>
+                <w:szCs w:val="24"/>
+              </w:rPr>
+            </w:pPr>
+            <w:r>
+              <w:rPr>
+                <w:rFonts w:ascii="Cambria" w:hAnsi="Cambria"/>
+                <w:sz w:val="24"/>
+                <w:szCs w:val="24"/>
+              </w:rPr>
+              <w:t>25/06/2018</w:t>
+            </w:r>
+          </w:p>
+        </w:tc>
+        <w:tc>
+          <w:tcPr>
+            <w:tcW w:w="1418" w:type="dxa"/>
+          </w:tcPr>
+          <w:p>
+            <w:pPr>
+              <w:spacing w:after="103"/>
+              <w:jc w:val="center"/>
+              <w:rPr>
+                <w:rFonts w:ascii="Cambria" w:hAnsi="Cambria"/>
+                <w:sz w:val="24"/>
+                <w:szCs w:val="24"/>
+              </w:rPr>
+            </w:pPr>
+            <w:r>
+              <w:rPr>
+                <w:rFonts w:ascii="Cambria" w:hAnsi="Cambria"/>
+                <w:sz w:val="24"/>
+                <w:szCs w:val="24"/>
+              </w:rPr>
+              <w:t>19-20</w:t>
+            </w:r>
+          </w:p>
+        </w:tc>
+        <w:tc>
+          <w:tcPr>
+            <w:tcW w:w="5760" w:type="dxa"/>
+          </w:tcPr>
+          <w:p>
+            <w:pPr>
+              <w:spacing w:after="103"/>
+              <w:rPr>
+                <w:rFonts w:ascii="Cambria" w:hAnsi="Cambria"/>
+                <w:sz w:val="24"/>
+                <w:szCs w:val="24"/>
+              </w:rPr>
+            </w:pPr>
+            <w:r>
+              <w:rPr>
+                <w:rFonts w:ascii="Cambria" w:hAnsi="Cambria"/>
+                <w:sz w:val="24"/>
+                <w:szCs w:val="24"/>
+              </w:rPr>
+              <w:t>- Finalização do relatório</w:t>
+            </w:r>
+          </w:p>
+          <w:p>
+            <w:pPr>
+              <w:spacing w:after="103"/>
+              <w:rPr>
+                <w:rFonts w:ascii="Cambria" w:hAnsi="Cambria"/>
+                <w:sz w:val="24"/>
+                <w:szCs w:val="24"/>
+              </w:rPr>
+            </w:pPr>
+            <w:r>
+              <w:rPr>
+                <w:rFonts w:ascii="Cambria" w:hAnsi="Cambria"/>
+                <w:sz w:val="24"/>
+                <w:szCs w:val="24"/>
+              </w:rPr>
+              <w:t>- Entrega da versão final</w:t>
+            </w:r>
           </w:p>
         </w:tc>
       </w:tr>
@@ -2719,11 +3351,6 @@
     </w:p>
     <w:p>
       <w:r>
-        <w:t>https://www.significados.com.br/ontologia/ acedido a 09-03-2018</w:t>
-      </w:r>
-    </w:p>
-    <w:p>
-      <w:r>
         <w:t>https://pt.wikipedia.org/wiki/Ontologia_(ci%C3%AAncia_da_computa%C3%A7%C3%A3o) acedido a 09-03-2018</w:t>
       </w:r>
     </w:p>
@@ -2764,12 +3391,6 @@
       <w:r>
         <w:t>https://www.w3.org/OWL/</w:t>
       </w:r>
-    </w:p>
-    <w:p>
-      <w:pPr>
-        <w:spacing w:after="3185" w:line="263" w:lineRule="auto"/>
-        <w:ind w:left="219" w:hanging="234"/>
-      </w:pPr>
     </w:p>
     <w:sectPr>
       <w:type w:val="continuous"/>
@@ -4290,7 +4911,7 @@
 </file>
 
 <file path=customXml/itemProps1.xml><?xml version="1.0" encoding="utf-8"?>
-<ds:datastoreItem xmlns:ds="http://schemas.openxmlformats.org/officeDocument/2006/customXml" ds:itemID="{97B7A0A5-A035-4EB6-B786-50339519FF16}">
+<ds:datastoreItem xmlns:ds="http://schemas.openxmlformats.org/officeDocument/2006/customXml" ds:itemID="{CE43D087-8B8F-41AE-BFBD-F0C21B34001E}">
   <ds:schemaRefs>
     <ds:schemaRef ds:uri="http://schemas.openxmlformats.org/officeDocument/2006/bibliography"/>
   </ds:schemaRefs>

</xml_diff>

<commit_message>
proposta depois das correções sugeridas pelos orientadores
</commit_message>
<xml_diff>
--- a/Proposta/proposta.docx
+++ b/Proposta/proposta.docx
@@ -401,6 +401,7 @@
         </w:rPr>
         <w:t xml:space="preserve"> de </w:t>
       </w:r>
+      <w:proofErr w:type="gramStart"/>
       <w:r>
         <w:rPr>
           <w:rFonts w:ascii="Cambria" w:eastAsia="Cambria" w:hAnsi="Cambria" w:cs="Cambria"/>
@@ -408,6 +409,7 @@
         </w:rPr>
         <w:t>Março</w:t>
       </w:r>
+      <w:proofErr w:type="gramEnd"/>
       <w:r>
         <w:rPr>
           <w:rFonts w:ascii="Cambria" w:eastAsia="Cambria" w:hAnsi="Cambria" w:cs="Cambria"/>
@@ -425,7 +427,7 @@
     </w:p>
     <w:p>
       <w:pPr>
-        <w:pStyle w:val="Ttulo1"/>
+        <w:pStyle w:val="Cabealho1"/>
         <w:ind w:left="566" w:hanging="581"/>
       </w:pPr>
       <w:r>
@@ -454,7 +456,15 @@
           <w:sz w:val="24"/>
           <w:szCs w:val="24"/>
         </w:rPr>
-        <w:t xml:space="preserve">Nos dias atuais, com o grande crescimento e propagação de dados na internet, surge </w:t>
+        <w:t>Atualmente</w:t>
+      </w:r>
+      <w:r>
+        <w:rPr>
+          <w:rFonts w:ascii="Cambria" w:hAnsi="Cambria"/>
+          <w:sz w:val="24"/>
+          <w:szCs w:val="24"/>
+        </w:rPr>
+        <w:t xml:space="preserve">, com o grande crescimento e propagação de dados na internet, surge </w:t>
       </w:r>
       <w:r>
         <w:rPr>
@@ -590,6 +600,7 @@
           <w:id w:val="1328938108"/>
           <w:citation/>
         </w:sdtPr>
+        <w:sdtEndPr/>
         <w:sdtContent>
           <w:r>
             <w:rPr>
@@ -631,7 +642,7 @@
               <w:sz w:val="24"/>
               <w:szCs w:val="24"/>
             </w:rPr>
-            <w:t>(1)</w:t>
+            <w:t>[1]</w:t>
           </w:r>
           <w:r>
             <w:rPr>
@@ -657,7 +668,39 @@
           <w:sz w:val="24"/>
           <w:szCs w:val="24"/>
         </w:rPr>
-        <w:t xml:space="preserve">Esta permite uma especificação explícita de uma conceptualização </w:t>
+        <w:t>Esta permite uma especific</w:t>
+      </w:r>
+      <w:r>
+        <w:rPr>
+          <w:rFonts w:ascii="Cambria" w:hAnsi="Cambria"/>
+          <w:sz w:val="24"/>
+          <w:szCs w:val="24"/>
+        </w:rPr>
+        <w:t>ar</w:t>
+      </w:r>
+      <w:r>
+        <w:rPr>
+          <w:rFonts w:ascii="Cambria" w:hAnsi="Cambria"/>
+          <w:sz w:val="24"/>
+          <w:szCs w:val="24"/>
+        </w:rPr>
+        <w:t xml:space="preserve"> </w:t>
+      </w:r>
+      <w:r>
+        <w:rPr>
+          <w:rFonts w:ascii="Cambria" w:hAnsi="Cambria"/>
+          <w:sz w:val="24"/>
+          <w:szCs w:val="24"/>
+        </w:rPr>
+        <w:t>explicitamente</w:t>
+      </w:r>
+      <w:r>
+        <w:rPr>
+          <w:rFonts w:ascii="Cambria" w:hAnsi="Cambria"/>
+          <w:sz w:val="24"/>
+          <w:szCs w:val="24"/>
+        </w:rPr>
+        <w:t xml:space="preserve"> uma conceptualização </w:t>
       </w:r>
       <w:r>
         <w:rPr>
@@ -697,7 +740,23 @@
           <w:sz w:val="24"/>
           <w:szCs w:val="24"/>
         </w:rPr>
-        <w:t xml:space="preserve">há uma grande dificuldade por parte de muitos em transformar o conhecimento </w:t>
+        <w:t xml:space="preserve">há </w:t>
+      </w:r>
+      <w:r>
+        <w:rPr>
+          <w:rFonts w:ascii="Cambria" w:hAnsi="Cambria"/>
+          <w:sz w:val="24"/>
+          <w:szCs w:val="24"/>
+        </w:rPr>
+        <w:t>em geral dificuldade</w:t>
+      </w:r>
+      <w:r>
+        <w:rPr>
+          <w:rFonts w:ascii="Cambria" w:hAnsi="Cambria"/>
+          <w:sz w:val="24"/>
+          <w:szCs w:val="24"/>
+        </w:rPr>
+        <w:t xml:space="preserve"> em transformar o conhecimento </w:t>
       </w:r>
       <w:r>
         <w:rPr>
@@ -812,7 +871,15 @@
           <w:sz w:val="24"/>
           <w:szCs w:val="24"/>
         </w:rPr>
-        <w:t xml:space="preserve"> na linguagem OWL</w:t>
+        <w:t xml:space="preserve"> de </w:t>
+      </w:r>
+      <w:r>
+        <w:rPr>
+          <w:rFonts w:ascii="Cambria" w:hAnsi="Cambria"/>
+          <w:sz w:val="24"/>
+          <w:szCs w:val="24"/>
+        </w:rPr>
+        <w:t>OWL</w:t>
       </w:r>
       <w:sdt>
         <w:sdtPr>
@@ -824,6 +891,7 @@
           <w:id w:val="548259930"/>
           <w:citation/>
         </w:sdtPr>
+        <w:sdtEndPr/>
         <w:sdtContent>
           <w:r>
             <w:rPr>
@@ -865,7 +933,7 @@
               <w:sz w:val="24"/>
               <w:szCs w:val="24"/>
             </w:rPr>
-            <w:t>(2)</w:t>
+            <w:t>[2]</w:t>
           </w:r>
           <w:r>
             <w:rPr>
@@ -892,8 +960,39 @@
           <w:sz w:val="24"/>
           <w:szCs w:val="24"/>
         </w:rPr>
-        <w:t>Web Ontology Language</w:t>
-      </w:r>
+        <w:t xml:space="preserve">Web </w:t>
+      </w:r>
+      <w:proofErr w:type="spellStart"/>
+      <w:r>
+        <w:rPr>
+          <w:rFonts w:ascii="Cambria" w:hAnsi="Cambria"/>
+          <w:i/>
+          <w:sz w:val="24"/>
+          <w:szCs w:val="24"/>
+        </w:rPr>
+        <w:t>Ontology</w:t>
+      </w:r>
+      <w:proofErr w:type="spellEnd"/>
+      <w:r>
+        <w:rPr>
+          <w:rFonts w:ascii="Cambria" w:hAnsi="Cambria"/>
+          <w:i/>
+          <w:sz w:val="24"/>
+          <w:szCs w:val="24"/>
+        </w:rPr>
+        <w:t xml:space="preserve"> </w:t>
+      </w:r>
+      <w:proofErr w:type="spellStart"/>
+      <w:r>
+        <w:rPr>
+          <w:rFonts w:ascii="Cambria" w:hAnsi="Cambria"/>
+          <w:i/>
+          <w:sz w:val="24"/>
+          <w:szCs w:val="24"/>
+        </w:rPr>
+        <w:t>Language</w:t>
+      </w:r>
+      <w:proofErr w:type="spellEnd"/>
       <w:r>
         <w:rPr>
           <w:rFonts w:ascii="Cambria" w:hAnsi="Cambria"/>
@@ -953,6 +1052,7 @@
         </w:rPr>
         <w:t xml:space="preserve">inserir um ficheiro referente a uma ontologia e criar novos dados de acordo com este ficheiro, como por exemplo </w:t>
       </w:r>
+      <w:proofErr w:type="spellStart"/>
       <w:r>
         <w:rPr>
           <w:rFonts w:ascii="Cambria" w:hAnsi="Cambria"/>
@@ -962,6 +1062,7 @@
         </w:rPr>
         <w:t>Protégé</w:t>
       </w:r>
+      <w:proofErr w:type="spellEnd"/>
       <w:sdt>
         <w:sdtPr>
           <w:rPr>
@@ -973,6 +1074,7 @@
           <w:id w:val="-1991010038"/>
           <w:citation/>
         </w:sdtPr>
+        <w:sdtEndPr/>
         <w:sdtContent>
           <w:r>
             <w:rPr>
@@ -1016,7 +1118,7 @@
               <w:sz w:val="24"/>
               <w:szCs w:val="24"/>
             </w:rPr>
-            <w:t>(3)</w:t>
+            <w:t>[3]</w:t>
           </w:r>
           <w:r>
             <w:rPr>
@@ -1175,7 +1277,39 @@
           <w:sz w:val="24"/>
           <w:szCs w:val="24"/>
         </w:rPr>
-        <w:t xml:space="preserve"> dados semiestruturados em dados definidos na linguagem OWL</w:t>
+        <w:t xml:space="preserve"> dados semiestruturados em dados </w:t>
+      </w:r>
+      <w:r>
+        <w:rPr>
+          <w:rFonts w:ascii="Cambria" w:hAnsi="Cambria"/>
+          <w:sz w:val="24"/>
+          <w:szCs w:val="24"/>
+        </w:rPr>
+        <w:t>anotados</w:t>
+      </w:r>
+      <w:r>
+        <w:rPr>
+          <w:rFonts w:ascii="Cambria" w:hAnsi="Cambria"/>
+          <w:sz w:val="24"/>
+          <w:szCs w:val="24"/>
+        </w:rPr>
+        <w:t xml:space="preserve"> </w:t>
+      </w:r>
+      <w:r>
+        <w:rPr>
+          <w:rFonts w:ascii="Cambria" w:hAnsi="Cambria"/>
+          <w:sz w:val="24"/>
+          <w:szCs w:val="24"/>
+        </w:rPr>
+        <w:t xml:space="preserve">com ontologias definidas em </w:t>
+      </w:r>
+      <w:r>
+        <w:rPr>
+          <w:rFonts w:ascii="Cambria" w:hAnsi="Cambria"/>
+          <w:sz w:val="24"/>
+          <w:szCs w:val="24"/>
+        </w:rPr>
+        <w:t>OWL</w:t>
       </w:r>
       <w:r>
         <w:rPr>
@@ -1207,7 +1341,23 @@
           <w:sz w:val="24"/>
           <w:szCs w:val="24"/>
         </w:rPr>
-        <w:t xml:space="preserve"> atribuir valores aos vários conceitos da ontologia </w:t>
+        <w:t xml:space="preserve"> </w:t>
+      </w:r>
+      <w:r>
+        <w:rPr>
+          <w:rFonts w:ascii="Cambria" w:hAnsi="Cambria"/>
+          <w:sz w:val="24"/>
+          <w:szCs w:val="24"/>
+        </w:rPr>
+        <w:t>anotar</w:t>
+      </w:r>
+      <w:r>
+        <w:rPr>
+          <w:rFonts w:ascii="Cambria" w:hAnsi="Cambria"/>
+          <w:sz w:val="24"/>
+          <w:szCs w:val="24"/>
+        </w:rPr>
+        <w:t xml:space="preserve"> valores aos vários conceitos da ontologia </w:t>
       </w:r>
       <w:r>
         <w:rPr>
@@ -1308,14 +1458,27 @@
       <w:r>
         <w:t xml:space="preserve">Figura </w:t>
       </w:r>
-      <w:fldSimple w:instr=" SEQ Figura \* ARABIC ">
-        <w:r>
-          <w:rPr>
-            <w:noProof/>
-          </w:rPr>
-          <w:t>1</w:t>
-        </w:r>
-      </w:fldSimple>
+      <w:r>
+        <w:fldChar w:fldCharType="begin"/>
+      </w:r>
+      <w:r>
+        <w:instrText xml:space="preserve"> SEQ Figura \* ARABIC </w:instrText>
+      </w:r>
+      <w:r>
+        <w:fldChar w:fldCharType="separate"/>
+      </w:r>
+      <w:r>
+        <w:rPr>
+          <w:noProof/>
+        </w:rPr>
+        <w:t>1</w:t>
+      </w:r>
+      <w:r>
+        <w:rPr>
+          <w:noProof/>
+        </w:rPr>
+        <w:fldChar w:fldCharType="end"/>
+      </w:r>
       <w:r>
         <w:t xml:space="preserve"> - Arquitetura da aplicação</w:t>
       </w:r>
@@ -1363,7 +1526,40 @@
           <w:sz w:val="24"/>
           <w:szCs w:val="24"/>
         </w:rPr>
-        <w:t xml:space="preserve"> será desenvolvida de modo a que o utilizador i</w:t>
+        <w:t xml:space="preserve"> será desenvolvida de modo a que o utilizador </w:t>
+      </w:r>
+      <w:r>
+        <w:rPr>
+          <w:rFonts w:ascii="Cambria" w:hAnsi="Cambria"/>
+          <w:sz w:val="24"/>
+          <w:szCs w:val="24"/>
+        </w:rPr>
+        <w:t>(</w:t>
+      </w:r>
+      <w:r>
+        <w:rPr>
+          <w:rFonts w:ascii="Cambria" w:hAnsi="Cambria"/>
+          <w:i/>
+          <w:sz w:val="24"/>
+          <w:szCs w:val="24"/>
+        </w:rPr>
+        <w:t>User</w:t>
+      </w:r>
+      <w:r>
+        <w:rPr>
+          <w:rFonts w:ascii="Cambria" w:hAnsi="Cambria"/>
+          <w:sz w:val="24"/>
+          <w:szCs w:val="24"/>
+        </w:rPr>
+        <w:t xml:space="preserve">) </w:t>
+      </w:r>
+      <w:r>
+        <w:rPr>
+          <w:rFonts w:ascii="Cambria" w:hAnsi="Cambria"/>
+          <w:sz w:val="24"/>
+          <w:szCs w:val="24"/>
+        </w:rPr>
+        <w:t>i</w:t>
       </w:r>
       <w:r>
         <w:rPr>
@@ -1381,6 +1577,7 @@
         </w:rPr>
         <w:t xml:space="preserve"> de uma ontologia (</w:t>
       </w:r>
+      <w:proofErr w:type="spellStart"/>
       <w:r>
         <w:rPr>
           <w:rFonts w:ascii="Cambria" w:hAnsi="Cambria"/>
@@ -1389,16 +1586,9 @@
           <w:sz w:val="24"/>
           <w:szCs w:val="24"/>
         </w:rPr>
-        <w:t>Ontology File</w:t>
-      </w:r>
-      <w:r>
-        <w:rPr>
-          <w:rFonts w:ascii="Cambria" w:hAnsi="Cambria"/>
-          <w:sz w:val="24"/>
-          <w:szCs w:val="24"/>
-        </w:rPr>
-        <w:t>) e opcionalmente, um segundo ficheiro (</w:t>
-      </w:r>
+        <w:t>Ontology</w:t>
+      </w:r>
+      <w:proofErr w:type="spellEnd"/>
       <w:r>
         <w:rPr>
           <w:rFonts w:ascii="Cambria" w:hAnsi="Cambria"/>
@@ -1407,7 +1597,33 @@
           <w:sz w:val="24"/>
           <w:szCs w:val="24"/>
         </w:rPr>
-        <w:t>Real Case</w:t>
+        <w:t xml:space="preserve"> File</w:t>
+      </w:r>
+      <w:r>
+        <w:rPr>
+          <w:rFonts w:ascii="Cambria" w:hAnsi="Cambria"/>
+          <w:sz w:val="24"/>
+          <w:szCs w:val="24"/>
+        </w:rPr>
+        <w:t xml:space="preserve">) e </w:t>
+      </w:r>
+      <w:r>
+        <w:rPr>
+          <w:rFonts w:ascii="Cambria" w:hAnsi="Cambria"/>
+          <w:sz w:val="24"/>
+          <w:szCs w:val="24"/>
+        </w:rPr>
+        <w:t>,</w:t>
+      </w:r>
+      <w:bookmarkStart w:id="0" w:name="_GoBack"/>
+      <w:bookmarkEnd w:id="0"/>
+      <w:r>
+        <w:rPr>
+          <w:rFonts w:ascii="Cambria" w:hAnsi="Cambria"/>
+          <w:sz w:val="24"/>
+          <w:szCs w:val="24"/>
+        </w:rPr>
+        <w:t>opcionalmente, um segundo ficheiro (</w:t>
       </w:r>
       <w:r>
         <w:rPr>
@@ -1417,154 +1633,7 @@
           <w:sz w:val="24"/>
           <w:szCs w:val="24"/>
         </w:rPr>
-        <w:t xml:space="preserve"> File</w:t>
-      </w:r>
-      <w:r>
-        <w:rPr>
-          <w:rFonts w:ascii="Cambria" w:hAnsi="Cambria"/>
-          <w:sz w:val="24"/>
-          <w:szCs w:val="24"/>
-        </w:rPr>
-        <w:t>)</w:t>
-      </w:r>
-      <w:r>
-        <w:rPr>
-          <w:rFonts w:ascii="Cambria" w:hAnsi="Cambria"/>
-          <w:sz w:val="24"/>
-          <w:szCs w:val="24"/>
-        </w:rPr>
-        <w:t>.</w:t>
-      </w:r>
-      <w:r>
-        <w:rPr>
-          <w:rFonts w:ascii="Cambria" w:hAnsi="Cambria"/>
-          <w:sz w:val="24"/>
-          <w:szCs w:val="24"/>
-        </w:rPr>
-        <w:t xml:space="preserve"> E</w:t>
-      </w:r>
-      <w:r>
-        <w:rPr>
-          <w:rFonts w:ascii="Cambria" w:hAnsi="Cambria"/>
-          <w:sz w:val="24"/>
-          <w:szCs w:val="24"/>
-        </w:rPr>
-        <w:t>stes ficheiros irão ser submetidos</w:t>
-      </w:r>
-      <w:r>
-        <w:rPr>
-          <w:rFonts w:ascii="Cambria" w:hAnsi="Cambria"/>
-          <w:sz w:val="24"/>
-          <w:szCs w:val="24"/>
-        </w:rPr>
-        <w:t xml:space="preserve"> a uma aplicação externa designada </w:t>
-      </w:r>
-      <w:r>
-        <w:rPr>
-          <w:rFonts w:ascii="Cambria" w:hAnsi="Cambria"/>
-          <w:i/>
-          <w:sz w:val="24"/>
-          <w:szCs w:val="24"/>
-        </w:rPr>
-        <w:t>Chaos Pop</w:t>
-      </w:r>
-      <w:r>
-        <w:rPr>
-          <w:rFonts w:ascii="Cambria" w:hAnsi="Cambria"/>
-          <w:sz w:val="24"/>
-          <w:szCs w:val="24"/>
-        </w:rPr>
-        <w:t xml:space="preserve"> através do módulo </w:t>
-      </w:r>
-      <w:r>
-        <w:rPr>
-          <w:rFonts w:ascii="Cambria" w:hAnsi="Cambria"/>
-          <w:i/>
-          <w:sz w:val="24"/>
-          <w:szCs w:val="24"/>
-        </w:rPr>
-        <w:t>FileUploader.</w:t>
-      </w:r>
-      <w:r>
-        <w:rPr>
-          <w:rFonts w:ascii="Cambria" w:hAnsi="Cambria"/>
-          <w:sz w:val="24"/>
-          <w:szCs w:val="24"/>
-        </w:rPr>
-        <w:t xml:space="preserve"> De seguida irá ser gerada uma</w:t>
-      </w:r>
-      <w:r>
-        <w:rPr>
-          <w:rFonts w:ascii="Cambria" w:hAnsi="Cambria"/>
-          <w:sz w:val="24"/>
-          <w:szCs w:val="24"/>
-        </w:rPr>
-        <w:t xml:space="preserve"> interface </w:t>
-      </w:r>
-      <w:r>
-        <w:rPr>
-          <w:rFonts w:ascii="Cambria" w:hAnsi="Cambria"/>
-          <w:sz w:val="24"/>
-          <w:szCs w:val="24"/>
-        </w:rPr>
-        <w:t>gráfica</w:t>
-      </w:r>
-      <w:r>
-        <w:rPr>
-          <w:rFonts w:ascii="Cambria" w:hAnsi="Cambria"/>
-          <w:sz w:val="24"/>
-          <w:szCs w:val="24"/>
-        </w:rPr>
-        <w:t xml:space="preserve"> onde o </w:t>
-      </w:r>
-      <w:r>
-        <w:rPr>
-          <w:rFonts w:ascii="Cambria" w:hAnsi="Cambria"/>
-          <w:i/>
-          <w:sz w:val="24"/>
-          <w:szCs w:val="24"/>
-        </w:rPr>
-        <w:t>user</w:t>
-      </w:r>
-      <w:r>
-        <w:rPr>
-          <w:rFonts w:ascii="Cambria" w:hAnsi="Cambria"/>
-          <w:sz w:val="24"/>
-          <w:szCs w:val="24"/>
-        </w:rPr>
-        <w:t xml:space="preserve"> poderá </w:t>
-      </w:r>
-      <w:r>
-        <w:rPr>
-          <w:rFonts w:ascii="Cambria" w:hAnsi="Cambria"/>
-          <w:sz w:val="24"/>
-          <w:szCs w:val="24"/>
-        </w:rPr>
-        <w:t xml:space="preserve">atribuir valores aos </w:t>
-      </w:r>
-      <w:r>
-        <w:rPr>
-          <w:rFonts w:ascii="Cambria" w:hAnsi="Cambria"/>
-          <w:sz w:val="24"/>
-          <w:szCs w:val="24"/>
-        </w:rPr>
-        <w:t xml:space="preserve">vários </w:t>
-      </w:r>
-      <w:r>
-        <w:rPr>
-          <w:rFonts w:ascii="Cambria" w:hAnsi="Cambria"/>
-          <w:sz w:val="24"/>
-          <w:szCs w:val="24"/>
-        </w:rPr>
-        <w:t>con</w:t>
-      </w:r>
-      <w:r>
-        <w:rPr>
-          <w:rFonts w:ascii="Cambria" w:hAnsi="Cambria"/>
-          <w:sz w:val="24"/>
-          <w:szCs w:val="24"/>
-        </w:rPr>
-        <w:t xml:space="preserve">ceitos presentes no </w:t>
+        <w:t>Real Case</w:t>
       </w:r>
       <w:r>
         <w:rPr>
@@ -1574,8 +1643,186 @@
           <w:sz w:val="24"/>
           <w:szCs w:val="24"/>
         </w:rPr>
-        <w:t>Ontol</w:t>
-      </w:r>
+        <w:t xml:space="preserve"> File</w:t>
+      </w:r>
+      <w:r>
+        <w:rPr>
+          <w:rFonts w:ascii="Cambria" w:hAnsi="Cambria"/>
+          <w:sz w:val="24"/>
+          <w:szCs w:val="24"/>
+        </w:rPr>
+        <w:t>)</w:t>
+      </w:r>
+      <w:r>
+        <w:rPr>
+          <w:rFonts w:ascii="Cambria" w:hAnsi="Cambria"/>
+          <w:sz w:val="24"/>
+          <w:szCs w:val="24"/>
+        </w:rPr>
+        <w:t>.</w:t>
+      </w:r>
+      <w:r>
+        <w:rPr>
+          <w:rFonts w:ascii="Cambria" w:hAnsi="Cambria"/>
+          <w:sz w:val="24"/>
+          <w:szCs w:val="24"/>
+        </w:rPr>
+        <w:t xml:space="preserve"> E</w:t>
+      </w:r>
+      <w:r>
+        <w:rPr>
+          <w:rFonts w:ascii="Cambria" w:hAnsi="Cambria"/>
+          <w:sz w:val="24"/>
+          <w:szCs w:val="24"/>
+        </w:rPr>
+        <w:t>stes ficheiros irão ser submetidos</w:t>
+      </w:r>
+      <w:r>
+        <w:rPr>
+          <w:rFonts w:ascii="Cambria" w:hAnsi="Cambria"/>
+          <w:sz w:val="24"/>
+          <w:szCs w:val="24"/>
+        </w:rPr>
+        <w:t xml:space="preserve"> a uma aplicação externa designada </w:t>
+      </w:r>
+      <w:proofErr w:type="spellStart"/>
+      <w:r>
+        <w:rPr>
+          <w:rFonts w:ascii="Cambria" w:hAnsi="Cambria"/>
+          <w:i/>
+          <w:sz w:val="24"/>
+          <w:szCs w:val="24"/>
+        </w:rPr>
+        <w:t>Chaos</w:t>
+      </w:r>
+      <w:proofErr w:type="spellEnd"/>
+      <w:r>
+        <w:rPr>
+          <w:rFonts w:ascii="Cambria" w:hAnsi="Cambria"/>
+          <w:i/>
+          <w:sz w:val="24"/>
+          <w:szCs w:val="24"/>
+        </w:rPr>
+        <w:t xml:space="preserve"> Pop</w:t>
+      </w:r>
+      <w:r>
+        <w:rPr>
+          <w:rFonts w:ascii="Cambria" w:hAnsi="Cambria"/>
+          <w:sz w:val="24"/>
+          <w:szCs w:val="24"/>
+        </w:rPr>
+        <w:t xml:space="preserve"> através do módulo </w:t>
+      </w:r>
+      <w:proofErr w:type="spellStart"/>
+      <w:r>
+        <w:rPr>
+          <w:rFonts w:ascii="Cambria" w:hAnsi="Cambria"/>
+          <w:i/>
+          <w:sz w:val="24"/>
+          <w:szCs w:val="24"/>
+        </w:rPr>
+        <w:t>FileUploader</w:t>
+      </w:r>
+      <w:proofErr w:type="spellEnd"/>
+      <w:r>
+        <w:rPr>
+          <w:rFonts w:ascii="Cambria" w:hAnsi="Cambria"/>
+          <w:i/>
+          <w:sz w:val="24"/>
+          <w:szCs w:val="24"/>
+        </w:rPr>
+        <w:t>.</w:t>
+      </w:r>
+      <w:r>
+        <w:rPr>
+          <w:rFonts w:ascii="Cambria" w:hAnsi="Cambria"/>
+          <w:sz w:val="24"/>
+          <w:szCs w:val="24"/>
+        </w:rPr>
+        <w:t xml:space="preserve"> De seguida irá ser gerada uma</w:t>
+      </w:r>
+      <w:r>
+        <w:rPr>
+          <w:rFonts w:ascii="Cambria" w:hAnsi="Cambria"/>
+          <w:sz w:val="24"/>
+          <w:szCs w:val="24"/>
+        </w:rPr>
+        <w:t xml:space="preserve"> interface </w:t>
+      </w:r>
+      <w:r>
+        <w:rPr>
+          <w:rFonts w:ascii="Cambria" w:hAnsi="Cambria"/>
+          <w:sz w:val="24"/>
+          <w:szCs w:val="24"/>
+        </w:rPr>
+        <w:t>gráfica</w:t>
+      </w:r>
+      <w:r>
+        <w:rPr>
+          <w:rFonts w:ascii="Cambria" w:hAnsi="Cambria"/>
+          <w:sz w:val="24"/>
+          <w:szCs w:val="24"/>
+        </w:rPr>
+        <w:t xml:space="preserve"> onde o </w:t>
+      </w:r>
+      <w:r>
+        <w:rPr>
+          <w:rFonts w:ascii="Cambria" w:hAnsi="Cambria"/>
+          <w:i/>
+          <w:sz w:val="24"/>
+          <w:szCs w:val="24"/>
+        </w:rPr>
+        <w:t>user</w:t>
+      </w:r>
+      <w:r>
+        <w:rPr>
+          <w:rFonts w:ascii="Cambria" w:hAnsi="Cambria"/>
+          <w:sz w:val="24"/>
+          <w:szCs w:val="24"/>
+        </w:rPr>
+        <w:t xml:space="preserve"> poderá </w:t>
+      </w:r>
+      <w:r>
+        <w:rPr>
+          <w:rFonts w:ascii="Cambria" w:hAnsi="Cambria"/>
+          <w:sz w:val="24"/>
+          <w:szCs w:val="24"/>
+        </w:rPr>
+        <w:t>anotar</w:t>
+      </w:r>
+      <w:r>
+        <w:rPr>
+          <w:rFonts w:ascii="Cambria" w:hAnsi="Cambria"/>
+          <w:sz w:val="24"/>
+          <w:szCs w:val="24"/>
+        </w:rPr>
+        <w:t xml:space="preserve"> valores aos </w:t>
+      </w:r>
+      <w:r>
+        <w:rPr>
+          <w:rFonts w:ascii="Cambria" w:hAnsi="Cambria"/>
+          <w:sz w:val="24"/>
+          <w:szCs w:val="24"/>
+        </w:rPr>
+        <w:t xml:space="preserve">vários </w:t>
+      </w:r>
+      <w:r>
+        <w:rPr>
+          <w:rFonts w:ascii="Cambria" w:hAnsi="Cambria"/>
+          <w:sz w:val="24"/>
+          <w:szCs w:val="24"/>
+        </w:rPr>
+        <w:t>con</w:t>
+      </w:r>
+      <w:r>
+        <w:rPr>
+          <w:rFonts w:ascii="Cambria" w:hAnsi="Cambria"/>
+          <w:sz w:val="24"/>
+          <w:szCs w:val="24"/>
+        </w:rPr>
+        <w:t xml:space="preserve">ceitos presentes no </w:t>
+      </w:r>
+      <w:proofErr w:type="spellStart"/>
       <w:r>
         <w:rPr>
           <w:rFonts w:ascii="Cambria" w:hAnsi="Cambria"/>
@@ -1584,7 +1831,7 @@
           <w:sz w:val="24"/>
           <w:szCs w:val="24"/>
         </w:rPr>
-        <w:t>og</w:t>
+        <w:t>Ontol</w:t>
       </w:r>
       <w:r>
         <w:rPr>
@@ -1594,15 +1841,7 @@
           <w:sz w:val="24"/>
           <w:szCs w:val="24"/>
         </w:rPr>
-        <w:t>y File</w:t>
-      </w:r>
-      <w:r>
-        <w:rPr>
-          <w:rFonts w:ascii="Cambria" w:hAnsi="Cambria"/>
-          <w:sz w:val="24"/>
-          <w:szCs w:val="24"/>
-        </w:rPr>
-        <w:t xml:space="preserve"> ou mapear os conceitos do </w:t>
+        <w:t>og</w:t>
       </w:r>
       <w:r>
         <w:rPr>
@@ -1612,8 +1851,9 @@
           <w:sz w:val="24"/>
           <w:szCs w:val="24"/>
         </w:rPr>
-        <w:t>Real Case</w:t>
-      </w:r>
+        <w:t>y</w:t>
+      </w:r>
+      <w:proofErr w:type="spellEnd"/>
       <w:r>
         <w:rPr>
           <w:rFonts w:ascii="Cambria" w:hAnsi="Cambria"/>
@@ -1627,19 +1867,26 @@
       <w:r>
         <w:rPr>
           <w:rFonts w:ascii="Cambria" w:hAnsi="Cambria"/>
-          <w:color w:val="FF0000"/>
-          <w:sz w:val="24"/>
-          <w:szCs w:val="24"/>
-        </w:rPr>
-        <w:t xml:space="preserve"> </w:t>
-      </w:r>
-      <w:r>
-        <w:rPr>
-          <w:rFonts w:ascii="Cambria" w:hAnsi="Cambria"/>
-          <w:sz w:val="24"/>
-          <w:szCs w:val="24"/>
-        </w:rPr>
-        <w:t xml:space="preserve">com os termos do </w:t>
+          <w:sz w:val="24"/>
+          <w:szCs w:val="24"/>
+        </w:rPr>
+        <w:t xml:space="preserve"> ou </w:t>
+      </w:r>
+      <w:r>
+        <w:rPr>
+          <w:rFonts w:ascii="Cambria" w:hAnsi="Cambria"/>
+          <w:sz w:val="24"/>
+          <w:szCs w:val="24"/>
+        </w:rPr>
+        <w:t>anotar</w:t>
+      </w:r>
+      <w:r>
+        <w:rPr>
+          <w:rFonts w:ascii="Cambria" w:hAnsi="Cambria"/>
+          <w:sz w:val="24"/>
+          <w:szCs w:val="24"/>
+        </w:rPr>
+        <w:t xml:space="preserve"> os conceitos do </w:t>
       </w:r>
       <w:r>
         <w:rPr>
@@ -1649,31 +1896,7 @@
           <w:sz w:val="24"/>
           <w:szCs w:val="24"/>
         </w:rPr>
-        <w:t>Ontology File</w:t>
-      </w:r>
-      <w:r>
-        <w:rPr>
-          <w:rFonts w:ascii="Cambria" w:hAnsi="Cambria"/>
-          <w:sz w:val="24"/>
-          <w:szCs w:val="24"/>
-        </w:rPr>
-        <w:t xml:space="preserve">. No final deste processo, é </w:t>
-      </w:r>
-      <w:r>
-        <w:rPr>
-          <w:rFonts w:ascii="Cambria" w:hAnsi="Cambria"/>
-          <w:sz w:val="24"/>
-          <w:szCs w:val="24"/>
-        </w:rPr>
-        <w:t>gerado um n</w:t>
-      </w:r>
-      <w:r>
-        <w:rPr>
-          <w:rFonts w:ascii="Cambria" w:hAnsi="Cambria"/>
-          <w:sz w:val="24"/>
-          <w:szCs w:val="24"/>
-        </w:rPr>
-        <w:t xml:space="preserve">ovo ficheiro OWL que contém os dados descritos de acordo com </w:t>
+        <w:t>Real Case</w:t>
       </w:r>
       <w:r>
         <w:rPr>
@@ -1683,8 +1906,26 @@
           <w:sz w:val="24"/>
           <w:szCs w:val="24"/>
         </w:rPr>
-        <w:t>Ontol</w:t>
-      </w:r>
+        <w:t xml:space="preserve"> File</w:t>
+      </w:r>
+      <w:r>
+        <w:rPr>
+          <w:rFonts w:ascii="Cambria" w:hAnsi="Cambria"/>
+          <w:color w:val="FF0000"/>
+          <w:sz w:val="24"/>
+          <w:szCs w:val="24"/>
+        </w:rPr>
+        <w:t xml:space="preserve"> </w:t>
+      </w:r>
+      <w:r>
+        <w:rPr>
+          <w:rFonts w:ascii="Cambria" w:hAnsi="Cambria"/>
+          <w:sz w:val="24"/>
+          <w:szCs w:val="24"/>
+        </w:rPr>
+        <w:t xml:space="preserve">com os termos do </w:t>
+      </w:r>
+      <w:proofErr w:type="spellStart"/>
       <w:r>
         <w:rPr>
           <w:rFonts w:ascii="Cambria" w:hAnsi="Cambria"/>
@@ -1693,7 +1934,74 @@
           <w:sz w:val="24"/>
           <w:szCs w:val="24"/>
         </w:rPr>
-        <w:t>ogy Fi</w:t>
+        <w:t>Ontology</w:t>
+      </w:r>
+      <w:proofErr w:type="spellEnd"/>
+      <w:r>
+        <w:rPr>
+          <w:rFonts w:ascii="Cambria" w:hAnsi="Cambria"/>
+          <w:i/>
+          <w:color w:val="000000" w:themeColor="text1"/>
+          <w:sz w:val="24"/>
+          <w:szCs w:val="24"/>
+        </w:rPr>
+        <w:t xml:space="preserve"> File</w:t>
+      </w:r>
+      <w:r>
+        <w:rPr>
+          <w:rFonts w:ascii="Cambria" w:hAnsi="Cambria"/>
+          <w:sz w:val="24"/>
+          <w:szCs w:val="24"/>
+        </w:rPr>
+        <w:t xml:space="preserve">. No final deste processo, é </w:t>
+      </w:r>
+      <w:r>
+        <w:rPr>
+          <w:rFonts w:ascii="Cambria" w:hAnsi="Cambria"/>
+          <w:sz w:val="24"/>
+          <w:szCs w:val="24"/>
+        </w:rPr>
+        <w:t>gerado um n</w:t>
+      </w:r>
+      <w:r>
+        <w:rPr>
+          <w:rFonts w:ascii="Cambria" w:hAnsi="Cambria"/>
+          <w:sz w:val="24"/>
+          <w:szCs w:val="24"/>
+        </w:rPr>
+        <w:t xml:space="preserve">ovo ficheiro OWL que contém os dados descritos de acordo com </w:t>
+      </w:r>
+      <w:proofErr w:type="spellStart"/>
+      <w:r>
+        <w:rPr>
+          <w:rFonts w:ascii="Cambria" w:hAnsi="Cambria"/>
+          <w:i/>
+          <w:color w:val="000000" w:themeColor="text1"/>
+          <w:sz w:val="24"/>
+          <w:szCs w:val="24"/>
+        </w:rPr>
+        <w:t>Ontol</w:t>
+      </w:r>
+      <w:r>
+        <w:rPr>
+          <w:rFonts w:ascii="Cambria" w:hAnsi="Cambria"/>
+          <w:i/>
+          <w:color w:val="000000" w:themeColor="text1"/>
+          <w:sz w:val="24"/>
+          <w:szCs w:val="24"/>
+        </w:rPr>
+        <w:t>ogy</w:t>
+      </w:r>
+      <w:proofErr w:type="spellEnd"/>
+      <w:r>
+        <w:rPr>
+          <w:rFonts w:ascii="Cambria" w:hAnsi="Cambria"/>
+          <w:i/>
+          <w:color w:val="000000" w:themeColor="text1"/>
+          <w:sz w:val="24"/>
+          <w:szCs w:val="24"/>
+        </w:rPr>
+        <w:t xml:space="preserve"> Fi</w:t>
       </w:r>
       <w:r>
         <w:rPr>
@@ -1908,6 +2216,7 @@
           <w:id w:val="684947408"/>
           <w:citation/>
         </w:sdtPr>
+        <w:sdtEndPr/>
         <w:sdtContent>
           <w:r>
             <w:rPr>
@@ -1932,7 +2241,7 @@
               <w:rFonts w:ascii="Cambria" w:hAnsi="Cambria"/>
               <w:noProof/>
             </w:rPr>
-            <w:t>(4)</w:t>
+            <w:t>[4]</w:t>
           </w:r>
           <w:r>
             <w:rPr>
@@ -2082,6 +2391,7 @@
         </w:rPr>
         <w:t xml:space="preserve"> utilizando a tecnologia </w:t>
       </w:r>
+      <w:proofErr w:type="spellStart"/>
       <w:r>
         <w:rPr>
           <w:rFonts w:ascii="Cambria" w:hAnsi="Cambria"/>
@@ -2091,6 +2401,7 @@
         </w:rPr>
         <w:t>Electron</w:t>
       </w:r>
+      <w:proofErr w:type="spellEnd"/>
       <w:r>
         <w:rPr>
           <w:rFonts w:ascii="Cambria" w:hAnsi="Cambria"/>
@@ -2261,6 +2572,7 @@
         </w:rPr>
         <w:t xml:space="preserve">Definir em OWL </w:t>
       </w:r>
+      <w:proofErr w:type="spellStart"/>
       <w:r>
         <w:rPr>
           <w:rFonts w:ascii="Cambria" w:hAnsi="Cambria"/>
@@ -2268,7 +2580,17 @@
           <w:sz w:val="24"/>
           <w:szCs w:val="24"/>
         </w:rPr>
-        <w:t xml:space="preserve">workflows, </w:t>
+        <w:t>workflows</w:t>
+      </w:r>
+      <w:proofErr w:type="spellEnd"/>
+      <w:r>
+        <w:rPr>
+          <w:rFonts w:ascii="Cambria" w:hAnsi="Cambria"/>
+          <w:i/>
+          <w:sz w:val="24"/>
+          <w:szCs w:val="24"/>
+        </w:rPr>
+        <w:t xml:space="preserve">, </w:t>
       </w:r>
       <w:r>
         <w:rPr>
@@ -2325,6 +2647,7 @@
         </w:rPr>
         <w:t xml:space="preserve">ao módulo externo </w:t>
       </w:r>
+      <w:proofErr w:type="spellStart"/>
       <w:r>
         <w:rPr>
           <w:rFonts w:ascii="Cambria" w:hAnsi="Cambria"/>
@@ -2332,8 +2655,9 @@
           <w:sz w:val="24"/>
           <w:szCs w:val="24"/>
         </w:rPr>
-        <w:t xml:space="preserve">Chaos </w:t>
-      </w:r>
+        <w:t>Chaos</w:t>
+      </w:r>
+      <w:proofErr w:type="spellEnd"/>
       <w:r>
         <w:rPr>
           <w:rFonts w:ascii="Cambria" w:hAnsi="Cambria"/>
@@ -2341,6 +2665,15 @@
           <w:sz w:val="24"/>
           <w:szCs w:val="24"/>
         </w:rPr>
+        <w:t xml:space="preserve"> </w:t>
+      </w:r>
+      <w:r>
+        <w:rPr>
+          <w:rFonts w:ascii="Cambria" w:hAnsi="Cambria"/>
+          <w:i/>
+          <w:sz w:val="24"/>
+          <w:szCs w:val="24"/>
+        </w:rPr>
         <w:t>Pop</w:t>
       </w:r>
       <w:r>
@@ -2368,6 +2701,7 @@
         </w:rPr>
         <w:t xml:space="preserve"> </w:t>
       </w:r>
+      <w:proofErr w:type="spellStart"/>
       <w:r>
         <w:rPr>
           <w:rFonts w:ascii="Cambria" w:hAnsi="Cambria"/>
@@ -2377,6 +2711,7 @@
         </w:rPr>
         <w:t>parser</w:t>
       </w:r>
+      <w:proofErr w:type="spellEnd"/>
       <w:r>
         <w:rPr>
           <w:rFonts w:ascii="Cambria" w:hAnsi="Cambria"/>
@@ -2725,7 +3060,25 @@
                 <w:sz w:val="24"/>
                 <w:szCs w:val="24"/>
               </w:rPr>
-              <w:t>Estudo do Chaos Pop</w:t>
+              <w:t xml:space="preserve">Estudo do </w:t>
+            </w:r>
+            <w:proofErr w:type="spellStart"/>
+            <w:r>
+              <w:rPr>
+                <w:rFonts w:ascii="Cambria" w:hAnsi="Cambria"/>
+                <w:sz w:val="24"/>
+                <w:szCs w:val="24"/>
+              </w:rPr>
+              <w:t>Chaos</w:t>
+            </w:r>
+            <w:proofErr w:type="spellEnd"/>
+            <w:r>
+              <w:rPr>
+                <w:rFonts w:ascii="Cambria" w:hAnsi="Cambria"/>
+                <w:sz w:val="24"/>
+                <w:szCs w:val="24"/>
+              </w:rPr>
+              <w:t xml:space="preserve"> Pop</w:t>
             </w:r>
           </w:p>
         </w:tc>
@@ -2822,8 +3175,18 @@
                 <w:sz w:val="24"/>
                 <w:szCs w:val="24"/>
               </w:rPr>
-              <w:t>Estudo da ferramenta Electron</w:t>
-            </w:r>
+              <w:t xml:space="preserve">Estudo da ferramenta </w:t>
+            </w:r>
+            <w:proofErr w:type="spellStart"/>
+            <w:r>
+              <w:rPr>
+                <w:rFonts w:ascii="Cambria" w:hAnsi="Cambria"/>
+                <w:sz w:val="24"/>
+                <w:szCs w:val="24"/>
+              </w:rPr>
+              <w:t>Electron</w:t>
+            </w:r>
+            <w:proofErr w:type="spellEnd"/>
           </w:p>
           <w:p>
             <w:pPr>
@@ -2955,7 +3318,25 @@
                 <w:sz w:val="24"/>
                 <w:szCs w:val="24"/>
               </w:rPr>
-              <w:t>Utilização do Chaos Pop em alguns exemplos</w:t>
+              <w:t xml:space="preserve">Utilização do </w:t>
+            </w:r>
+            <w:proofErr w:type="spellStart"/>
+            <w:r>
+              <w:rPr>
+                <w:rFonts w:ascii="Cambria" w:hAnsi="Cambria"/>
+                <w:sz w:val="24"/>
+                <w:szCs w:val="24"/>
+              </w:rPr>
+              <w:t>Chaos</w:t>
+            </w:r>
+            <w:proofErr w:type="spellEnd"/>
+            <w:r>
+              <w:rPr>
+                <w:rFonts w:ascii="Cambria" w:hAnsi="Cambria"/>
+                <w:sz w:val="24"/>
+                <w:szCs w:val="24"/>
+              </w:rPr>
+              <w:t xml:space="preserve"> Pop em alguns exemplos</w:t>
             </w:r>
           </w:p>
         </w:tc>
@@ -3055,6 +3436,7 @@
               </w:rPr>
               <w:t xml:space="preserve">nvolvimento do módulo </w:t>
             </w:r>
+            <w:proofErr w:type="spellStart"/>
             <w:r>
               <w:rPr>
                 <w:rFonts w:ascii="Cambria" w:hAnsi="Cambria"/>
@@ -3064,6 +3446,7 @@
               </w:rPr>
               <w:t>FileUploader</w:t>
             </w:r>
+            <w:proofErr w:type="spellEnd"/>
             <w:r>
               <w:rPr>
                 <w:rFonts w:ascii="Cambria" w:hAnsi="Cambria"/>
@@ -3072,6 +3455,7 @@
               </w:rPr>
               <w:t xml:space="preserve"> e </w:t>
             </w:r>
+            <w:proofErr w:type="spellStart"/>
             <w:r>
               <w:rPr>
                 <w:rFonts w:ascii="Cambria" w:hAnsi="Cambria"/>
@@ -3081,6 +3465,7 @@
               </w:rPr>
               <w:t>OWLDownloader</w:t>
             </w:r>
+            <w:proofErr w:type="spellEnd"/>
           </w:p>
         </w:tc>
       </w:tr>
@@ -3155,6 +3540,7 @@
               </w:rPr>
               <w:t xml:space="preserve">- Realização do esqueleto da </w:t>
             </w:r>
+            <w:proofErr w:type="spellStart"/>
             <w:r>
               <w:rPr>
                 <w:rFonts w:ascii="Cambria" w:hAnsi="Cambria"/>
@@ -3162,7 +3548,17 @@
                 <w:sz w:val="24"/>
                 <w:szCs w:val="24"/>
               </w:rPr>
-              <w:t>Main App</w:t>
+              <w:t>Main</w:t>
+            </w:r>
+            <w:proofErr w:type="spellEnd"/>
+            <w:r>
+              <w:rPr>
+                <w:rFonts w:ascii="Cambria" w:hAnsi="Cambria"/>
+                <w:i/>
+                <w:sz w:val="24"/>
+                <w:szCs w:val="24"/>
+              </w:rPr>
+              <w:t xml:space="preserve"> App</w:t>
             </w:r>
           </w:p>
           <w:p>
@@ -3182,6 +3578,7 @@
               </w:rPr>
               <w:t xml:space="preserve">- Desenvolvimento da </w:t>
             </w:r>
+            <w:proofErr w:type="spellStart"/>
             <w:r>
               <w:rPr>
                 <w:rFonts w:ascii="Cambria" w:hAnsi="Cambria"/>
@@ -3189,7 +3586,17 @@
                 <w:sz w:val="24"/>
                 <w:szCs w:val="24"/>
               </w:rPr>
-              <w:t>Graphic Interface</w:t>
+              <w:t>Graphic</w:t>
+            </w:r>
+            <w:proofErr w:type="spellEnd"/>
+            <w:r>
+              <w:rPr>
+                <w:rFonts w:ascii="Cambria" w:hAnsi="Cambria"/>
+                <w:i/>
+                <w:sz w:val="24"/>
+                <w:szCs w:val="24"/>
+              </w:rPr>
+              <w:t xml:space="preserve"> Interface</w:t>
             </w:r>
           </w:p>
         </w:tc>
@@ -3340,6 +3747,14 @@
               </w:rPr>
               <w:t>12</w:t>
             </w:r>
+            <w:r>
+              <w:rPr>
+                <w:rFonts w:ascii="Cambria" w:hAnsi="Cambria"/>
+                <w:sz w:val="24"/>
+                <w:szCs w:val="24"/>
+              </w:rPr>
+              <w:t>-13</w:t>
+            </w:r>
           </w:p>
         </w:tc>
         <w:tc>
@@ -3403,7 +3818,15 @@
                 <w:sz w:val="24"/>
                 <w:szCs w:val="24"/>
               </w:rPr>
-              <w:t>14/05/2018</w:t>
+              <w:t>21</w:t>
+            </w:r>
+            <w:r>
+              <w:rPr>
+                <w:rFonts w:ascii="Cambria" w:hAnsi="Cambria"/>
+                <w:sz w:val="24"/>
+                <w:szCs w:val="24"/>
+              </w:rPr>
+              <w:t>/05/2018</w:t>
             </w:r>
           </w:p>
         </w:tc>
@@ -3427,7 +3850,7 @@
                 <w:sz w:val="24"/>
                 <w:szCs w:val="24"/>
               </w:rPr>
-              <w:t>13-14</w:t>
+              <w:t>14</w:t>
             </w:r>
           </w:p>
         </w:tc>
@@ -3822,8 +4245,6 @@
           <w:szCs w:val="24"/>
         </w:rPr>
       </w:pPr>
-      <w:bookmarkStart w:id="0" w:name="_GoBack"/>
-      <w:bookmarkEnd w:id="0"/>
       <w:r>
         <w:rPr>
           <w:rFonts w:ascii="Cambria" w:hAnsi="Cambria"/>
@@ -3984,6 +4405,7 @@
           </w:tcPr>
           <w:p>
             <w:pPr>
+              <w:spacing w:after="160" w:line="259" w:lineRule="auto"/>
               <w:rPr>
                 <w:rFonts w:ascii="Cambria" w:hAnsi="Cambria"/>
                 <w:sz w:val="24"/>
@@ -4006,7 +4428,7 @@
           </w:tcPr>
           <w:p>
             <w:pPr>
-              <w:jc w:val="center"/>
+              <w:spacing w:after="160" w:line="259" w:lineRule="auto"/>
               <w:rPr>
                 <w:rFonts w:ascii="Cambria" w:hAnsi="Cambria"/>
                 <w:sz w:val="24"/>
@@ -4125,34 +4547,23 @@
         </w:tc>
       </w:tr>
     </w:tbl>
-    <w:p>
-      <w:pPr>
-        <w:rPr>
-          <w:rFonts w:ascii="Cambria" w:hAnsi="Cambria"/>
-          <w:sz w:val="24"/>
-          <w:szCs w:val="24"/>
-        </w:rPr>
-      </w:pPr>
-    </w:p>
     <w:sdt>
       <w:sdtPr>
-        <w:id w:val="-1092153494"/>
+        <w:rPr>
+          <w:rFonts w:ascii="Calibri" w:eastAsia="Calibri" w:hAnsi="Calibri" w:cs="Calibri"/>
+          <w:b w:val="0"/>
+          <w:sz w:val="22"/>
+        </w:rPr>
+        <w:id w:val="-2119832558"/>
         <w:docPartObj>
           <w:docPartGallery w:val="Bibliographies"/>
           <w:docPartUnique/>
         </w:docPartObj>
       </w:sdtPr>
-      <w:sdtEndPr>
-        <w:rPr>
-          <w:rFonts w:ascii="Calibri" w:eastAsia="Calibri" w:hAnsi="Calibri" w:cs="Calibri"/>
-          <w:b w:val="0"/>
-          <w:sz w:val="22"/>
-        </w:rPr>
-      </w:sdtEndPr>
       <w:sdtContent>
         <w:p>
           <w:pPr>
-            <w:pStyle w:val="Ttulo1"/>
+            <w:pStyle w:val="Cabealho1"/>
             <w:numPr>
               <w:ilvl w:val="0"/>
               <w:numId w:val="0"/>
@@ -4165,19 +4576,16 @@
         </w:p>
         <w:sdt>
           <w:sdtPr>
-            <w:id w:val="-573587230"/>
+            <w:id w:val="-704940919"/>
             <w:bibliography/>
           </w:sdtPr>
           <w:sdtContent>
             <w:p>
               <w:pPr>
-                <w:pStyle w:val="Bibliografia"/>
                 <w:rPr>
-                  <w:rFonts w:ascii="Cambria" w:hAnsi="Cambria"/>
-                  <w:bCs/>
+                  <w:rFonts w:asciiTheme="minorHAnsi" w:eastAsiaTheme="minorEastAsia" w:hAnsiTheme="minorHAnsi" w:cstheme="minorBidi"/>
                   <w:noProof/>
-                  <w:sz w:val="24"/>
-                  <w:szCs w:val="24"/>
+                  <w:color w:val="auto"/>
                 </w:rPr>
               </w:pPr>
               <w:r>
@@ -4204,91 +4612,246 @@
                 </w:rPr>
                 <w:fldChar w:fldCharType="separate"/>
               </w:r>
-              <w:r>
-                <w:rPr>
-                  <w:rFonts w:ascii="Cambria" w:hAnsi="Cambria"/>
-                  <w:noProof/>
-                  <w:sz w:val="24"/>
-                  <w:szCs w:val="24"/>
-                </w:rPr>
-                <w:t xml:space="preserve">1. </w:t>
-              </w:r>
-              <w:r>
-                <w:rPr>
-                  <w:rFonts w:ascii="Cambria" w:hAnsi="Cambria"/>
-                  <w:bCs/>
-                  <w:noProof/>
-                  <w:sz w:val="24"/>
-                  <w:szCs w:val="24"/>
-                </w:rPr>
-                <w:t>Wikipedia. [Online] [Citação: 09 de 03 de 2018.] https://en.wikipedia.org/wiki/Ontology_(information_science).</w:t>
-              </w:r>
             </w:p>
+            <w:tbl>
+              <w:tblPr>
+                <w:tblW w:w="5000" w:type="pct"/>
+                <w:tblCellSpacing w:w="15" w:type="dxa"/>
+                <w:tblCellMar>
+                  <w:top w:w="15" w:type="dxa"/>
+                  <w:left w:w="15" w:type="dxa"/>
+                  <w:bottom w:w="15" w:type="dxa"/>
+                  <w:right w:w="15" w:type="dxa"/>
+                </w:tblCellMar>
+                <w:tblLook w:val="04A0" w:firstRow="1" w:lastRow="0" w:firstColumn="1" w:lastColumn="0" w:noHBand="0" w:noVBand="1"/>
+              </w:tblPr>
+              <w:tblGrid>
+                <w:gridCol w:w="322"/>
+                <w:gridCol w:w="8704"/>
+              </w:tblGrid>
+              <w:tr>
+                <w:trPr>
+                  <w:divId w:val="538518427"/>
+                  <w:tblCellSpacing w:w="15" w:type="dxa"/>
+                </w:trPr>
+                <w:tc>
+                  <w:tcPr>
+                    <w:tcW w:w="50" w:type="pct"/>
+                    <w:hideMark/>
+                  </w:tcPr>
+                  <w:p>
+                    <w:pPr>
+                      <w:pStyle w:val="Bibliografia"/>
+                      <w:rPr>
+                        <w:noProof/>
+                        <w:sz w:val="24"/>
+                        <w:szCs w:val="24"/>
+                      </w:rPr>
+                    </w:pPr>
+                    <w:r>
+                      <w:rPr>
+                        <w:noProof/>
+                      </w:rPr>
+                      <w:t xml:space="preserve">[1] </w:t>
+                    </w:r>
+                  </w:p>
+                </w:tc>
+                <w:tc>
+                  <w:tcPr>
+                    <w:tcW w:w="0" w:type="auto"/>
+                    <w:hideMark/>
+                  </w:tcPr>
+                  <w:p>
+                    <w:pPr>
+                      <w:pStyle w:val="Bibliografia"/>
+                      <w:rPr>
+                        <w:noProof/>
+                      </w:rPr>
+                    </w:pPr>
+                    <w:r>
+                      <w:rPr>
+                        <w:noProof/>
+                        <w:lang w:val="en-US"/>
+                      </w:rPr>
+                      <w:t xml:space="preserve">“Wikipedia,” [Online]. Available: https://en.wikipedia.org/wiki/Ontology_(information_science). </w:t>
+                    </w:r>
+                    <w:r>
+                      <w:rPr>
+                        <w:noProof/>
+                      </w:rPr>
+                      <w:t>[Acedido em 09 03 2018].</w:t>
+                    </w:r>
+                  </w:p>
+                </w:tc>
+              </w:tr>
+              <w:tr>
+                <w:trPr>
+                  <w:divId w:val="538518427"/>
+                  <w:tblCellSpacing w:w="15" w:type="dxa"/>
+                </w:trPr>
+                <w:tc>
+                  <w:tcPr>
+                    <w:tcW w:w="50" w:type="pct"/>
+                    <w:hideMark/>
+                  </w:tcPr>
+                  <w:p>
+                    <w:pPr>
+                      <w:pStyle w:val="Bibliografia"/>
+                      <w:rPr>
+                        <w:noProof/>
+                      </w:rPr>
+                    </w:pPr>
+                    <w:r>
+                      <w:rPr>
+                        <w:noProof/>
+                      </w:rPr>
+                      <w:t xml:space="preserve">[2] </w:t>
+                    </w:r>
+                  </w:p>
+                </w:tc>
+                <w:tc>
+                  <w:tcPr>
+                    <w:tcW w:w="0" w:type="auto"/>
+                    <w:hideMark/>
+                  </w:tcPr>
+                  <w:p>
+                    <w:pPr>
+                      <w:pStyle w:val="Bibliografia"/>
+                      <w:rPr>
+                        <w:noProof/>
+                      </w:rPr>
+                    </w:pPr>
+                    <w:r>
+                      <w:rPr>
+                        <w:noProof/>
+                        <w:lang w:val="en-US"/>
+                      </w:rPr>
+                      <w:t xml:space="preserve">“W3C Semantic Web,” [Online]. Available: https://www.w3.org/OWL/. </w:t>
+                    </w:r>
+                    <w:r>
+                      <w:rPr>
+                        <w:noProof/>
+                      </w:rPr>
+                      <w:t>[Acedido em 09 03 2018].</w:t>
+                    </w:r>
+                  </w:p>
+                </w:tc>
+              </w:tr>
+              <w:tr>
+                <w:trPr>
+                  <w:divId w:val="538518427"/>
+                  <w:tblCellSpacing w:w="15" w:type="dxa"/>
+                </w:trPr>
+                <w:tc>
+                  <w:tcPr>
+                    <w:tcW w:w="50" w:type="pct"/>
+                    <w:hideMark/>
+                  </w:tcPr>
+                  <w:p>
+                    <w:pPr>
+                      <w:pStyle w:val="Bibliografia"/>
+                      <w:rPr>
+                        <w:noProof/>
+                      </w:rPr>
+                    </w:pPr>
+                    <w:r>
+                      <w:rPr>
+                        <w:noProof/>
+                      </w:rPr>
+                      <w:t xml:space="preserve">[3] </w:t>
+                    </w:r>
+                  </w:p>
+                </w:tc>
+                <w:tc>
+                  <w:tcPr>
+                    <w:tcW w:w="0" w:type="auto"/>
+                    <w:hideMark/>
+                  </w:tcPr>
+                  <w:p>
+                    <w:pPr>
+                      <w:pStyle w:val="Bibliografia"/>
+                      <w:rPr>
+                        <w:noProof/>
+                      </w:rPr>
+                    </w:pPr>
+                    <w:r>
+                      <w:rPr>
+                        <w:noProof/>
+                        <w:lang w:val="en-US"/>
+                      </w:rPr>
+                      <w:t xml:space="preserve">“Protege,” [Online]. Available: https://protege.stanford.edu/. </w:t>
+                    </w:r>
+                    <w:r>
+                      <w:rPr>
+                        <w:noProof/>
+                      </w:rPr>
+                      <w:t>[Acedido em 15 03 2018].</w:t>
+                    </w:r>
+                  </w:p>
+                </w:tc>
+              </w:tr>
+              <w:tr>
+                <w:trPr>
+                  <w:divId w:val="538518427"/>
+                  <w:tblCellSpacing w:w="15" w:type="dxa"/>
+                </w:trPr>
+                <w:tc>
+                  <w:tcPr>
+                    <w:tcW w:w="50" w:type="pct"/>
+                    <w:hideMark/>
+                  </w:tcPr>
+                  <w:p>
+                    <w:pPr>
+                      <w:pStyle w:val="Bibliografia"/>
+                      <w:rPr>
+                        <w:noProof/>
+                      </w:rPr>
+                    </w:pPr>
+                    <w:r>
+                      <w:rPr>
+                        <w:noProof/>
+                      </w:rPr>
+                      <w:t xml:space="preserve">[4] </w:t>
+                    </w:r>
+                  </w:p>
+                </w:tc>
+                <w:tc>
+                  <w:tcPr>
+                    <w:tcW w:w="0" w:type="auto"/>
+                    <w:hideMark/>
+                  </w:tcPr>
+                  <w:p>
+                    <w:pPr>
+                      <w:pStyle w:val="Bibliografia"/>
+                      <w:rPr>
+                        <w:noProof/>
+                      </w:rPr>
+                    </w:pPr>
+                    <w:r>
+                      <w:rPr>
+                        <w:noProof/>
+                        <w:lang w:val="en-US"/>
+                      </w:rPr>
+                      <w:t xml:space="preserve">“Common Workflow Language,” [Online]. Available: http://www.commonwl.org/draft-3/UserGuide.html;. </w:t>
+                    </w:r>
+                    <w:r>
+                      <w:rPr>
+                        <w:noProof/>
+                      </w:rPr>
+                      <w:t>[Acedido em 09 03 2018].</w:t>
+                    </w:r>
+                  </w:p>
+                </w:tc>
+              </w:tr>
+            </w:tbl>
             <w:p>
               <w:pPr>
-                <w:pStyle w:val="Bibliografia"/>
+                <w:divId w:val="538518427"/>
                 <w:rPr>
-                  <w:rFonts w:ascii="Cambria" w:hAnsi="Cambria"/>
-                  <w:bCs/>
+                  <w:rFonts w:eastAsia="Times New Roman"/>
                   <w:noProof/>
-                  <w:sz w:val="24"/>
-                  <w:szCs w:val="24"/>
                 </w:rPr>
               </w:pPr>
-              <w:r>
-                <w:rPr>
-                  <w:rFonts w:ascii="Cambria" w:hAnsi="Cambria"/>
-                  <w:bCs/>
-                  <w:noProof/>
-                  <w:sz w:val="24"/>
-                  <w:szCs w:val="24"/>
-                </w:rPr>
-                <w:t>2. W3C Semantic Web. [Online] [Citação: 09 de 03 de 2018.] https://www.w3.org/OWL/.</w:t>
-              </w:r>
-            </w:p>
-            <w:p>
-              <w:pPr>
-                <w:pStyle w:val="Bibliografia"/>
-                <w:rPr>
-                  <w:rFonts w:ascii="Cambria" w:hAnsi="Cambria"/>
-                  <w:bCs/>
-                  <w:noProof/>
-                  <w:sz w:val="24"/>
-                  <w:szCs w:val="24"/>
-                </w:rPr>
-              </w:pPr>
-              <w:r>
-                <w:rPr>
-                  <w:rFonts w:ascii="Cambria" w:hAnsi="Cambria"/>
-                  <w:bCs/>
-                  <w:noProof/>
-                  <w:sz w:val="24"/>
-                  <w:szCs w:val="24"/>
-                </w:rPr>
-                <w:t>3. Protege. [Online] [Citação: 15 de 03 de 2018.] https://protege.stanford.edu/.</w:t>
-              </w:r>
-            </w:p>
-            <w:p>
-              <w:pPr>
-                <w:pStyle w:val="Bibliografia"/>
-                <w:rPr>
-                  <w:rFonts w:ascii="Cambria" w:hAnsi="Cambria"/>
-                  <w:bCs/>
-                  <w:noProof/>
-                  <w:sz w:val="24"/>
-                  <w:szCs w:val="24"/>
-                </w:rPr>
-              </w:pPr>
-              <w:r>
-                <w:rPr>
-                  <w:rFonts w:ascii="Cambria" w:hAnsi="Cambria"/>
-                  <w:bCs/>
-                  <w:noProof/>
-                  <w:sz w:val="24"/>
-                  <w:szCs w:val="24"/>
-                </w:rPr>
-                <w:t>4. Common Workflow Language. [Online] [Citação: 09 de 03 de 2018.] http://www.commonwl.org/draft-3/UserGuide.html;.</w:t>
-              </w:r>
             </w:p>
             <w:p>
               <w:r>
@@ -4305,22 +4868,51 @@
         </w:sdt>
       </w:sdtContent>
     </w:sdt>
+    <w:sdt>
+      <w:sdtPr>
+        <w:id w:val="-1092153494"/>
+        <w:docPartObj>
+          <w:docPartGallery w:val="Bibliographies"/>
+          <w:docPartUnique/>
+        </w:docPartObj>
+      </w:sdtPr>
+      <w:sdtContent>
+        <w:sdt>
+          <w:sdtPr>
+            <w:id w:val="-573587230"/>
+            <w:showingPlcHdr/>
+            <w:bibliography/>
+          </w:sdtPr>
+          <w:sdtContent>
+            <w:p>
+              <w:r>
+                <w:t xml:space="preserve">     </w:t>
+              </w:r>
+            </w:p>
+          </w:sdtContent>
+        </w:sdt>
+      </w:sdtContent>
+    </w:sdt>
     <w:p>
       <w:pPr>
         <w:rPr>
           <w:rFonts w:ascii="Cambria" w:eastAsia="Cambria" w:hAnsi="Cambria" w:cs="Cambria"/>
           <w:b/>
           <w:sz w:val="34"/>
-        </w:rPr>
-      </w:pPr>
+          <w:lang w:val="en-US"/>
+        </w:rPr>
+      </w:pPr>
+      <w:proofErr w:type="spellStart"/>
       <w:r>
         <w:rPr>
           <w:rFonts w:ascii="Cambria" w:eastAsia="Cambria" w:hAnsi="Cambria" w:cs="Cambria"/>
           <w:b/>
           <w:sz w:val="34"/>
+          <w:lang w:val="en-US"/>
         </w:rPr>
         <w:t>Bibliografia</w:t>
       </w:r>
+      <w:proofErr w:type="spellEnd"/>
     </w:p>
     <w:p>
       <w:pPr>
@@ -4328,6 +4920,7 @@
           <w:rFonts w:ascii="Cambria" w:eastAsia="Cambria" w:hAnsi="Cambria" w:cs="Cambria"/>
           <w:sz w:val="24"/>
           <w:szCs w:val="24"/>
+          <w:lang w:val="en-US"/>
         </w:rPr>
       </w:pPr>
       <w:r>
@@ -4335,8 +4928,29 @@
           <w:rFonts w:ascii="Cambria" w:eastAsia="Cambria" w:hAnsi="Cambria" w:cs="Cambria"/>
           <w:sz w:val="24"/>
           <w:szCs w:val="24"/>
-        </w:rPr>
-        <w:t>Jamie Taylor, Colin Evans, Toby Segaran. (2009). Programming the Semantic Web.</w:t>
+          <w:lang w:val="en-US"/>
+        </w:rPr>
+        <w:t xml:space="preserve">Jamie Taylor, Colin Evans, Toby </w:t>
+      </w:r>
+      <w:proofErr w:type="spellStart"/>
+      <w:r>
+        <w:rPr>
+          <w:rFonts w:ascii="Cambria" w:eastAsia="Cambria" w:hAnsi="Cambria" w:cs="Cambria"/>
+          <w:sz w:val="24"/>
+          <w:szCs w:val="24"/>
+          <w:lang w:val="en-US"/>
+        </w:rPr>
+        <w:t>Segaran</w:t>
+      </w:r>
+      <w:proofErr w:type="spellEnd"/>
+      <w:r>
+        <w:rPr>
+          <w:rFonts w:ascii="Cambria" w:eastAsia="Cambria" w:hAnsi="Cambria" w:cs="Cambria"/>
+          <w:sz w:val="24"/>
+          <w:szCs w:val="24"/>
+          <w:lang w:val="en-US"/>
+        </w:rPr>
+        <w:t>. (2009). Programming the Semantic Web.</w:t>
       </w:r>
     </w:p>
     <w:p>
@@ -4345,6 +4959,7 @@
           <w:rFonts w:ascii="Cambria" w:eastAsia="Cambria" w:hAnsi="Cambria" w:cs="Cambria"/>
           <w:sz w:val="24"/>
           <w:szCs w:val="24"/>
+          <w:lang w:val="en-US"/>
         </w:rPr>
       </w:pPr>
       <w:r>
@@ -4352,6 +4967,7 @@
           <w:rFonts w:ascii="Cambria" w:eastAsia="Cambria" w:hAnsi="Cambria" w:cs="Cambria"/>
           <w:sz w:val="24"/>
           <w:szCs w:val="24"/>
+          <w:lang w:val="en-US"/>
         </w:rPr>
         <w:t>Jim R. Wilson. (2013). Node.js the Right Way: Practical, Server-side JavaScript that Scales.</w:t>
       </w:r>
@@ -4362,6 +4978,7 @@
           <w:rFonts w:ascii="Cambria" w:eastAsia="Cambria" w:hAnsi="Cambria" w:cs="Cambria"/>
           <w:sz w:val="24"/>
           <w:szCs w:val="24"/>
+          <w:lang w:val="en-US"/>
         </w:rPr>
       </w:pPr>
     </w:p>
@@ -4370,6 +4987,7 @@
         <w:rPr>
           <w:rFonts w:ascii="Cambria" w:eastAsia="Cambria" w:hAnsi="Cambria" w:cs="Cambria"/>
           <w:sz w:val="34"/>
+          <w:lang w:val="en-US"/>
         </w:rPr>
       </w:pPr>
     </w:p>
@@ -4428,6 +5046,7 @@
         <w:docPartUnique/>
       </w:docPartObj>
     </w:sdtPr>
+    <w:sdtEndPr/>
     <w:sdtContent>
       <w:p>
         <w:pPr>
@@ -4447,7 +5066,7 @@
           <w:rPr>
             <w:noProof/>
           </w:rPr>
-          <w:t>2</w:t>
+          <w:t>4</w:t>
         </w:r>
         <w:r>
           <w:fldChar w:fldCharType="end"/>
@@ -4897,7 +5516,7 @@
     <w:lvl w:ilvl="0" w:tplc="7158B270">
       <w:start w:val="1"/>
       <w:numFmt w:val="decimal"/>
-      <w:pStyle w:val="Ttulo1"/>
+      <w:pStyle w:val="Cabealho1"/>
       <w:lvlText w:val="%1"/>
       <w:lvlJc w:val="left"/>
       <w:pPr>
@@ -5758,10 +6377,10 @@
       <w:color w:val="000000"/>
     </w:rPr>
   </w:style>
-  <w:style w:type="paragraph" w:styleId="Ttulo1">
+  <w:style w:type="paragraph" w:styleId="Cabealho1">
     <w:name w:val="heading 1"/>
     <w:next w:val="Normal"/>
-    <w:link w:val="Ttulo1Carter"/>
+    <w:link w:val="Cabealho1Carter"/>
     <w:uiPriority w:val="9"/>
     <w:unhideWhenUsed/>
     <w:qFormat/>
@@ -5809,9 +6428,9 @@
     <w:semiHidden/>
     <w:unhideWhenUsed/>
   </w:style>
-  <w:style w:type="character" w:customStyle="1" w:styleId="Ttulo1Carter">
-    <w:name w:val="Título 1 Caráter"/>
-    <w:link w:val="Ttulo1"/>
+  <w:style w:type="character" w:customStyle="1" w:styleId="Cabealho1Carter">
+    <w:name w:val="Cabeçalho 1 Caráter"/>
+    <w:link w:val="Cabealho1"/>
     <w:uiPriority w:val="9"/>
     <w:rPr>
       <w:rFonts w:ascii="Cambria" w:eastAsia="Cambria" w:hAnsi="Cambria" w:cs="Cambria"/>
@@ -6387,7 +7006,7 @@
 </file>
 
 <file path=customXml/item1.xml><?xml version="1.0" encoding="utf-8"?>
-<b:Sources xmlns:b="http://schemas.openxmlformats.org/officeDocument/2006/bibliography" xmlns="http://schemas.openxmlformats.org/officeDocument/2006/bibliography" SelectedStyle="\ISO690Nmerical.XSL" StyleName="ISO 690 - Referência Numérica" Version="1987">
+<b:Sources xmlns:b="http://schemas.openxmlformats.org/officeDocument/2006/bibliography" xmlns="http://schemas.openxmlformats.org/officeDocument/2006/bibliography" SelectedStyle="\IEEE2006OfficeOnline.xsl" StyleName="IEEE" Version="2006">
   <b:Source>
     <b:Tag>CWL</b:Tag>
     <b:SourceType>InternetSite</b:SourceType>
@@ -6436,7 +7055,7 @@
 </file>
 
 <file path=customXml/itemProps1.xml><?xml version="1.0" encoding="utf-8"?>
-<ds:datastoreItem xmlns:ds="http://schemas.openxmlformats.org/officeDocument/2006/customXml" ds:itemID="{8F801439-489E-4AEB-8722-913D5FCE1009}">
+<ds:datastoreItem xmlns:ds="http://schemas.openxmlformats.org/officeDocument/2006/customXml" ds:itemID="{7A5CD41A-DCB5-4D29-893F-C821678E897F}">
   <ds:schemaRefs>
     <ds:schemaRef ds:uri="http://schemas.openxmlformats.org/officeDocument/2006/bibliography"/>
   </ds:schemaRefs>

</xml_diff>

<commit_message>
nova versao da proposta depois de alterações sugeridas pelo coordenador de curso
</commit_message>
<xml_diff>
--- a/Proposta/proposta.docx
+++ b/Proposta/proposta.docx
@@ -401,7 +401,6 @@
         </w:rPr>
         <w:t xml:space="preserve"> de </w:t>
       </w:r>
-      <w:proofErr w:type="gramStart"/>
       <w:r>
         <w:rPr>
           <w:rFonts w:ascii="Cambria" w:eastAsia="Cambria" w:hAnsi="Cambria" w:cs="Cambria"/>
@@ -409,7 +408,6 @@
         </w:rPr>
         <w:t>Março</w:t>
       </w:r>
-      <w:proofErr w:type="gramEnd"/>
       <w:r>
         <w:rPr>
           <w:rFonts w:ascii="Cambria" w:eastAsia="Cambria" w:hAnsi="Cambria" w:cs="Cambria"/>
@@ -616,7 +614,7 @@
               <w:sz w:val="24"/>
               <w:szCs w:val="24"/>
             </w:rPr>
-            <w:instrText xml:space="preserve"> CITATION Wik18 \l 2070 </w:instrText>
+            <w:instrText xml:space="preserve">CITATION w3ontology \l 2070 </w:instrText>
           </w:r>
           <w:r>
             <w:rPr>
@@ -668,7 +666,7 @@
           <w:sz w:val="24"/>
           <w:szCs w:val="24"/>
         </w:rPr>
-        <w:t>Esta permite uma especific</w:t>
+        <w:t>Esta permite especific</w:t>
       </w:r>
       <w:r>
         <w:rPr>
@@ -907,7 +905,7 @@
               <w:sz w:val="24"/>
               <w:szCs w:val="24"/>
             </w:rPr>
-            <w:instrText xml:space="preserve"> CITATION W3C18 \l 2070 </w:instrText>
+            <w:instrText xml:space="preserve">CITATION W3C18 \l 2070 </w:instrText>
           </w:r>
           <w:r>
             <w:rPr>
@@ -960,39 +958,8 @@
           <w:sz w:val="24"/>
           <w:szCs w:val="24"/>
         </w:rPr>
-        <w:t xml:space="preserve">Web </w:t>
-      </w:r>
-      <w:proofErr w:type="spellStart"/>
-      <w:r>
-        <w:rPr>
-          <w:rFonts w:ascii="Cambria" w:hAnsi="Cambria"/>
-          <w:i/>
-          <w:sz w:val="24"/>
-          <w:szCs w:val="24"/>
-        </w:rPr>
-        <w:t>Ontology</w:t>
-      </w:r>
-      <w:proofErr w:type="spellEnd"/>
-      <w:r>
-        <w:rPr>
-          <w:rFonts w:ascii="Cambria" w:hAnsi="Cambria"/>
-          <w:i/>
-          <w:sz w:val="24"/>
-          <w:szCs w:val="24"/>
-        </w:rPr>
-        <w:t xml:space="preserve"> </w:t>
-      </w:r>
-      <w:proofErr w:type="spellStart"/>
-      <w:r>
-        <w:rPr>
-          <w:rFonts w:ascii="Cambria" w:hAnsi="Cambria"/>
-          <w:i/>
-          <w:sz w:val="24"/>
-          <w:szCs w:val="24"/>
-        </w:rPr>
-        <w:t>Language</w:t>
-      </w:r>
-      <w:proofErr w:type="spellEnd"/>
+        <w:t>Web Ontology Language</w:t>
+      </w:r>
       <w:r>
         <w:rPr>
           <w:rFonts w:ascii="Cambria" w:hAnsi="Cambria"/>
@@ -1052,7 +1019,6 @@
         </w:rPr>
         <w:t xml:space="preserve">inserir um ficheiro referente a uma ontologia e criar novos dados de acordo com este ficheiro, como por exemplo </w:t>
       </w:r>
-      <w:proofErr w:type="spellStart"/>
       <w:r>
         <w:rPr>
           <w:rFonts w:ascii="Cambria" w:hAnsi="Cambria"/>
@@ -1062,7 +1028,6 @@
         </w:rPr>
         <w:t>Protégé</w:t>
       </w:r>
-      <w:proofErr w:type="spellEnd"/>
       <w:sdt>
         <w:sdtPr>
           <w:rPr>
@@ -1391,7 +1356,427 @@
           <w:b/>
           <w:sz w:val="34"/>
         </w:rPr>
+        <w:t xml:space="preserve">Arquitetura e </w:t>
+      </w:r>
+      <w:r>
+        <w:rPr>
+          <w:rFonts w:ascii="Cambria" w:eastAsia="Cambria" w:hAnsi="Cambria" w:cs="Cambria"/>
+          <w:b/>
+          <w:sz w:val="34"/>
+        </w:rPr>
         <w:t>Requisitos</w:t>
+      </w:r>
+    </w:p>
+    <w:p>
+      <w:pPr>
+        <w:ind w:firstLine="566"/>
+        <w:jc w:val="both"/>
+        <w:rPr>
+          <w:rFonts w:ascii="Cambria" w:hAnsi="Cambria"/>
+          <w:sz w:val="24"/>
+          <w:szCs w:val="24"/>
+        </w:rPr>
+      </w:pPr>
+      <w:r>
+        <w:rPr>
+          <w:rFonts w:ascii="Cambria" w:hAnsi="Cambria"/>
+          <w:sz w:val="24"/>
+          <w:szCs w:val="24"/>
+        </w:rPr>
+        <w:t>A figura 1 representa a arquitetura da</w:t>
+      </w:r>
+      <w:r>
+        <w:rPr>
+          <w:rFonts w:ascii="Cambria" w:hAnsi="Cambria"/>
+          <w:sz w:val="24"/>
+          <w:szCs w:val="24"/>
+        </w:rPr>
+        <w:t xml:space="preserve"> </w:t>
+      </w:r>
+      <w:r>
+        <w:rPr>
+          <w:rFonts w:ascii="Cambria" w:hAnsi="Cambria"/>
+          <w:sz w:val="24"/>
+          <w:szCs w:val="24"/>
+        </w:rPr>
+        <w:t>aplicação</w:t>
+      </w:r>
+      <w:r>
+        <w:rPr>
+          <w:rFonts w:ascii="Cambria" w:hAnsi="Cambria"/>
+          <w:sz w:val="24"/>
+          <w:szCs w:val="24"/>
+        </w:rPr>
+        <w:t>. Esta</w:t>
+      </w:r>
+      <w:r>
+        <w:rPr>
+          <w:rFonts w:ascii="Cambria" w:hAnsi="Cambria"/>
+          <w:sz w:val="24"/>
+          <w:szCs w:val="24"/>
+        </w:rPr>
+        <w:t xml:space="preserve"> será desenvolvida de modo a que o utilizador </w:t>
+      </w:r>
+      <w:r>
+        <w:rPr>
+          <w:rFonts w:ascii="Cambria" w:hAnsi="Cambria"/>
+          <w:sz w:val="24"/>
+          <w:szCs w:val="24"/>
+        </w:rPr>
+        <w:t>(</w:t>
+      </w:r>
+      <w:r>
+        <w:rPr>
+          <w:rFonts w:ascii="Cambria" w:hAnsi="Cambria"/>
+          <w:i/>
+          <w:sz w:val="24"/>
+          <w:szCs w:val="24"/>
+        </w:rPr>
+        <w:t>User</w:t>
+      </w:r>
+      <w:r>
+        <w:rPr>
+          <w:rFonts w:ascii="Cambria" w:hAnsi="Cambria"/>
+          <w:sz w:val="24"/>
+          <w:szCs w:val="24"/>
+        </w:rPr>
+        <w:t xml:space="preserve">) </w:t>
+      </w:r>
+      <w:r>
+        <w:rPr>
+          <w:rFonts w:ascii="Cambria" w:hAnsi="Cambria"/>
+          <w:sz w:val="24"/>
+          <w:szCs w:val="24"/>
+        </w:rPr>
+        <w:t>i</w:t>
+      </w:r>
+      <w:r>
+        <w:rPr>
+          <w:rFonts w:ascii="Cambria" w:hAnsi="Cambria"/>
+          <w:sz w:val="24"/>
+          <w:szCs w:val="24"/>
+        </w:rPr>
+        <w:t>nsira um ficheiro com definição</w:t>
+      </w:r>
+      <w:r>
+        <w:rPr>
+          <w:rFonts w:ascii="Cambria" w:hAnsi="Cambria"/>
+          <w:sz w:val="24"/>
+          <w:szCs w:val="24"/>
+        </w:rPr>
+        <w:t xml:space="preserve"> de uma ontologia (</w:t>
+      </w:r>
+      <w:r>
+        <w:rPr>
+          <w:rFonts w:ascii="Cambria" w:hAnsi="Cambria"/>
+          <w:i/>
+          <w:sz w:val="24"/>
+          <w:szCs w:val="24"/>
+        </w:rPr>
+        <w:t>Ontology File</w:t>
+      </w:r>
+      <w:r>
+        <w:rPr>
+          <w:rFonts w:ascii="Cambria" w:hAnsi="Cambria"/>
+          <w:sz w:val="24"/>
+          <w:szCs w:val="24"/>
+        </w:rPr>
+        <w:t>) e, opcionalmente, um segundo ficheiro (</w:t>
+      </w:r>
+      <w:r>
+        <w:rPr>
+          <w:rFonts w:ascii="Cambria" w:hAnsi="Cambria"/>
+          <w:i/>
+          <w:sz w:val="24"/>
+          <w:szCs w:val="24"/>
+        </w:rPr>
+        <w:t>Real Case File</w:t>
+      </w:r>
+      <w:r>
+        <w:rPr>
+          <w:rFonts w:ascii="Cambria" w:hAnsi="Cambria"/>
+          <w:sz w:val="24"/>
+          <w:szCs w:val="24"/>
+        </w:rPr>
+        <w:t>)</w:t>
+      </w:r>
+      <w:r>
+        <w:rPr>
+          <w:rFonts w:ascii="Cambria" w:hAnsi="Cambria"/>
+          <w:sz w:val="24"/>
+          <w:szCs w:val="24"/>
+        </w:rPr>
+        <w:t>.</w:t>
+      </w:r>
+      <w:r>
+        <w:rPr>
+          <w:rFonts w:ascii="Cambria" w:hAnsi="Cambria"/>
+          <w:sz w:val="24"/>
+          <w:szCs w:val="24"/>
+        </w:rPr>
+        <w:t xml:space="preserve"> Estes ficheiros irão ser submetidos a uma aplicação externa designada </w:t>
+      </w:r>
+      <w:r>
+        <w:rPr>
+          <w:rFonts w:ascii="Cambria" w:hAnsi="Cambria"/>
+          <w:sz w:val="24"/>
+          <w:szCs w:val="24"/>
+        </w:rPr>
+        <w:t>Chaos Pop</w:t>
+      </w:r>
+      <w:r>
+        <w:rPr>
+          <w:rStyle w:val="Refdenotaderodap"/>
+          <w:rFonts w:ascii="Cambria" w:hAnsi="Cambria"/>
+          <w:sz w:val="24"/>
+          <w:szCs w:val="24"/>
+        </w:rPr>
+        <w:footnoteReference w:id="1"/>
+      </w:r>
+      <w:r>
+        <w:rPr>
+          <w:rFonts w:ascii="Cambria" w:hAnsi="Cambria"/>
+          <w:sz w:val="24"/>
+          <w:szCs w:val="24"/>
+        </w:rPr>
+        <w:t xml:space="preserve"> através do módulo </w:t>
+      </w:r>
+      <w:r>
+        <w:rPr>
+          <w:rFonts w:ascii="Cambria" w:hAnsi="Cambria"/>
+          <w:i/>
+          <w:sz w:val="24"/>
+          <w:szCs w:val="24"/>
+        </w:rPr>
+        <w:t>FileUploader</w:t>
+      </w:r>
+      <w:r>
+        <w:rPr>
+          <w:rFonts w:ascii="Cambria" w:hAnsi="Cambria"/>
+          <w:sz w:val="24"/>
+          <w:szCs w:val="24"/>
+        </w:rPr>
+        <w:t xml:space="preserve">. </w:t>
+      </w:r>
+      <w:r>
+        <w:rPr>
+          <w:rFonts w:ascii="Cambria" w:hAnsi="Cambria"/>
+          <w:sz w:val="24"/>
+          <w:szCs w:val="24"/>
+        </w:rPr>
+        <w:t>De seguida irá ser gerada uma</w:t>
+      </w:r>
+      <w:r>
+        <w:rPr>
+          <w:rFonts w:ascii="Cambria" w:hAnsi="Cambria"/>
+          <w:sz w:val="24"/>
+          <w:szCs w:val="24"/>
+        </w:rPr>
+        <w:t xml:space="preserve"> interface gráfica</w:t>
+      </w:r>
+      <w:r>
+        <w:rPr>
+          <w:rFonts w:ascii="Cambria" w:hAnsi="Cambria"/>
+          <w:sz w:val="24"/>
+          <w:szCs w:val="24"/>
+        </w:rPr>
+        <w:t xml:space="preserve"> onde o </w:t>
+      </w:r>
+      <w:r>
+        <w:rPr>
+          <w:rFonts w:ascii="Cambria" w:hAnsi="Cambria"/>
+          <w:sz w:val="24"/>
+          <w:szCs w:val="24"/>
+        </w:rPr>
+        <w:t>user</w:t>
+      </w:r>
+      <w:r>
+        <w:rPr>
+          <w:rFonts w:ascii="Cambria" w:hAnsi="Cambria"/>
+          <w:sz w:val="24"/>
+          <w:szCs w:val="24"/>
+        </w:rPr>
+        <w:t xml:space="preserve"> poderá anotar</w:t>
+      </w:r>
+      <w:r>
+        <w:rPr>
+          <w:rFonts w:ascii="Cambria" w:hAnsi="Cambria"/>
+          <w:sz w:val="24"/>
+          <w:szCs w:val="24"/>
+        </w:rPr>
+        <w:t xml:space="preserve"> valores aos </w:t>
+      </w:r>
+      <w:r>
+        <w:rPr>
+          <w:rFonts w:ascii="Cambria" w:hAnsi="Cambria"/>
+          <w:sz w:val="24"/>
+          <w:szCs w:val="24"/>
+        </w:rPr>
+        <w:t xml:space="preserve">vários </w:t>
+      </w:r>
+      <w:r>
+        <w:rPr>
+          <w:rFonts w:ascii="Cambria" w:hAnsi="Cambria"/>
+          <w:sz w:val="24"/>
+          <w:szCs w:val="24"/>
+        </w:rPr>
+        <w:t>con</w:t>
+      </w:r>
+      <w:r>
+        <w:rPr>
+          <w:rFonts w:ascii="Cambria" w:hAnsi="Cambria"/>
+          <w:sz w:val="24"/>
+          <w:szCs w:val="24"/>
+        </w:rPr>
+        <w:t xml:space="preserve">ceitos presentes no </w:t>
+      </w:r>
+      <w:r>
+        <w:rPr>
+          <w:rFonts w:ascii="Cambria" w:hAnsi="Cambria"/>
+          <w:i/>
+          <w:sz w:val="24"/>
+          <w:szCs w:val="24"/>
+        </w:rPr>
+        <w:t>Ontology File</w:t>
+      </w:r>
+      <w:r>
+        <w:rPr>
+          <w:rFonts w:ascii="Cambria" w:hAnsi="Cambria"/>
+          <w:sz w:val="24"/>
+          <w:szCs w:val="24"/>
+        </w:rPr>
+        <w:t xml:space="preserve"> ou anotar os conceitos do </w:t>
+      </w:r>
+      <w:r>
+        <w:rPr>
+          <w:rFonts w:ascii="Cambria" w:hAnsi="Cambria"/>
+          <w:i/>
+          <w:sz w:val="24"/>
+          <w:szCs w:val="24"/>
+        </w:rPr>
+        <w:t>Real Case File</w:t>
+      </w:r>
+      <w:r>
+        <w:rPr>
+          <w:rFonts w:ascii="Cambria" w:hAnsi="Cambria"/>
+          <w:sz w:val="24"/>
+          <w:szCs w:val="24"/>
+        </w:rPr>
+        <w:t xml:space="preserve"> </w:t>
+      </w:r>
+      <w:r>
+        <w:rPr>
+          <w:rFonts w:ascii="Cambria" w:hAnsi="Cambria"/>
+          <w:sz w:val="24"/>
+          <w:szCs w:val="24"/>
+        </w:rPr>
+        <w:t xml:space="preserve">com os termos do </w:t>
+      </w:r>
+      <w:r>
+        <w:rPr>
+          <w:rFonts w:ascii="Cambria" w:hAnsi="Cambria"/>
+          <w:i/>
+          <w:sz w:val="24"/>
+          <w:szCs w:val="24"/>
+        </w:rPr>
+        <w:t>Ontology File</w:t>
+      </w:r>
+      <w:r>
+        <w:rPr>
+          <w:rFonts w:ascii="Cambria" w:hAnsi="Cambria"/>
+          <w:sz w:val="24"/>
+          <w:szCs w:val="24"/>
+        </w:rPr>
+        <w:t xml:space="preserve">. No final deste processo, é </w:t>
+      </w:r>
+      <w:r>
+        <w:rPr>
+          <w:rFonts w:ascii="Cambria" w:hAnsi="Cambria"/>
+          <w:sz w:val="24"/>
+          <w:szCs w:val="24"/>
+        </w:rPr>
+        <w:t>gerado um n</w:t>
+      </w:r>
+      <w:r>
+        <w:rPr>
+          <w:rFonts w:ascii="Cambria" w:hAnsi="Cambria"/>
+          <w:sz w:val="24"/>
+          <w:szCs w:val="24"/>
+        </w:rPr>
+        <w:t xml:space="preserve">ovo ficheiro OWL que contém os dados descritos de acordo com </w:t>
+      </w:r>
+      <w:r>
+        <w:rPr>
+          <w:rFonts w:ascii="Cambria" w:hAnsi="Cambria"/>
+          <w:i/>
+          <w:sz w:val="24"/>
+          <w:szCs w:val="24"/>
+        </w:rPr>
+        <w:t>Ontology File</w:t>
+      </w:r>
+      <w:r>
+        <w:rPr>
+          <w:rFonts w:ascii="Cambria" w:hAnsi="Cambria"/>
+          <w:sz w:val="24"/>
+          <w:szCs w:val="24"/>
+        </w:rPr>
+        <w:t xml:space="preserve">.  Iremos também dar a opção ao </w:t>
+      </w:r>
+      <w:r>
+        <w:rPr>
+          <w:rFonts w:ascii="Cambria" w:hAnsi="Cambria"/>
+          <w:sz w:val="24"/>
+          <w:szCs w:val="24"/>
+        </w:rPr>
+        <w:t>user</w:t>
+      </w:r>
+      <w:r>
+        <w:rPr>
+          <w:rFonts w:ascii="Cambria" w:hAnsi="Cambria"/>
+          <w:sz w:val="24"/>
+          <w:szCs w:val="24"/>
+        </w:rPr>
+        <w:t xml:space="preserve"> de </w:t>
+      </w:r>
+      <w:r>
+        <w:rPr>
+          <w:rFonts w:ascii="Cambria" w:hAnsi="Cambria"/>
+          <w:sz w:val="24"/>
+          <w:szCs w:val="24"/>
+        </w:rPr>
+        <w:t xml:space="preserve">guardar os ficheiros de </w:t>
+      </w:r>
+      <w:r>
+        <w:rPr>
+          <w:rFonts w:ascii="Cambria" w:hAnsi="Cambria"/>
+          <w:sz w:val="24"/>
+          <w:szCs w:val="24"/>
+        </w:rPr>
+        <w:t>input</w:t>
+      </w:r>
+      <w:r>
+        <w:rPr>
+          <w:rFonts w:ascii="Cambria" w:hAnsi="Cambria"/>
+          <w:sz w:val="24"/>
+          <w:szCs w:val="24"/>
+        </w:rPr>
+        <w:t xml:space="preserve"> e </w:t>
+      </w:r>
+      <w:r>
+        <w:rPr>
+          <w:rFonts w:ascii="Cambria" w:hAnsi="Cambria"/>
+          <w:sz w:val="24"/>
+          <w:szCs w:val="24"/>
+        </w:rPr>
+        <w:t>output</w:t>
+      </w:r>
+      <w:r>
+        <w:rPr>
+          <w:rFonts w:ascii="Cambria" w:hAnsi="Cambria"/>
+          <w:sz w:val="24"/>
+          <w:szCs w:val="24"/>
+        </w:rPr>
+        <w:t xml:space="preserve"> numa base de dados remota.</w:t>
       </w:r>
     </w:p>
     <w:p>
@@ -1496,606 +1881,6 @@
           <w:szCs w:val="24"/>
         </w:rPr>
       </w:pPr>
-      <w:r>
-        <w:rPr>
-          <w:rFonts w:ascii="Cambria" w:hAnsi="Cambria"/>
-          <w:sz w:val="24"/>
-          <w:szCs w:val="24"/>
-        </w:rPr>
-        <w:t>Com base na Figura 1, a</w:t>
-      </w:r>
-      <w:r>
-        <w:rPr>
-          <w:rFonts w:ascii="Cambria" w:hAnsi="Cambria"/>
-          <w:sz w:val="24"/>
-          <w:szCs w:val="24"/>
-        </w:rPr>
-        <w:t xml:space="preserve"> </w:t>
-      </w:r>
-      <w:r>
-        <w:rPr>
-          <w:rFonts w:ascii="Cambria" w:hAnsi="Cambria"/>
-          <w:sz w:val="24"/>
-          <w:szCs w:val="24"/>
-        </w:rPr>
-        <w:t>aplicação</w:t>
-      </w:r>
-      <w:r>
-        <w:rPr>
-          <w:rFonts w:ascii="Cambria" w:hAnsi="Cambria"/>
-          <w:sz w:val="24"/>
-          <w:szCs w:val="24"/>
-        </w:rPr>
-        <w:t xml:space="preserve"> será desenvolvida de modo a que o utilizador </w:t>
-      </w:r>
-      <w:r>
-        <w:rPr>
-          <w:rFonts w:ascii="Cambria" w:hAnsi="Cambria"/>
-          <w:sz w:val="24"/>
-          <w:szCs w:val="24"/>
-        </w:rPr>
-        <w:t>(</w:t>
-      </w:r>
-      <w:r>
-        <w:rPr>
-          <w:rFonts w:ascii="Cambria" w:hAnsi="Cambria"/>
-          <w:i/>
-          <w:sz w:val="24"/>
-          <w:szCs w:val="24"/>
-        </w:rPr>
-        <w:t>User</w:t>
-      </w:r>
-      <w:r>
-        <w:rPr>
-          <w:rFonts w:ascii="Cambria" w:hAnsi="Cambria"/>
-          <w:sz w:val="24"/>
-          <w:szCs w:val="24"/>
-        </w:rPr>
-        <w:t xml:space="preserve">) </w:t>
-      </w:r>
-      <w:r>
-        <w:rPr>
-          <w:rFonts w:ascii="Cambria" w:hAnsi="Cambria"/>
-          <w:sz w:val="24"/>
-          <w:szCs w:val="24"/>
-        </w:rPr>
-        <w:t>i</w:t>
-      </w:r>
-      <w:r>
-        <w:rPr>
-          <w:rFonts w:ascii="Cambria" w:hAnsi="Cambria"/>
-          <w:sz w:val="24"/>
-          <w:szCs w:val="24"/>
-        </w:rPr>
-        <w:t>nsira um ficheiro com definição</w:t>
-      </w:r>
-      <w:r>
-        <w:rPr>
-          <w:rFonts w:ascii="Cambria" w:hAnsi="Cambria"/>
-          <w:sz w:val="24"/>
-          <w:szCs w:val="24"/>
-        </w:rPr>
-        <w:t xml:space="preserve"> de uma ontologia (</w:t>
-      </w:r>
-      <w:proofErr w:type="spellStart"/>
-      <w:r>
-        <w:rPr>
-          <w:rFonts w:ascii="Cambria" w:hAnsi="Cambria"/>
-          <w:i/>
-          <w:color w:val="000000" w:themeColor="text1"/>
-          <w:sz w:val="24"/>
-          <w:szCs w:val="24"/>
-        </w:rPr>
-        <w:t>Ontology</w:t>
-      </w:r>
-      <w:proofErr w:type="spellEnd"/>
-      <w:r>
-        <w:rPr>
-          <w:rFonts w:ascii="Cambria" w:hAnsi="Cambria"/>
-          <w:i/>
-          <w:color w:val="000000" w:themeColor="text1"/>
-          <w:sz w:val="24"/>
-          <w:szCs w:val="24"/>
-        </w:rPr>
-        <w:t xml:space="preserve"> File</w:t>
-      </w:r>
-      <w:r>
-        <w:rPr>
-          <w:rFonts w:ascii="Cambria" w:hAnsi="Cambria"/>
-          <w:sz w:val="24"/>
-          <w:szCs w:val="24"/>
-        </w:rPr>
-        <w:t xml:space="preserve">) e </w:t>
-      </w:r>
-      <w:r>
-        <w:rPr>
-          <w:rFonts w:ascii="Cambria" w:hAnsi="Cambria"/>
-          <w:sz w:val="24"/>
-          <w:szCs w:val="24"/>
-        </w:rPr>
-        <w:t>,</w:t>
-      </w:r>
-      <w:bookmarkStart w:id="0" w:name="_GoBack"/>
-      <w:bookmarkEnd w:id="0"/>
-      <w:r>
-        <w:rPr>
-          <w:rFonts w:ascii="Cambria" w:hAnsi="Cambria"/>
-          <w:sz w:val="24"/>
-          <w:szCs w:val="24"/>
-        </w:rPr>
-        <w:t>opcionalmente, um segundo ficheiro (</w:t>
-      </w:r>
-      <w:r>
-        <w:rPr>
-          <w:rFonts w:ascii="Cambria" w:hAnsi="Cambria"/>
-          <w:i/>
-          <w:color w:val="000000" w:themeColor="text1"/>
-          <w:sz w:val="24"/>
-          <w:szCs w:val="24"/>
-        </w:rPr>
-        <w:t>Real Case</w:t>
-      </w:r>
-      <w:r>
-        <w:rPr>
-          <w:rFonts w:ascii="Cambria" w:hAnsi="Cambria"/>
-          <w:i/>
-          <w:color w:val="000000" w:themeColor="text1"/>
-          <w:sz w:val="24"/>
-          <w:szCs w:val="24"/>
-        </w:rPr>
-        <w:t xml:space="preserve"> File</w:t>
-      </w:r>
-      <w:r>
-        <w:rPr>
-          <w:rFonts w:ascii="Cambria" w:hAnsi="Cambria"/>
-          <w:sz w:val="24"/>
-          <w:szCs w:val="24"/>
-        </w:rPr>
-        <w:t>)</w:t>
-      </w:r>
-      <w:r>
-        <w:rPr>
-          <w:rFonts w:ascii="Cambria" w:hAnsi="Cambria"/>
-          <w:sz w:val="24"/>
-          <w:szCs w:val="24"/>
-        </w:rPr>
-        <w:t>.</w:t>
-      </w:r>
-      <w:r>
-        <w:rPr>
-          <w:rFonts w:ascii="Cambria" w:hAnsi="Cambria"/>
-          <w:sz w:val="24"/>
-          <w:szCs w:val="24"/>
-        </w:rPr>
-        <w:t xml:space="preserve"> E</w:t>
-      </w:r>
-      <w:r>
-        <w:rPr>
-          <w:rFonts w:ascii="Cambria" w:hAnsi="Cambria"/>
-          <w:sz w:val="24"/>
-          <w:szCs w:val="24"/>
-        </w:rPr>
-        <w:t>stes ficheiros irão ser submetidos</w:t>
-      </w:r>
-      <w:r>
-        <w:rPr>
-          <w:rFonts w:ascii="Cambria" w:hAnsi="Cambria"/>
-          <w:sz w:val="24"/>
-          <w:szCs w:val="24"/>
-        </w:rPr>
-        <w:t xml:space="preserve"> a uma aplicação externa designada </w:t>
-      </w:r>
-      <w:proofErr w:type="spellStart"/>
-      <w:r>
-        <w:rPr>
-          <w:rFonts w:ascii="Cambria" w:hAnsi="Cambria"/>
-          <w:i/>
-          <w:sz w:val="24"/>
-          <w:szCs w:val="24"/>
-        </w:rPr>
-        <w:t>Chaos</w:t>
-      </w:r>
-      <w:proofErr w:type="spellEnd"/>
-      <w:r>
-        <w:rPr>
-          <w:rFonts w:ascii="Cambria" w:hAnsi="Cambria"/>
-          <w:i/>
-          <w:sz w:val="24"/>
-          <w:szCs w:val="24"/>
-        </w:rPr>
-        <w:t xml:space="preserve"> Pop</w:t>
-      </w:r>
-      <w:r>
-        <w:rPr>
-          <w:rFonts w:ascii="Cambria" w:hAnsi="Cambria"/>
-          <w:sz w:val="24"/>
-          <w:szCs w:val="24"/>
-        </w:rPr>
-        <w:t xml:space="preserve"> através do módulo </w:t>
-      </w:r>
-      <w:proofErr w:type="spellStart"/>
-      <w:r>
-        <w:rPr>
-          <w:rFonts w:ascii="Cambria" w:hAnsi="Cambria"/>
-          <w:i/>
-          <w:sz w:val="24"/>
-          <w:szCs w:val="24"/>
-        </w:rPr>
-        <w:t>FileUploader</w:t>
-      </w:r>
-      <w:proofErr w:type="spellEnd"/>
-      <w:r>
-        <w:rPr>
-          <w:rFonts w:ascii="Cambria" w:hAnsi="Cambria"/>
-          <w:i/>
-          <w:sz w:val="24"/>
-          <w:szCs w:val="24"/>
-        </w:rPr>
-        <w:t>.</w:t>
-      </w:r>
-      <w:r>
-        <w:rPr>
-          <w:rFonts w:ascii="Cambria" w:hAnsi="Cambria"/>
-          <w:sz w:val="24"/>
-          <w:szCs w:val="24"/>
-        </w:rPr>
-        <w:t xml:space="preserve"> De seguida irá ser gerada uma</w:t>
-      </w:r>
-      <w:r>
-        <w:rPr>
-          <w:rFonts w:ascii="Cambria" w:hAnsi="Cambria"/>
-          <w:sz w:val="24"/>
-          <w:szCs w:val="24"/>
-        </w:rPr>
-        <w:t xml:space="preserve"> interface </w:t>
-      </w:r>
-      <w:r>
-        <w:rPr>
-          <w:rFonts w:ascii="Cambria" w:hAnsi="Cambria"/>
-          <w:sz w:val="24"/>
-          <w:szCs w:val="24"/>
-        </w:rPr>
-        <w:t>gráfica</w:t>
-      </w:r>
-      <w:r>
-        <w:rPr>
-          <w:rFonts w:ascii="Cambria" w:hAnsi="Cambria"/>
-          <w:sz w:val="24"/>
-          <w:szCs w:val="24"/>
-        </w:rPr>
-        <w:t xml:space="preserve"> onde o </w:t>
-      </w:r>
-      <w:r>
-        <w:rPr>
-          <w:rFonts w:ascii="Cambria" w:hAnsi="Cambria"/>
-          <w:i/>
-          <w:sz w:val="24"/>
-          <w:szCs w:val="24"/>
-        </w:rPr>
-        <w:t>user</w:t>
-      </w:r>
-      <w:r>
-        <w:rPr>
-          <w:rFonts w:ascii="Cambria" w:hAnsi="Cambria"/>
-          <w:sz w:val="24"/>
-          <w:szCs w:val="24"/>
-        </w:rPr>
-        <w:t xml:space="preserve"> poderá </w:t>
-      </w:r>
-      <w:r>
-        <w:rPr>
-          <w:rFonts w:ascii="Cambria" w:hAnsi="Cambria"/>
-          <w:sz w:val="24"/>
-          <w:szCs w:val="24"/>
-        </w:rPr>
-        <w:t>anotar</w:t>
-      </w:r>
-      <w:r>
-        <w:rPr>
-          <w:rFonts w:ascii="Cambria" w:hAnsi="Cambria"/>
-          <w:sz w:val="24"/>
-          <w:szCs w:val="24"/>
-        </w:rPr>
-        <w:t xml:space="preserve"> valores aos </w:t>
-      </w:r>
-      <w:r>
-        <w:rPr>
-          <w:rFonts w:ascii="Cambria" w:hAnsi="Cambria"/>
-          <w:sz w:val="24"/>
-          <w:szCs w:val="24"/>
-        </w:rPr>
-        <w:t xml:space="preserve">vários </w:t>
-      </w:r>
-      <w:r>
-        <w:rPr>
-          <w:rFonts w:ascii="Cambria" w:hAnsi="Cambria"/>
-          <w:sz w:val="24"/>
-          <w:szCs w:val="24"/>
-        </w:rPr>
-        <w:t>con</w:t>
-      </w:r>
-      <w:r>
-        <w:rPr>
-          <w:rFonts w:ascii="Cambria" w:hAnsi="Cambria"/>
-          <w:sz w:val="24"/>
-          <w:szCs w:val="24"/>
-        </w:rPr>
-        <w:t xml:space="preserve">ceitos presentes no </w:t>
-      </w:r>
-      <w:proofErr w:type="spellStart"/>
-      <w:r>
-        <w:rPr>
-          <w:rFonts w:ascii="Cambria" w:hAnsi="Cambria"/>
-          <w:i/>
-          <w:color w:val="000000" w:themeColor="text1"/>
-          <w:sz w:val="24"/>
-          <w:szCs w:val="24"/>
-        </w:rPr>
-        <w:t>Ontol</w:t>
-      </w:r>
-      <w:r>
-        <w:rPr>
-          <w:rFonts w:ascii="Cambria" w:hAnsi="Cambria"/>
-          <w:i/>
-          <w:color w:val="000000" w:themeColor="text1"/>
-          <w:sz w:val="24"/>
-          <w:szCs w:val="24"/>
-        </w:rPr>
-        <w:t>og</w:t>
-      </w:r>
-      <w:r>
-        <w:rPr>
-          <w:rFonts w:ascii="Cambria" w:hAnsi="Cambria"/>
-          <w:i/>
-          <w:color w:val="000000" w:themeColor="text1"/>
-          <w:sz w:val="24"/>
-          <w:szCs w:val="24"/>
-        </w:rPr>
-        <w:t>y</w:t>
-      </w:r>
-      <w:proofErr w:type="spellEnd"/>
-      <w:r>
-        <w:rPr>
-          <w:rFonts w:ascii="Cambria" w:hAnsi="Cambria"/>
-          <w:i/>
-          <w:color w:val="000000" w:themeColor="text1"/>
-          <w:sz w:val="24"/>
-          <w:szCs w:val="24"/>
-        </w:rPr>
-        <w:t xml:space="preserve"> File</w:t>
-      </w:r>
-      <w:r>
-        <w:rPr>
-          <w:rFonts w:ascii="Cambria" w:hAnsi="Cambria"/>
-          <w:sz w:val="24"/>
-          <w:szCs w:val="24"/>
-        </w:rPr>
-        <w:t xml:space="preserve"> ou </w:t>
-      </w:r>
-      <w:r>
-        <w:rPr>
-          <w:rFonts w:ascii="Cambria" w:hAnsi="Cambria"/>
-          <w:sz w:val="24"/>
-          <w:szCs w:val="24"/>
-        </w:rPr>
-        <w:t>anotar</w:t>
-      </w:r>
-      <w:r>
-        <w:rPr>
-          <w:rFonts w:ascii="Cambria" w:hAnsi="Cambria"/>
-          <w:sz w:val="24"/>
-          <w:szCs w:val="24"/>
-        </w:rPr>
-        <w:t xml:space="preserve"> os conceitos do </w:t>
-      </w:r>
-      <w:r>
-        <w:rPr>
-          <w:rFonts w:ascii="Cambria" w:hAnsi="Cambria"/>
-          <w:i/>
-          <w:color w:val="000000" w:themeColor="text1"/>
-          <w:sz w:val="24"/>
-          <w:szCs w:val="24"/>
-        </w:rPr>
-        <w:t>Real Case</w:t>
-      </w:r>
-      <w:r>
-        <w:rPr>
-          <w:rFonts w:ascii="Cambria" w:hAnsi="Cambria"/>
-          <w:i/>
-          <w:color w:val="000000" w:themeColor="text1"/>
-          <w:sz w:val="24"/>
-          <w:szCs w:val="24"/>
-        </w:rPr>
-        <w:t xml:space="preserve"> File</w:t>
-      </w:r>
-      <w:r>
-        <w:rPr>
-          <w:rFonts w:ascii="Cambria" w:hAnsi="Cambria"/>
-          <w:color w:val="FF0000"/>
-          <w:sz w:val="24"/>
-          <w:szCs w:val="24"/>
-        </w:rPr>
-        <w:t xml:space="preserve"> </w:t>
-      </w:r>
-      <w:r>
-        <w:rPr>
-          <w:rFonts w:ascii="Cambria" w:hAnsi="Cambria"/>
-          <w:sz w:val="24"/>
-          <w:szCs w:val="24"/>
-        </w:rPr>
-        <w:t xml:space="preserve">com os termos do </w:t>
-      </w:r>
-      <w:proofErr w:type="spellStart"/>
-      <w:r>
-        <w:rPr>
-          <w:rFonts w:ascii="Cambria" w:hAnsi="Cambria"/>
-          <w:i/>
-          <w:color w:val="000000" w:themeColor="text1"/>
-          <w:sz w:val="24"/>
-          <w:szCs w:val="24"/>
-        </w:rPr>
-        <w:t>Ontology</w:t>
-      </w:r>
-      <w:proofErr w:type="spellEnd"/>
-      <w:r>
-        <w:rPr>
-          <w:rFonts w:ascii="Cambria" w:hAnsi="Cambria"/>
-          <w:i/>
-          <w:color w:val="000000" w:themeColor="text1"/>
-          <w:sz w:val="24"/>
-          <w:szCs w:val="24"/>
-        </w:rPr>
-        <w:t xml:space="preserve"> File</w:t>
-      </w:r>
-      <w:r>
-        <w:rPr>
-          <w:rFonts w:ascii="Cambria" w:hAnsi="Cambria"/>
-          <w:sz w:val="24"/>
-          <w:szCs w:val="24"/>
-        </w:rPr>
-        <w:t xml:space="preserve">. No final deste processo, é </w:t>
-      </w:r>
-      <w:r>
-        <w:rPr>
-          <w:rFonts w:ascii="Cambria" w:hAnsi="Cambria"/>
-          <w:sz w:val="24"/>
-          <w:szCs w:val="24"/>
-        </w:rPr>
-        <w:t>gerado um n</w:t>
-      </w:r>
-      <w:r>
-        <w:rPr>
-          <w:rFonts w:ascii="Cambria" w:hAnsi="Cambria"/>
-          <w:sz w:val="24"/>
-          <w:szCs w:val="24"/>
-        </w:rPr>
-        <w:t xml:space="preserve">ovo ficheiro OWL que contém os dados descritos de acordo com </w:t>
-      </w:r>
-      <w:proofErr w:type="spellStart"/>
-      <w:r>
-        <w:rPr>
-          <w:rFonts w:ascii="Cambria" w:hAnsi="Cambria"/>
-          <w:i/>
-          <w:color w:val="000000" w:themeColor="text1"/>
-          <w:sz w:val="24"/>
-          <w:szCs w:val="24"/>
-        </w:rPr>
-        <w:t>Ontol</w:t>
-      </w:r>
-      <w:r>
-        <w:rPr>
-          <w:rFonts w:ascii="Cambria" w:hAnsi="Cambria"/>
-          <w:i/>
-          <w:color w:val="000000" w:themeColor="text1"/>
-          <w:sz w:val="24"/>
-          <w:szCs w:val="24"/>
-        </w:rPr>
-        <w:t>ogy</w:t>
-      </w:r>
-      <w:proofErr w:type="spellEnd"/>
-      <w:r>
-        <w:rPr>
-          <w:rFonts w:ascii="Cambria" w:hAnsi="Cambria"/>
-          <w:i/>
-          <w:color w:val="000000" w:themeColor="text1"/>
-          <w:sz w:val="24"/>
-          <w:szCs w:val="24"/>
-        </w:rPr>
-        <w:t xml:space="preserve"> Fi</w:t>
-      </w:r>
-      <w:r>
-        <w:rPr>
-          <w:rFonts w:ascii="Cambria" w:hAnsi="Cambria"/>
-          <w:i/>
-          <w:color w:val="000000" w:themeColor="text1"/>
-          <w:sz w:val="24"/>
-          <w:szCs w:val="24"/>
-        </w:rPr>
-        <w:t>le</w:t>
-      </w:r>
-      <w:r>
-        <w:rPr>
-          <w:rFonts w:ascii="Cambria" w:hAnsi="Cambria"/>
-          <w:sz w:val="24"/>
-          <w:szCs w:val="24"/>
-        </w:rPr>
-        <w:t>.</w:t>
-      </w:r>
-      <w:r>
-        <w:rPr>
-          <w:rFonts w:ascii="Cambria" w:hAnsi="Cambria"/>
-          <w:sz w:val="24"/>
-          <w:szCs w:val="24"/>
-        </w:rPr>
-        <w:t xml:space="preserve">  Iremos também dar a opção ao </w:t>
-      </w:r>
-      <w:r>
-        <w:rPr>
-          <w:rFonts w:ascii="Cambria" w:hAnsi="Cambria"/>
-          <w:i/>
-          <w:sz w:val="24"/>
-          <w:szCs w:val="24"/>
-        </w:rPr>
-        <w:t>user</w:t>
-      </w:r>
-      <w:r>
-        <w:rPr>
-          <w:rFonts w:ascii="Cambria" w:hAnsi="Cambria"/>
-          <w:sz w:val="24"/>
-          <w:szCs w:val="24"/>
-        </w:rPr>
-        <w:t xml:space="preserve"> de </w:t>
-      </w:r>
-      <w:r>
-        <w:rPr>
-          <w:rFonts w:ascii="Cambria" w:hAnsi="Cambria"/>
-          <w:sz w:val="24"/>
-          <w:szCs w:val="24"/>
-        </w:rPr>
-        <w:t xml:space="preserve">guardar os ficheiros de </w:t>
-      </w:r>
-      <w:r>
-        <w:rPr>
-          <w:rFonts w:ascii="Cambria" w:hAnsi="Cambria"/>
-          <w:i/>
-          <w:sz w:val="24"/>
-          <w:szCs w:val="24"/>
-        </w:rPr>
-        <w:t>input</w:t>
-      </w:r>
-      <w:r>
-        <w:rPr>
-          <w:rFonts w:ascii="Cambria" w:hAnsi="Cambria"/>
-          <w:sz w:val="24"/>
-          <w:szCs w:val="24"/>
-        </w:rPr>
-        <w:t xml:space="preserve"> e </w:t>
-      </w:r>
-      <w:r>
-        <w:rPr>
-          <w:rFonts w:ascii="Cambria" w:hAnsi="Cambria"/>
-          <w:i/>
-          <w:sz w:val="24"/>
-          <w:szCs w:val="24"/>
-        </w:rPr>
-        <w:t>output</w:t>
-      </w:r>
-      <w:r>
-        <w:rPr>
-          <w:rFonts w:ascii="Cambria" w:hAnsi="Cambria"/>
-          <w:sz w:val="24"/>
-          <w:szCs w:val="24"/>
-        </w:rPr>
-        <w:t xml:space="preserve"> numa base de dados remota.</w:t>
-      </w:r>
-      <w:r>
-        <w:rPr>
-          <w:rFonts w:ascii="Cambria" w:hAnsi="Cambria"/>
-          <w:sz w:val="24"/>
-          <w:szCs w:val="24"/>
-        </w:rPr>
-        <w:t xml:space="preserve"> </w:t>
-      </w:r>
     </w:p>
     <w:p>
       <w:pPr>
@@ -2112,6 +1897,7 @@
           <w:sz w:val="24"/>
           <w:szCs w:val="24"/>
         </w:rPr>
+        <w:lastRenderedPageBreak/>
         <w:t>Desta forma, este projeto tem como r</w:t>
       </w:r>
       <w:r>
@@ -2274,7 +2060,6 @@
           <w:sz w:val="24"/>
           <w:szCs w:val="24"/>
         </w:rPr>
-        <w:lastRenderedPageBreak/>
         <w:t xml:space="preserve">Real Case </w:t>
       </w:r>
       <w:r>
@@ -2391,7 +2176,6 @@
         </w:rPr>
         <w:t xml:space="preserve"> utilizando a tecnologia </w:t>
       </w:r>
-      <w:proofErr w:type="spellStart"/>
       <w:r>
         <w:rPr>
           <w:rFonts w:ascii="Cambria" w:hAnsi="Cambria"/>
@@ -2401,7 +2185,6 @@
         </w:rPr>
         <w:t>Electron</w:t>
       </w:r>
-      <w:proofErr w:type="spellEnd"/>
       <w:r>
         <w:rPr>
           <w:rFonts w:ascii="Cambria" w:hAnsi="Cambria"/>
@@ -2417,7 +2200,7 @@
           <w:sz w:val="24"/>
           <w:szCs w:val="24"/>
         </w:rPr>
-        <w:footnoteReference w:id="1"/>
+        <w:footnoteReference w:id="2"/>
       </w:r>
       <w:r>
         <w:rPr>
@@ -2572,7 +2355,6 @@
         </w:rPr>
         <w:t xml:space="preserve">Definir em OWL </w:t>
       </w:r>
-      <w:proofErr w:type="spellStart"/>
       <w:r>
         <w:rPr>
           <w:rFonts w:ascii="Cambria" w:hAnsi="Cambria"/>
@@ -2580,17 +2362,7 @@
           <w:sz w:val="24"/>
           <w:szCs w:val="24"/>
         </w:rPr>
-        <w:t>workflows</w:t>
-      </w:r>
-      <w:proofErr w:type="spellEnd"/>
-      <w:r>
-        <w:rPr>
-          <w:rFonts w:ascii="Cambria" w:hAnsi="Cambria"/>
-          <w:i/>
-          <w:sz w:val="24"/>
-          <w:szCs w:val="24"/>
-        </w:rPr>
-        <w:t xml:space="preserve">, </w:t>
+        <w:t xml:space="preserve">workflows, </w:t>
       </w:r>
       <w:r>
         <w:rPr>
@@ -2647,7 +2419,14 @@
         </w:rPr>
         <w:t xml:space="preserve">ao módulo externo </w:t>
       </w:r>
-      <w:proofErr w:type="spellStart"/>
+      <w:r>
+        <w:rPr>
+          <w:rFonts w:ascii="Cambria" w:hAnsi="Cambria"/>
+          <w:sz w:val="24"/>
+          <w:szCs w:val="24"/>
+        </w:rPr>
+        <w:t>Chaos Pop</w:t>
+      </w:r>
       <w:r>
         <w:rPr>
           <w:rFonts w:ascii="Cambria" w:hAnsi="Cambria"/>
@@ -2655,9 +2434,24 @@
           <w:sz w:val="24"/>
           <w:szCs w:val="24"/>
         </w:rPr>
-        <w:t>Chaos</w:t>
-      </w:r>
-      <w:proofErr w:type="spellEnd"/>
+        <w:t xml:space="preserve"> </w:t>
+      </w:r>
+      <w:r>
+        <w:rPr>
+          <w:rFonts w:ascii="Cambria" w:hAnsi="Cambria"/>
+          <w:sz w:val="24"/>
+          <w:szCs w:val="24"/>
+        </w:rPr>
+        <w:t>um</w:t>
+      </w:r>
+      <w:r>
+        <w:rPr>
+          <w:rFonts w:ascii="Cambria" w:hAnsi="Cambria"/>
+          <w:sz w:val="24"/>
+          <w:szCs w:val="24"/>
+        </w:rPr>
+        <w:t xml:space="preserve"> </w:t>
+      </w:r>
       <w:r>
         <w:rPr>
           <w:rFonts w:ascii="Cambria" w:hAnsi="Cambria"/>
@@ -2665,53 +2459,8 @@
           <w:sz w:val="24"/>
           <w:szCs w:val="24"/>
         </w:rPr>
-        <w:t xml:space="preserve"> </w:t>
-      </w:r>
-      <w:r>
-        <w:rPr>
-          <w:rFonts w:ascii="Cambria" w:hAnsi="Cambria"/>
-          <w:i/>
-          <w:sz w:val="24"/>
-          <w:szCs w:val="24"/>
-        </w:rPr>
-        <w:t>Pop</w:t>
-      </w:r>
-      <w:r>
-        <w:rPr>
-          <w:rFonts w:ascii="Cambria" w:hAnsi="Cambria"/>
-          <w:i/>
-          <w:sz w:val="24"/>
-          <w:szCs w:val="24"/>
-        </w:rPr>
-        <w:t xml:space="preserve"> </w:t>
-      </w:r>
-      <w:r>
-        <w:rPr>
-          <w:rFonts w:ascii="Cambria" w:hAnsi="Cambria"/>
-          <w:sz w:val="24"/>
-          <w:szCs w:val="24"/>
-        </w:rPr>
-        <w:t>um</w:t>
-      </w:r>
-      <w:r>
-        <w:rPr>
-          <w:rFonts w:ascii="Cambria" w:hAnsi="Cambria"/>
-          <w:sz w:val="24"/>
-          <w:szCs w:val="24"/>
-        </w:rPr>
-        <w:t xml:space="preserve"> </w:t>
-      </w:r>
-      <w:proofErr w:type="spellStart"/>
-      <w:r>
-        <w:rPr>
-          <w:rFonts w:ascii="Cambria" w:hAnsi="Cambria"/>
-          <w:i/>
-          <w:sz w:val="24"/>
-          <w:szCs w:val="24"/>
-        </w:rPr>
         <w:t>parser</w:t>
       </w:r>
-      <w:proofErr w:type="spellEnd"/>
       <w:r>
         <w:rPr>
           <w:rFonts w:ascii="Cambria" w:hAnsi="Cambria"/>
@@ -2838,18 +2587,19 @@
     <w:tbl>
       <w:tblPr>
         <w:tblStyle w:val="TabelacomGrelha"/>
-        <w:tblW w:w="0" w:type="auto"/>
+        <w:tblW w:w="9209" w:type="dxa"/>
         <w:tblLook w:val="04A0" w:firstRow="1" w:lastRow="0" w:firstColumn="1" w:lastColumn="0" w:noHBand="0" w:noVBand="1"/>
       </w:tblPr>
       <w:tblGrid>
         <w:gridCol w:w="1665"/>
         <w:gridCol w:w="1021"/>
-        <w:gridCol w:w="6330"/>
+        <w:gridCol w:w="6523"/>
       </w:tblGrid>
       <w:tr>
         <w:tc>
           <w:tcPr>
             <w:tcW w:w="1665" w:type="dxa"/>
+            <w:shd w:val="clear" w:color="auto" w:fill="F2F2F2" w:themeFill="background1" w:themeFillShade="F2"/>
           </w:tcPr>
           <w:p>
             <w:pPr>
@@ -2881,6 +2631,7 @@
         <w:tc>
           <w:tcPr>
             <w:tcW w:w="1021" w:type="dxa"/>
+            <w:shd w:val="clear" w:color="auto" w:fill="F2F2F2" w:themeFill="background1" w:themeFillShade="F2"/>
           </w:tcPr>
           <w:p>
             <w:pPr>
@@ -2904,7 +2655,8 @@
         </w:tc>
         <w:tc>
           <w:tcPr>
-            <w:tcW w:w="6330" w:type="dxa"/>
+            <w:tcW w:w="6523" w:type="dxa"/>
+            <w:shd w:val="clear" w:color="auto" w:fill="F2F2F2" w:themeFill="background1" w:themeFillShade="F2"/>
           </w:tcPr>
           <w:p>
             <w:pPr>
@@ -2985,7 +2737,7 @@
         </w:tc>
         <w:tc>
           <w:tcPr>
-            <w:tcW w:w="6330" w:type="dxa"/>
+            <w:tcW w:w="6523" w:type="dxa"/>
           </w:tcPr>
           <w:p>
             <w:pPr>
@@ -3060,25 +2812,7 @@
                 <w:sz w:val="24"/>
                 <w:szCs w:val="24"/>
               </w:rPr>
-              <w:t xml:space="preserve">Estudo do </w:t>
-            </w:r>
-            <w:proofErr w:type="spellStart"/>
-            <w:r>
-              <w:rPr>
-                <w:rFonts w:ascii="Cambria" w:hAnsi="Cambria"/>
-                <w:sz w:val="24"/>
-                <w:szCs w:val="24"/>
-              </w:rPr>
-              <w:t>Chaos</w:t>
-            </w:r>
-            <w:proofErr w:type="spellEnd"/>
-            <w:r>
-              <w:rPr>
-                <w:rFonts w:ascii="Cambria" w:hAnsi="Cambria"/>
-                <w:sz w:val="24"/>
-                <w:szCs w:val="24"/>
-              </w:rPr>
-              <w:t xml:space="preserve"> Pop</w:t>
+              <w:t>Estudo do Chaos Pop</w:t>
             </w:r>
           </w:p>
         </w:tc>
@@ -3150,7 +2884,7 @@
         </w:tc>
         <w:tc>
           <w:tcPr>
-            <w:tcW w:w="6330" w:type="dxa"/>
+            <w:tcW w:w="6523" w:type="dxa"/>
           </w:tcPr>
           <w:p>
             <w:pPr>
@@ -3175,18 +2909,8 @@
                 <w:sz w:val="24"/>
                 <w:szCs w:val="24"/>
               </w:rPr>
-              <w:t xml:space="preserve">Estudo da ferramenta </w:t>
-            </w:r>
-            <w:proofErr w:type="spellStart"/>
-            <w:r>
-              <w:rPr>
-                <w:rFonts w:ascii="Cambria" w:hAnsi="Cambria"/>
-                <w:sz w:val="24"/>
-                <w:szCs w:val="24"/>
-              </w:rPr>
-              <w:t>Electron</w:t>
-            </w:r>
-            <w:proofErr w:type="spellEnd"/>
+              <w:t>Estudo da ferramenta Electron</w:t>
+            </w:r>
           </w:p>
           <w:p>
             <w:pPr>
@@ -3267,7 +2991,7 @@
         </w:tc>
         <w:tc>
           <w:tcPr>
-            <w:tcW w:w="6330" w:type="dxa"/>
+            <w:tcW w:w="6523" w:type="dxa"/>
           </w:tcPr>
           <w:p>
             <w:pPr>
@@ -3318,25 +3042,7 @@
                 <w:sz w:val="24"/>
                 <w:szCs w:val="24"/>
               </w:rPr>
-              <w:t xml:space="preserve">Utilização do </w:t>
-            </w:r>
-            <w:proofErr w:type="spellStart"/>
-            <w:r>
-              <w:rPr>
-                <w:rFonts w:ascii="Cambria" w:hAnsi="Cambria"/>
-                <w:sz w:val="24"/>
-                <w:szCs w:val="24"/>
-              </w:rPr>
-              <w:t>Chaos</w:t>
-            </w:r>
-            <w:proofErr w:type="spellEnd"/>
-            <w:r>
-              <w:rPr>
-                <w:rFonts w:ascii="Cambria" w:hAnsi="Cambria"/>
-                <w:sz w:val="24"/>
-                <w:szCs w:val="24"/>
-              </w:rPr>
-              <w:t xml:space="preserve"> Pop em alguns exemplos</w:t>
+              <w:t>Utilização do Chaos Pop em alguns exemplos</w:t>
             </w:r>
           </w:p>
         </w:tc>
@@ -3400,7 +3106,7 @@
         </w:tc>
         <w:tc>
           <w:tcPr>
-            <w:tcW w:w="6330" w:type="dxa"/>
+            <w:tcW w:w="6523" w:type="dxa"/>
           </w:tcPr>
           <w:p>
             <w:pPr>
@@ -3436,7 +3142,6 @@
               </w:rPr>
               <w:t xml:space="preserve">nvolvimento do módulo </w:t>
             </w:r>
-            <w:proofErr w:type="spellStart"/>
             <w:r>
               <w:rPr>
                 <w:rFonts w:ascii="Cambria" w:hAnsi="Cambria"/>
@@ -3446,7 +3151,6 @@
               </w:rPr>
               <w:t>FileUploader</w:t>
             </w:r>
-            <w:proofErr w:type="spellEnd"/>
             <w:r>
               <w:rPr>
                 <w:rFonts w:ascii="Cambria" w:hAnsi="Cambria"/>
@@ -3455,7 +3159,6 @@
               </w:rPr>
               <w:t xml:space="preserve"> e </w:t>
             </w:r>
-            <w:proofErr w:type="spellStart"/>
             <w:r>
               <w:rPr>
                 <w:rFonts w:ascii="Cambria" w:hAnsi="Cambria"/>
@@ -3465,7 +3168,6 @@
               </w:rPr>
               <w:t>OWLDownloader</w:t>
             </w:r>
-            <w:proofErr w:type="spellEnd"/>
           </w:p>
         </w:tc>
       </w:tr>
@@ -3520,7 +3222,7 @@
         </w:tc>
         <w:tc>
           <w:tcPr>
-            <w:tcW w:w="6330" w:type="dxa"/>
+            <w:tcW w:w="6523" w:type="dxa"/>
           </w:tcPr>
           <w:p>
             <w:pPr>
@@ -3540,7 +3242,6 @@
               </w:rPr>
               <w:t xml:space="preserve">- Realização do esqueleto da </w:t>
             </w:r>
-            <w:proofErr w:type="spellStart"/>
             <w:r>
               <w:rPr>
                 <w:rFonts w:ascii="Cambria" w:hAnsi="Cambria"/>
@@ -3548,17 +3249,7 @@
                 <w:sz w:val="24"/>
                 <w:szCs w:val="24"/>
               </w:rPr>
-              <w:t>Main</w:t>
-            </w:r>
-            <w:proofErr w:type="spellEnd"/>
-            <w:r>
-              <w:rPr>
-                <w:rFonts w:ascii="Cambria" w:hAnsi="Cambria"/>
-                <w:i/>
-                <w:sz w:val="24"/>
-                <w:szCs w:val="24"/>
-              </w:rPr>
-              <w:t xml:space="preserve"> App</w:t>
+              <w:t>Main App</w:t>
             </w:r>
           </w:p>
           <w:p>
@@ -3578,7 +3269,6 @@
               </w:rPr>
               <w:t xml:space="preserve">- Desenvolvimento da </w:t>
             </w:r>
-            <w:proofErr w:type="spellStart"/>
             <w:r>
               <w:rPr>
                 <w:rFonts w:ascii="Cambria" w:hAnsi="Cambria"/>
@@ -3586,17 +3276,7 @@
                 <w:sz w:val="24"/>
                 <w:szCs w:val="24"/>
               </w:rPr>
-              <w:t>Graphic</w:t>
-            </w:r>
-            <w:proofErr w:type="spellEnd"/>
-            <w:r>
-              <w:rPr>
-                <w:rFonts w:ascii="Cambria" w:hAnsi="Cambria"/>
-                <w:i/>
-                <w:sz w:val="24"/>
-                <w:szCs w:val="24"/>
-              </w:rPr>
-              <w:t xml:space="preserve"> Interface</w:t>
+              <w:t>Graphic Interface</w:t>
             </w:r>
           </w:p>
         </w:tc>
@@ -3652,7 +3332,7 @@
         </w:tc>
         <w:tc>
           <w:tcPr>
-            <w:tcW w:w="6330" w:type="dxa"/>
+            <w:tcW w:w="6523" w:type="dxa"/>
           </w:tcPr>
           <w:p>
             <w:pPr>
@@ -3671,31 +3351,13 @@
               </w:rPr>
               <w:t xml:space="preserve">- Apresentação individual </w:t>
             </w:r>
-          </w:p>
-          <w:p>
-            <w:pPr>
-              <w:spacing w:after="103"/>
-              <w:rPr>
-                <w:rFonts w:ascii="Cambria" w:hAnsi="Cambria"/>
-                <w:sz w:val="24"/>
-                <w:szCs w:val="24"/>
-              </w:rPr>
-            </w:pPr>
-            <w:r>
-              <w:rPr>
-                <w:rFonts w:ascii="Cambria" w:hAnsi="Cambria"/>
-                <w:sz w:val="24"/>
-                <w:szCs w:val="24"/>
-              </w:rPr>
-              <w:t>- E</w:t>
-            </w:r>
-            <w:r>
-              <w:rPr>
-                <w:rFonts w:ascii="Cambria" w:hAnsi="Cambria"/>
-                <w:sz w:val="24"/>
-                <w:szCs w:val="24"/>
-              </w:rPr>
-              <w:t>ntrega do relatório de progresso</w:t>
+            <w:r>
+              <w:rPr>
+                <w:rFonts w:ascii="Cambria" w:hAnsi="Cambria"/>
+                <w:sz w:val="24"/>
+                <w:szCs w:val="24"/>
+              </w:rPr>
+              <w:t>e entrega do relatório de progresso</w:t>
             </w:r>
           </w:p>
         </w:tc>
@@ -3759,7 +3421,7 @@
         </w:tc>
         <w:tc>
           <w:tcPr>
-            <w:tcW w:w="6330" w:type="dxa"/>
+            <w:tcW w:w="6523" w:type="dxa"/>
           </w:tcPr>
           <w:p>
             <w:pPr>
@@ -3856,7 +3518,7 @@
         </w:tc>
         <w:tc>
           <w:tcPr>
-            <w:tcW w:w="6330" w:type="dxa"/>
+            <w:tcW w:w="6523" w:type="dxa"/>
           </w:tcPr>
           <w:p>
             <w:pPr>
@@ -3980,7 +3642,7 @@
         </w:tc>
         <w:tc>
           <w:tcPr>
-            <w:tcW w:w="6330" w:type="dxa"/>
+            <w:tcW w:w="6523" w:type="dxa"/>
           </w:tcPr>
           <w:p>
             <w:pPr>
@@ -4079,7 +3741,7 @@
         </w:tc>
         <w:tc>
           <w:tcPr>
-            <w:tcW w:w="6330" w:type="dxa"/>
+            <w:tcW w:w="6523" w:type="dxa"/>
           </w:tcPr>
           <w:p>
             <w:pPr>
@@ -4133,33 +3795,6 @@
               <w:t>25/06/2018</w:t>
             </w:r>
           </w:p>
-          <w:p>
-            <w:pPr>
-              <w:spacing w:after="103"/>
-              <w:jc w:val="center"/>
-              <w:rPr>
-                <w:rFonts w:ascii="Cambria" w:hAnsi="Cambria"/>
-                <w:sz w:val="24"/>
-                <w:szCs w:val="24"/>
-              </w:rPr>
-            </w:pPr>
-            <w:r>
-              <w:rPr>
-                <w:rFonts w:ascii="Cambria" w:hAnsi="Cambria"/>
-                <w:sz w:val="24"/>
-                <w:szCs w:val="24"/>
-              </w:rPr>
-              <w:t>14</w:t>
-            </w:r>
-            <w:r>
-              <w:rPr>
-                <w:rFonts w:ascii="Cambria" w:hAnsi="Cambria"/>
-                <w:sz w:val="24"/>
-                <w:szCs w:val="24"/>
-              </w:rPr>
-              <w:t>/07/2018</w:t>
-            </w:r>
-          </w:p>
         </w:tc>
         <w:tc>
           <w:tcPr>
@@ -4195,7 +3830,7 @@
         </w:tc>
         <w:tc>
           <w:tcPr>
-            <w:tcW w:w="6330" w:type="dxa"/>
+            <w:tcW w:w="6523" w:type="dxa"/>
           </w:tcPr>
           <w:p>
             <w:pPr>
@@ -4214,24 +3849,13 @@
               </w:rPr>
               <w:t>- Finalização do relatório</w:t>
             </w:r>
-          </w:p>
-          <w:p>
-            <w:pPr>
-              <w:keepNext/>
-              <w:spacing w:after="103"/>
-              <w:rPr>
-                <w:rFonts w:ascii="Cambria" w:hAnsi="Cambria"/>
-                <w:sz w:val="24"/>
-                <w:szCs w:val="24"/>
-              </w:rPr>
-            </w:pPr>
-            <w:r>
-              <w:rPr>
-                <w:rFonts w:ascii="Cambria" w:hAnsi="Cambria"/>
-                <w:sz w:val="24"/>
-                <w:szCs w:val="24"/>
-              </w:rPr>
-              <w:t>- Entrega da versão final</w:t>
+            <w:r>
+              <w:rPr>
+                <w:rFonts w:ascii="Cambria" w:hAnsi="Cambria"/>
+                <w:sz w:val="24"/>
+                <w:szCs w:val="24"/>
+              </w:rPr>
+              <w:t xml:space="preserve"> e entrega da versão final</w:t>
             </w:r>
           </w:p>
         </w:tc>
@@ -4289,12 +3913,12 @@
         <w:tc>
           <w:tcPr>
             <w:tcW w:w="4106" w:type="dxa"/>
+            <w:shd w:val="clear" w:color="auto" w:fill="F2F2F2" w:themeFill="background1" w:themeFillShade="F2"/>
           </w:tcPr>
           <w:p>
             <w:pPr>
               <w:rPr>
                 <w:rFonts w:ascii="Cambria" w:hAnsi="Cambria"/>
-                <w:b/>
                 <w:sz w:val="24"/>
                 <w:szCs w:val="24"/>
               </w:rPr>
@@ -4302,7 +3926,6 @@
             <w:r>
               <w:rPr>
                 <w:rFonts w:ascii="Cambria" w:hAnsi="Cambria"/>
-                <w:b/>
                 <w:sz w:val="24"/>
                 <w:szCs w:val="24"/>
               </w:rPr>
@@ -4313,13 +3936,13 @@
         <w:tc>
           <w:tcPr>
             <w:tcW w:w="2126" w:type="dxa"/>
+            <w:shd w:val="clear" w:color="auto" w:fill="F2F2F2" w:themeFill="background1" w:themeFillShade="F2"/>
           </w:tcPr>
           <w:p>
             <w:pPr>
               <w:jc w:val="center"/>
               <w:rPr>
                 <w:rFonts w:ascii="Cambria" w:hAnsi="Cambria"/>
-                <w:b/>
                 <w:sz w:val="24"/>
                 <w:szCs w:val="24"/>
               </w:rPr>
@@ -4327,20 +3950,10 @@
             <w:r>
               <w:rPr>
                 <w:rFonts w:ascii="Cambria" w:hAnsi="Cambria"/>
-                <w:b/>
-                <w:sz w:val="24"/>
-                <w:szCs w:val="24"/>
-              </w:rPr>
-              <w:t>Data</w:t>
-            </w:r>
-            <w:r>
-              <w:rPr>
-                <w:rFonts w:ascii="Cambria" w:hAnsi="Cambria"/>
-                <w:b/>
-                <w:sz w:val="24"/>
-                <w:szCs w:val="24"/>
-              </w:rPr>
-              <w:t xml:space="preserve"> limite</w:t>
+                <w:sz w:val="24"/>
+                <w:szCs w:val="24"/>
+              </w:rPr>
+              <w:t>Data limite</w:t>
             </w:r>
           </w:p>
         </w:tc>
@@ -4429,6 +4042,7 @@
           <w:p>
             <w:pPr>
               <w:spacing w:after="160" w:line="259" w:lineRule="auto"/>
+              <w:jc w:val="center"/>
               <w:rPr>
                 <w:rFonts w:ascii="Cambria" w:hAnsi="Cambria"/>
                 <w:sz w:val="24"/>
@@ -4495,6 +4109,8 @@
             </w:r>
           </w:p>
         </w:tc>
+        <w:bookmarkStart w:id="0" w:name="_GoBack"/>
+        <w:bookmarkEnd w:id="0"/>
       </w:tr>
       <w:tr>
         <w:trPr>
@@ -4560,6 +4176,7 @@
           <w:docPartUnique/>
         </w:docPartObj>
       </w:sdtPr>
+      <w:sdtEndPr/>
       <w:sdtContent>
         <w:p>
           <w:pPr>
@@ -4569,6 +4186,26 @@
               <w:numId w:val="0"/>
             </w:numPr>
             <w:ind w:left="10"/>
+            <w:rPr>
+              <w:rFonts w:ascii="Calibri" w:eastAsia="Calibri" w:hAnsi="Calibri" w:cs="Calibri"/>
+              <w:b w:val="0"/>
+              <w:sz w:val="22"/>
+            </w:rPr>
+          </w:pPr>
+        </w:p>
+        <w:p>
+          <w:pPr>
+            <w:pStyle w:val="Cabealho1"/>
+            <w:numPr>
+              <w:ilvl w:val="0"/>
+              <w:numId w:val="0"/>
+            </w:numPr>
+            <w:ind w:left="10"/>
+            <w:rPr>
+              <w:rFonts w:asciiTheme="minorHAnsi" w:eastAsiaTheme="minorEastAsia" w:hAnsiTheme="minorHAnsi" w:cstheme="minorBidi"/>
+              <w:noProof/>
+              <w:color w:val="auto"/>
+            </w:rPr>
           </w:pPr>
           <w:r>
             <w:t>Referências</w:t>
@@ -4579,9 +4216,22 @@
             <w:id w:val="-704940919"/>
             <w:bibliography/>
           </w:sdtPr>
+          <w:sdtEndPr>
+            <w:rPr>
+              <w:rFonts w:ascii="Calibri" w:eastAsia="Calibri" w:hAnsi="Calibri" w:cs="Calibri"/>
+              <w:b w:val="0"/>
+              <w:sz w:val="22"/>
+            </w:rPr>
+          </w:sdtEndPr>
           <w:sdtContent>
             <w:p>
               <w:pPr>
+                <w:pStyle w:val="Cabealho1"/>
+                <w:numPr>
+                  <w:ilvl w:val="0"/>
+                  <w:numId w:val="0"/>
+                </w:numPr>
+                <w:ind w:left="10"/>
                 <w:rPr>
                   <w:rFonts w:asciiTheme="minorHAnsi" w:eastAsiaTheme="minorEastAsia" w:hAnsiTheme="minorHAnsi" w:cstheme="minorBidi"/>
                   <w:noProof/>
@@ -4590,7 +4240,6 @@
               </w:pPr>
               <w:r>
                 <w:rPr>
-                  <w:rFonts w:ascii="Cambria" w:hAnsi="Cambria"/>
                   <w:sz w:val="24"/>
                   <w:szCs w:val="24"/>
                 </w:rPr>
@@ -4598,7 +4247,6 @@
               </w:r>
               <w:r>
                 <w:rPr>
-                  <w:rFonts w:ascii="Cambria" w:hAnsi="Cambria"/>
                   <w:sz w:val="24"/>
                   <w:szCs w:val="24"/>
                 </w:rPr>
@@ -4606,7 +4254,6 @@
               </w:r>
               <w:r>
                 <w:rPr>
-                  <w:rFonts w:ascii="Cambria" w:hAnsi="Cambria"/>
                   <w:sz w:val="24"/>
                   <w:szCs w:val="24"/>
                 </w:rPr>
@@ -4631,7 +4278,7 @@
               </w:tblGrid>
               <w:tr>
                 <w:trPr>
-                  <w:divId w:val="538518427"/>
+                  <w:divId w:val="2078279759"/>
                   <w:tblCellSpacing w:w="15" w:type="dxa"/>
                 </w:trPr>
                 <w:tc>
@@ -4673,20 +4320,20 @@
                         <w:noProof/>
                         <w:lang w:val="en-US"/>
                       </w:rPr>
-                      <w:t xml:space="preserve">“Wikipedia,” [Online]. Available: https://en.wikipedia.org/wiki/Ontology_(information_science). </w:t>
+                      <w:t xml:space="preserve">“W3C,” [Online]. Available: https://www.w3.org/standards/semanticweb/ontology. </w:t>
                     </w:r>
                     <w:r>
                       <w:rPr>
                         <w:noProof/>
                       </w:rPr>
-                      <w:t>[Acedido em 09 03 2018].</w:t>
+                      <w:t>[Acedido em 19 03 2018].</w:t>
                     </w:r>
                   </w:p>
                 </w:tc>
               </w:tr>
               <w:tr>
                 <w:trPr>
-                  <w:divId w:val="538518427"/>
+                  <w:divId w:val="2078279759"/>
                   <w:tblCellSpacing w:w="15" w:type="dxa"/>
                 </w:trPr>
                 <w:tc>
@@ -4726,7 +4373,7 @@
                         <w:noProof/>
                         <w:lang w:val="en-US"/>
                       </w:rPr>
-                      <w:t xml:space="preserve">“W3C Semantic Web,” [Online]. Available: https://www.w3.org/OWL/. </w:t>
+                      <w:t xml:space="preserve">“W3C,” [Online]. Available: https://www.w3.org/OWL/. </w:t>
                     </w:r>
                     <w:r>
                       <w:rPr>
@@ -4739,7 +4386,7 @@
               </w:tr>
               <w:tr>
                 <w:trPr>
-                  <w:divId w:val="538518427"/>
+                  <w:divId w:val="2078279759"/>
                   <w:tblCellSpacing w:w="15" w:type="dxa"/>
                 </w:trPr>
                 <w:tc>
@@ -4792,7 +4439,7 @@
               </w:tr>
               <w:tr>
                 <w:trPr>
-                  <w:divId w:val="538518427"/>
+                  <w:divId w:val="2078279759"/>
                   <w:tblCellSpacing w:w="15" w:type="dxa"/>
                 </w:trPr>
                 <w:tc>
@@ -4846,7 +4493,7 @@
             </w:tbl>
             <w:p>
               <w:pPr>
-                <w:divId w:val="538518427"/>
+                <w:divId w:val="2078279759"/>
                 <w:rPr>
                   <w:rFonts w:eastAsia="Times New Roman"/>
                   <w:noProof/>
@@ -4868,31 +4515,6 @@
         </w:sdt>
       </w:sdtContent>
     </w:sdt>
-    <w:sdt>
-      <w:sdtPr>
-        <w:id w:val="-1092153494"/>
-        <w:docPartObj>
-          <w:docPartGallery w:val="Bibliographies"/>
-          <w:docPartUnique/>
-        </w:docPartObj>
-      </w:sdtPr>
-      <w:sdtContent>
-        <w:sdt>
-          <w:sdtPr>
-            <w:id w:val="-573587230"/>
-            <w:showingPlcHdr/>
-            <w:bibliography/>
-          </w:sdtPr>
-          <w:sdtContent>
-            <w:p>
-              <w:r>
-                <w:t xml:space="preserve">     </w:t>
-              </w:r>
-            </w:p>
-          </w:sdtContent>
-        </w:sdt>
-      </w:sdtContent>
-    </w:sdt>
     <w:p>
       <w:pPr>
         <w:rPr>
@@ -4902,7 +4524,6 @@
           <w:lang w:val="en-US"/>
         </w:rPr>
       </w:pPr>
-      <w:proofErr w:type="spellStart"/>
       <w:r>
         <w:rPr>
           <w:rFonts w:ascii="Cambria" w:eastAsia="Cambria" w:hAnsi="Cambria" w:cs="Cambria"/>
@@ -4912,7 +4533,6 @@
         </w:rPr>
         <w:t>Bibliografia</w:t>
       </w:r>
-      <w:proofErr w:type="spellEnd"/>
     </w:p>
     <w:p>
       <w:pPr>
@@ -4930,27 +4550,7 @@
           <w:szCs w:val="24"/>
           <w:lang w:val="en-US"/>
         </w:rPr>
-        <w:t xml:space="preserve">Jamie Taylor, Colin Evans, Toby </w:t>
-      </w:r>
-      <w:proofErr w:type="spellStart"/>
-      <w:r>
-        <w:rPr>
-          <w:rFonts w:ascii="Cambria" w:eastAsia="Cambria" w:hAnsi="Cambria" w:cs="Cambria"/>
-          <w:sz w:val="24"/>
-          <w:szCs w:val="24"/>
-          <w:lang w:val="en-US"/>
-        </w:rPr>
-        <w:t>Segaran</w:t>
-      </w:r>
-      <w:proofErr w:type="spellEnd"/>
-      <w:r>
-        <w:rPr>
-          <w:rFonts w:ascii="Cambria" w:eastAsia="Cambria" w:hAnsi="Cambria" w:cs="Cambria"/>
-          <w:sz w:val="24"/>
-          <w:szCs w:val="24"/>
-          <w:lang w:val="en-US"/>
-        </w:rPr>
-        <w:t>. (2009). Programming the Semantic Web.</w:t>
+        <w:t>Jamie Taylor, Colin Evans, Toby Segaran. (2009). Programming the Semantic Web.</w:t>
       </w:r>
     </w:p>
     <w:p>
@@ -5119,6 +4719,28 @@
     </w:p>
   </w:footnote>
   <w:footnote w:id="1">
+    <w:p>
+      <w:pPr>
+        <w:pStyle w:val="Textodenotaderodap"/>
+      </w:pPr>
+      <w:r>
+        <w:rPr>
+          <w:rStyle w:val="Refdenotaderodap"/>
+        </w:rPr>
+        <w:footnoteRef/>
+      </w:r>
+      <w:r>
+        <w:t xml:space="preserve">  </w:t>
+      </w:r>
+      <w:r>
+        <w:rPr>
+          <w:rFonts w:ascii="Cambria" w:hAnsi="Cambria"/>
+        </w:rPr>
+        <w:t>A API da aplicação Chaos Pop ainda está em desenvolvimento pelo que iremos explicar melhor o seu funcionamento no relatório</w:t>
+      </w:r>
+    </w:p>
+  </w:footnote>
+  <w:footnote w:id="2">
     <w:p>
       <w:pPr>
         <w:pStyle w:val="Textodenotaderodap"/>
@@ -7019,28 +6641,6 @@
     <b:RefOrder>4</b:RefOrder>
   </b:Source>
   <b:Source>
-    <b:Tag>W3C18</b:Tag>
-    <b:SourceType>InternetSite</b:SourceType>
-    <b:Guid>{DB48CBE4-00BF-46C4-83AB-42AC13B5084A}</b:Guid>
-    <b:Title>W3C Semantic Web</b:Title>
-    <b:YearAccessed>2018</b:YearAccessed>
-    <b:MonthAccessed>03</b:MonthAccessed>
-    <b:DayAccessed>09</b:DayAccessed>
-    <b:URL>https://www.w3.org/OWL/</b:URL>
-    <b:RefOrder>2</b:RefOrder>
-  </b:Source>
-  <b:Source>
-    <b:Tag>Wik18</b:Tag>
-    <b:SourceType>InternetSite</b:SourceType>
-    <b:Guid>{8B56E5B4-B986-4066-AE06-18990AE1B276}</b:Guid>
-    <b:Title>Wikipedia</b:Title>
-    <b:YearAccessed>2018</b:YearAccessed>
-    <b:MonthAccessed>03</b:MonthAccessed>
-    <b:DayAccessed>09</b:DayAccessed>
-    <b:URL>https://en.wikipedia.org/wiki/Ontology_(information_science)</b:URL>
-    <b:RefOrder>1</b:RefOrder>
-  </b:Source>
-  <b:Source>
     <b:Tag>Pro18</b:Tag>
     <b:SourceType>InternetSite</b:SourceType>
     <b:Guid>{107B1B70-9475-46ED-8B09-66DD02AE9687}</b:Guid>
@@ -7051,11 +6651,33 @@
     <b:URL>https://protege.stanford.edu/</b:URL>
     <b:RefOrder>3</b:RefOrder>
   </b:Source>
+  <b:Source>
+    <b:Tag>w3ontology</b:Tag>
+    <b:SourceType>InternetSite</b:SourceType>
+    <b:Guid>{4EFD7E4C-A0C2-44E8-BCD5-77A26D6C6D54}</b:Guid>
+    <b:Title>W3C</b:Title>
+    <b:YearAccessed>2018</b:YearAccessed>
+    <b:MonthAccessed>03</b:MonthAccessed>
+    <b:DayAccessed>19</b:DayAccessed>
+    <b:URL>https://www.w3.org/standards/semanticweb/ontology</b:URL>
+    <b:RefOrder>1</b:RefOrder>
+  </b:Source>
+  <b:Source>
+    <b:Tag>W3C18</b:Tag>
+    <b:SourceType>InternetSite</b:SourceType>
+    <b:Guid>{0C13445C-4854-4933-9D41-E1F8D7E0CF11}</b:Guid>
+    <b:Title>W3C</b:Title>
+    <b:YearAccessed>2018</b:YearAccessed>
+    <b:MonthAccessed>03</b:MonthAccessed>
+    <b:DayAccessed>09</b:DayAccessed>
+    <b:URL>https://www.w3.org/OWL/</b:URL>
+    <b:RefOrder>2</b:RefOrder>
+  </b:Source>
 </b:Sources>
 </file>
 
 <file path=customXml/itemProps1.xml><?xml version="1.0" encoding="utf-8"?>
-<ds:datastoreItem xmlns:ds="http://schemas.openxmlformats.org/officeDocument/2006/customXml" ds:itemID="{7A5CD41A-DCB5-4D29-893F-C821678E897F}">
+<ds:datastoreItem xmlns:ds="http://schemas.openxmlformats.org/officeDocument/2006/customXml" ds:itemID="{55790120-0CD8-4A9B-A694-45E6DD197F67}">
   <ds:schemaRefs>
     <ds:schemaRef ds:uri="http://schemas.openxmlformats.org/officeDocument/2006/bibliography"/>
   </ds:schemaRefs>

</xml_diff>

<commit_message>
adicionado as experiencias feitas com ficheiros front end e back end em javascript
</commit_message>
<xml_diff>
--- a/Proposta/proposta.docx
+++ b/Proposta/proposta.docx
@@ -10,6 +10,8 @@
         <w:spacing w:after="771"/>
         <w:ind w:left="-18"/>
       </w:pPr>
+      <w:bookmarkStart w:id="0" w:name="_GoBack"/>
+      <w:bookmarkEnd w:id="0"/>
       <w:r>
         <w:rPr>
           <w:noProof/>
@@ -401,6 +403,7 @@
         </w:rPr>
         <w:t xml:space="preserve"> de </w:t>
       </w:r>
+      <w:proofErr w:type="gramStart"/>
       <w:r>
         <w:rPr>
           <w:rFonts w:ascii="Cambria" w:eastAsia="Cambria" w:hAnsi="Cambria" w:cs="Cambria"/>
@@ -408,6 +411,7 @@
         </w:rPr>
         <w:t>Março</w:t>
       </w:r>
+      <w:proofErr w:type="gramEnd"/>
       <w:r>
         <w:rPr>
           <w:rFonts w:ascii="Cambria" w:eastAsia="Cambria" w:hAnsi="Cambria" w:cs="Cambria"/>
@@ -958,8 +962,39 @@
           <w:sz w:val="24"/>
           <w:szCs w:val="24"/>
         </w:rPr>
-        <w:t>Web Ontology Language</w:t>
-      </w:r>
+        <w:t xml:space="preserve">Web </w:t>
+      </w:r>
+      <w:proofErr w:type="spellStart"/>
+      <w:r>
+        <w:rPr>
+          <w:rFonts w:ascii="Cambria" w:hAnsi="Cambria"/>
+          <w:i/>
+          <w:sz w:val="24"/>
+          <w:szCs w:val="24"/>
+        </w:rPr>
+        <w:t>Ontology</w:t>
+      </w:r>
+      <w:proofErr w:type="spellEnd"/>
+      <w:r>
+        <w:rPr>
+          <w:rFonts w:ascii="Cambria" w:hAnsi="Cambria"/>
+          <w:i/>
+          <w:sz w:val="24"/>
+          <w:szCs w:val="24"/>
+        </w:rPr>
+        <w:t xml:space="preserve"> </w:t>
+      </w:r>
+      <w:proofErr w:type="spellStart"/>
+      <w:r>
+        <w:rPr>
+          <w:rFonts w:ascii="Cambria" w:hAnsi="Cambria"/>
+          <w:i/>
+          <w:sz w:val="24"/>
+          <w:szCs w:val="24"/>
+        </w:rPr>
+        <w:t>Language</w:t>
+      </w:r>
+      <w:proofErr w:type="spellEnd"/>
       <w:r>
         <w:rPr>
           <w:rFonts w:ascii="Cambria" w:hAnsi="Cambria"/>
@@ -1019,6 +1054,7 @@
         </w:rPr>
         <w:t xml:space="preserve">inserir um ficheiro referente a uma ontologia e criar novos dados de acordo com este ficheiro, como por exemplo </w:t>
       </w:r>
+      <w:proofErr w:type="spellStart"/>
       <w:r>
         <w:rPr>
           <w:rFonts w:ascii="Cambria" w:hAnsi="Cambria"/>
@@ -1028,6 +1064,7 @@
         </w:rPr>
         <w:t>Protégé</w:t>
       </w:r>
+      <w:proofErr w:type="spellEnd"/>
       <w:sdt>
         <w:sdtPr>
           <w:rPr>
@@ -1399,15 +1436,7 @@
           <w:sz w:val="24"/>
           <w:szCs w:val="24"/>
         </w:rPr>
-        <w:t>aplicação</w:t>
-      </w:r>
-      <w:r>
-        <w:rPr>
-          <w:rFonts w:ascii="Cambria" w:hAnsi="Cambria"/>
-          <w:sz w:val="24"/>
-          <w:szCs w:val="24"/>
-        </w:rPr>
-        <w:t>. Esta</w:t>
+        <w:t>aplicação. Esta</w:t>
       </w:r>
       <w:r>
         <w:rPr>
@@ -1466,6 +1495,7 @@
         </w:rPr>
         <w:t xml:space="preserve"> de uma ontologia (</w:t>
       </w:r>
+      <w:proofErr w:type="spellStart"/>
       <w:r>
         <w:rPr>
           <w:rFonts w:ascii="Cambria" w:hAnsi="Cambria"/>
@@ -1473,7 +1503,17 @@
           <w:sz w:val="24"/>
           <w:szCs w:val="24"/>
         </w:rPr>
-        <w:t>Ontology File</w:t>
+        <w:t>Ontology</w:t>
+      </w:r>
+      <w:proofErr w:type="spellEnd"/>
+      <w:r>
+        <w:rPr>
+          <w:rFonts w:ascii="Cambria" w:hAnsi="Cambria"/>
+          <w:i/>
+          <w:sz w:val="24"/>
+          <w:szCs w:val="24"/>
+        </w:rPr>
+        <w:t xml:space="preserve"> File</w:t>
       </w:r>
       <w:r>
         <w:rPr>
@@ -1516,13 +1556,23 @@
         </w:rPr>
         <w:t xml:space="preserve"> Estes ficheiros irão ser submetidos a uma aplicação externa designada </w:t>
       </w:r>
-      <w:r>
-        <w:rPr>
-          <w:rFonts w:ascii="Cambria" w:hAnsi="Cambria"/>
-          <w:sz w:val="24"/>
-          <w:szCs w:val="24"/>
-        </w:rPr>
-        <w:t>Chaos Pop</w:t>
+      <w:proofErr w:type="spellStart"/>
+      <w:r>
+        <w:rPr>
+          <w:rFonts w:ascii="Cambria" w:hAnsi="Cambria"/>
+          <w:sz w:val="24"/>
+          <w:szCs w:val="24"/>
+        </w:rPr>
+        <w:t>Chaos</w:t>
+      </w:r>
+      <w:proofErr w:type="spellEnd"/>
+      <w:r>
+        <w:rPr>
+          <w:rFonts w:ascii="Cambria" w:hAnsi="Cambria"/>
+          <w:sz w:val="24"/>
+          <w:szCs w:val="24"/>
+        </w:rPr>
+        <w:t xml:space="preserve"> Pop</w:t>
       </w:r>
       <w:r>
         <w:rPr>
@@ -1541,6 +1591,7 @@
         </w:rPr>
         <w:t xml:space="preserve"> através do módulo </w:t>
       </w:r>
+      <w:proofErr w:type="spellStart"/>
       <w:r>
         <w:rPr>
           <w:rFonts w:ascii="Cambria" w:hAnsi="Cambria"/>
@@ -1550,6 +1601,7 @@
         </w:rPr>
         <w:t>FileUploader</w:t>
       </w:r>
+      <w:proofErr w:type="spellEnd"/>
       <w:r>
         <w:rPr>
           <w:rFonts w:ascii="Cambria" w:hAnsi="Cambria"/>
@@ -1630,6 +1682,7 @@
         </w:rPr>
         <w:t xml:space="preserve">ceitos presentes no </w:t>
       </w:r>
+      <w:proofErr w:type="spellStart"/>
       <w:r>
         <w:rPr>
           <w:rFonts w:ascii="Cambria" w:hAnsi="Cambria"/>
@@ -1637,7 +1690,17 @@
           <w:sz w:val="24"/>
           <w:szCs w:val="24"/>
         </w:rPr>
-        <w:t>Ontology File</w:t>
+        <w:t>Ontology</w:t>
+      </w:r>
+      <w:proofErr w:type="spellEnd"/>
+      <w:r>
+        <w:rPr>
+          <w:rFonts w:ascii="Cambria" w:hAnsi="Cambria"/>
+          <w:i/>
+          <w:sz w:val="24"/>
+          <w:szCs w:val="24"/>
+        </w:rPr>
+        <w:t xml:space="preserve"> File</w:t>
       </w:r>
       <w:r>
         <w:rPr>
@@ -1672,6 +1735,7 @@
         </w:rPr>
         <w:t xml:space="preserve">com os termos do </w:t>
       </w:r>
+      <w:proofErr w:type="spellStart"/>
       <w:r>
         <w:rPr>
           <w:rFonts w:ascii="Cambria" w:hAnsi="Cambria"/>
@@ -1679,7 +1743,17 @@
           <w:sz w:val="24"/>
           <w:szCs w:val="24"/>
         </w:rPr>
-        <w:t>Ontology File</w:t>
+        <w:t>Ontology</w:t>
+      </w:r>
+      <w:proofErr w:type="spellEnd"/>
+      <w:r>
+        <w:rPr>
+          <w:rFonts w:ascii="Cambria" w:hAnsi="Cambria"/>
+          <w:i/>
+          <w:sz w:val="24"/>
+          <w:szCs w:val="24"/>
+        </w:rPr>
+        <w:t xml:space="preserve"> File</w:t>
       </w:r>
       <w:r>
         <w:rPr>
@@ -1705,6 +1779,7 @@
         </w:rPr>
         <w:t xml:space="preserve">ovo ficheiro OWL que contém os dados descritos de acordo com </w:t>
       </w:r>
+      <w:proofErr w:type="spellStart"/>
       <w:r>
         <w:rPr>
           <w:rFonts w:ascii="Cambria" w:hAnsi="Cambria"/>
@@ -1712,7 +1787,17 @@
           <w:sz w:val="24"/>
           <w:szCs w:val="24"/>
         </w:rPr>
-        <w:t>Ontology File</w:t>
+        <w:t>Ontology</w:t>
+      </w:r>
+      <w:proofErr w:type="spellEnd"/>
+      <w:r>
+        <w:rPr>
+          <w:rFonts w:ascii="Cambria" w:hAnsi="Cambria"/>
+          <w:i/>
+          <w:sz w:val="24"/>
+          <w:szCs w:val="24"/>
+        </w:rPr>
+        <w:t xml:space="preserve"> File</w:t>
       </w:r>
       <w:r>
         <w:rPr>
@@ -1843,27 +1928,14 @@
       <w:r>
         <w:t xml:space="preserve">Figura </w:t>
       </w:r>
-      <w:r>
-        <w:fldChar w:fldCharType="begin"/>
-      </w:r>
-      <w:r>
-        <w:instrText xml:space="preserve"> SEQ Figura \* ARABIC </w:instrText>
-      </w:r>
-      <w:r>
-        <w:fldChar w:fldCharType="separate"/>
-      </w:r>
-      <w:r>
-        <w:rPr>
-          <w:noProof/>
-        </w:rPr>
-        <w:t>1</w:t>
-      </w:r>
-      <w:r>
-        <w:rPr>
-          <w:noProof/>
-        </w:rPr>
-        <w:fldChar w:fldCharType="end"/>
-      </w:r>
+      <w:fldSimple w:instr=" SEQ Figura \* ARABIC ">
+        <w:r>
+          <w:rPr>
+            <w:noProof/>
+          </w:rPr>
+          <w:t>1</w:t>
+        </w:r>
+      </w:fldSimple>
       <w:r>
         <w:t xml:space="preserve"> - Arquitetura da aplicação</w:t>
       </w:r>
@@ -2176,6 +2248,7 @@
         </w:rPr>
         <w:t xml:space="preserve"> utilizando a tecnologia </w:t>
       </w:r>
+      <w:proofErr w:type="spellStart"/>
       <w:r>
         <w:rPr>
           <w:rFonts w:ascii="Cambria" w:hAnsi="Cambria"/>
@@ -2185,6 +2258,7 @@
         </w:rPr>
         <w:t>Electron</w:t>
       </w:r>
+      <w:proofErr w:type="spellEnd"/>
       <w:r>
         <w:rPr>
           <w:rFonts w:ascii="Cambria" w:hAnsi="Cambria"/>
@@ -2355,6 +2429,7 @@
         </w:rPr>
         <w:t xml:space="preserve">Definir em OWL </w:t>
       </w:r>
+      <w:proofErr w:type="spellStart"/>
       <w:r>
         <w:rPr>
           <w:rFonts w:ascii="Cambria" w:hAnsi="Cambria"/>
@@ -2362,7 +2437,17 @@
           <w:sz w:val="24"/>
           <w:szCs w:val="24"/>
         </w:rPr>
-        <w:t xml:space="preserve">workflows, </w:t>
+        <w:t>workflows</w:t>
+      </w:r>
+      <w:proofErr w:type="spellEnd"/>
+      <w:r>
+        <w:rPr>
+          <w:rFonts w:ascii="Cambria" w:hAnsi="Cambria"/>
+          <w:i/>
+          <w:sz w:val="24"/>
+          <w:szCs w:val="24"/>
+        </w:rPr>
+        <w:t xml:space="preserve">, </w:t>
       </w:r>
       <w:r>
         <w:rPr>
@@ -2419,13 +2504,23 @@
         </w:rPr>
         <w:t xml:space="preserve">ao módulo externo </w:t>
       </w:r>
-      <w:r>
-        <w:rPr>
-          <w:rFonts w:ascii="Cambria" w:hAnsi="Cambria"/>
-          <w:sz w:val="24"/>
-          <w:szCs w:val="24"/>
-        </w:rPr>
-        <w:t>Chaos Pop</w:t>
+      <w:proofErr w:type="spellStart"/>
+      <w:r>
+        <w:rPr>
+          <w:rFonts w:ascii="Cambria" w:hAnsi="Cambria"/>
+          <w:sz w:val="24"/>
+          <w:szCs w:val="24"/>
+        </w:rPr>
+        <w:t>Chaos</w:t>
+      </w:r>
+      <w:proofErr w:type="spellEnd"/>
+      <w:r>
+        <w:rPr>
+          <w:rFonts w:ascii="Cambria" w:hAnsi="Cambria"/>
+          <w:sz w:val="24"/>
+          <w:szCs w:val="24"/>
+        </w:rPr>
+        <w:t xml:space="preserve"> Pop</w:t>
       </w:r>
       <w:r>
         <w:rPr>
@@ -2452,6 +2547,7 @@
         </w:rPr>
         <w:t xml:space="preserve"> </w:t>
       </w:r>
+      <w:proofErr w:type="spellStart"/>
       <w:r>
         <w:rPr>
           <w:rFonts w:ascii="Cambria" w:hAnsi="Cambria"/>
@@ -2461,6 +2557,7 @@
         </w:rPr>
         <w:t>parser</w:t>
       </w:r>
+      <w:proofErr w:type="spellEnd"/>
       <w:r>
         <w:rPr>
           <w:rFonts w:ascii="Cambria" w:hAnsi="Cambria"/>
@@ -2812,7 +2909,25 @@
                 <w:sz w:val="24"/>
                 <w:szCs w:val="24"/>
               </w:rPr>
-              <w:t>Estudo do Chaos Pop</w:t>
+              <w:t xml:space="preserve">Estudo do </w:t>
+            </w:r>
+            <w:proofErr w:type="spellStart"/>
+            <w:r>
+              <w:rPr>
+                <w:rFonts w:ascii="Cambria" w:hAnsi="Cambria"/>
+                <w:sz w:val="24"/>
+                <w:szCs w:val="24"/>
+              </w:rPr>
+              <w:t>Chaos</w:t>
+            </w:r>
+            <w:proofErr w:type="spellEnd"/>
+            <w:r>
+              <w:rPr>
+                <w:rFonts w:ascii="Cambria" w:hAnsi="Cambria"/>
+                <w:sz w:val="24"/>
+                <w:szCs w:val="24"/>
+              </w:rPr>
+              <w:t xml:space="preserve"> Pop</w:t>
             </w:r>
           </w:p>
         </w:tc>
@@ -2909,8 +3024,18 @@
                 <w:sz w:val="24"/>
                 <w:szCs w:val="24"/>
               </w:rPr>
-              <w:t>Estudo da ferramenta Electron</w:t>
-            </w:r>
+              <w:t xml:space="preserve">Estudo da ferramenta </w:t>
+            </w:r>
+            <w:proofErr w:type="spellStart"/>
+            <w:r>
+              <w:rPr>
+                <w:rFonts w:ascii="Cambria" w:hAnsi="Cambria"/>
+                <w:sz w:val="24"/>
+                <w:szCs w:val="24"/>
+              </w:rPr>
+              <w:t>Electron</w:t>
+            </w:r>
+            <w:proofErr w:type="spellEnd"/>
           </w:p>
           <w:p>
             <w:pPr>
@@ -3042,7 +3167,25 @@
                 <w:sz w:val="24"/>
                 <w:szCs w:val="24"/>
               </w:rPr>
-              <w:t>Utilização do Chaos Pop em alguns exemplos</w:t>
+              <w:t xml:space="preserve">Utilização do </w:t>
+            </w:r>
+            <w:proofErr w:type="spellStart"/>
+            <w:r>
+              <w:rPr>
+                <w:rFonts w:ascii="Cambria" w:hAnsi="Cambria"/>
+                <w:sz w:val="24"/>
+                <w:szCs w:val="24"/>
+              </w:rPr>
+              <w:t>Chaos</w:t>
+            </w:r>
+            <w:proofErr w:type="spellEnd"/>
+            <w:r>
+              <w:rPr>
+                <w:rFonts w:ascii="Cambria" w:hAnsi="Cambria"/>
+                <w:sz w:val="24"/>
+                <w:szCs w:val="24"/>
+              </w:rPr>
+              <w:t xml:space="preserve"> Pop em alguns exemplos</w:t>
             </w:r>
           </w:p>
         </w:tc>
@@ -3142,6 +3285,7 @@
               </w:rPr>
               <w:t xml:space="preserve">nvolvimento do módulo </w:t>
             </w:r>
+            <w:proofErr w:type="spellStart"/>
             <w:r>
               <w:rPr>
                 <w:rFonts w:ascii="Cambria" w:hAnsi="Cambria"/>
@@ -3151,6 +3295,7 @@
               </w:rPr>
               <w:t>FileUploader</w:t>
             </w:r>
+            <w:proofErr w:type="spellEnd"/>
             <w:r>
               <w:rPr>
                 <w:rFonts w:ascii="Cambria" w:hAnsi="Cambria"/>
@@ -3159,6 +3304,7 @@
               </w:rPr>
               <w:t xml:space="preserve"> e </w:t>
             </w:r>
+            <w:proofErr w:type="spellStart"/>
             <w:r>
               <w:rPr>
                 <w:rFonts w:ascii="Cambria" w:hAnsi="Cambria"/>
@@ -3168,6 +3314,7 @@
               </w:rPr>
               <w:t>OWLDownloader</w:t>
             </w:r>
+            <w:proofErr w:type="spellEnd"/>
           </w:p>
         </w:tc>
       </w:tr>
@@ -3242,6 +3389,7 @@
               </w:rPr>
               <w:t xml:space="preserve">- Realização do esqueleto da </w:t>
             </w:r>
+            <w:proofErr w:type="spellStart"/>
             <w:r>
               <w:rPr>
                 <w:rFonts w:ascii="Cambria" w:hAnsi="Cambria"/>
@@ -3249,7 +3397,17 @@
                 <w:sz w:val="24"/>
                 <w:szCs w:val="24"/>
               </w:rPr>
-              <w:t>Main App</w:t>
+              <w:t>Main</w:t>
+            </w:r>
+            <w:proofErr w:type="spellEnd"/>
+            <w:r>
+              <w:rPr>
+                <w:rFonts w:ascii="Cambria" w:hAnsi="Cambria"/>
+                <w:i/>
+                <w:sz w:val="24"/>
+                <w:szCs w:val="24"/>
+              </w:rPr>
+              <w:t xml:space="preserve"> App</w:t>
             </w:r>
           </w:p>
           <w:p>
@@ -3269,6 +3427,7 @@
               </w:rPr>
               <w:t xml:space="preserve">- Desenvolvimento da </w:t>
             </w:r>
+            <w:proofErr w:type="spellStart"/>
             <w:r>
               <w:rPr>
                 <w:rFonts w:ascii="Cambria" w:hAnsi="Cambria"/>
@@ -3276,7 +3435,17 @@
                 <w:sz w:val="24"/>
                 <w:szCs w:val="24"/>
               </w:rPr>
-              <w:t>Graphic Interface</w:t>
+              <w:t>Graphic</w:t>
+            </w:r>
+            <w:proofErr w:type="spellEnd"/>
+            <w:r>
+              <w:rPr>
+                <w:rFonts w:ascii="Cambria" w:hAnsi="Cambria"/>
+                <w:i/>
+                <w:sz w:val="24"/>
+                <w:szCs w:val="24"/>
+              </w:rPr>
+              <w:t xml:space="preserve"> Interface</w:t>
             </w:r>
           </w:p>
         </w:tc>
@@ -4109,8 +4278,6 @@
             </w:r>
           </w:p>
         </w:tc>
-        <w:bookmarkStart w:id="0" w:name="_GoBack"/>
-        <w:bookmarkEnd w:id="0"/>
       </w:tr>
       <w:tr>
         <w:trPr>
@@ -4213,16 +4380,15 @@
         </w:p>
         <w:sdt>
           <w:sdtPr>
-            <w:id w:val="-704940919"/>
-            <w:bibliography/>
-          </w:sdtPr>
-          <w:sdtEndPr>
             <w:rPr>
               <w:rFonts w:ascii="Calibri" w:eastAsia="Calibri" w:hAnsi="Calibri" w:cs="Calibri"/>
               <w:b w:val="0"/>
               <w:sz w:val="22"/>
             </w:rPr>
-          </w:sdtEndPr>
+            <w:id w:val="-704940919"/>
+            <w:bibliography/>
+          </w:sdtPr>
+          <w:sdtEndPr/>
           <w:sdtContent>
             <w:p>
               <w:pPr>
@@ -4524,6 +4690,7 @@
           <w:lang w:val="en-US"/>
         </w:rPr>
       </w:pPr>
+      <w:proofErr w:type="spellStart"/>
       <w:r>
         <w:rPr>
           <w:rFonts w:ascii="Cambria" w:eastAsia="Cambria" w:hAnsi="Cambria" w:cs="Cambria"/>
@@ -4533,6 +4700,7 @@
         </w:rPr>
         <w:t>Bibliografia</w:t>
       </w:r>
+      <w:proofErr w:type="spellEnd"/>
     </w:p>
     <w:p>
       <w:pPr>
@@ -4550,7 +4718,27 @@
           <w:szCs w:val="24"/>
           <w:lang w:val="en-US"/>
         </w:rPr>
-        <w:t>Jamie Taylor, Colin Evans, Toby Segaran. (2009). Programming the Semantic Web.</w:t>
+        <w:t xml:space="preserve">Jamie Taylor, Colin Evans, Toby </w:t>
+      </w:r>
+      <w:proofErr w:type="spellStart"/>
+      <w:r>
+        <w:rPr>
+          <w:rFonts w:ascii="Cambria" w:eastAsia="Cambria" w:hAnsi="Cambria" w:cs="Cambria"/>
+          <w:sz w:val="24"/>
+          <w:szCs w:val="24"/>
+          <w:lang w:val="en-US"/>
+        </w:rPr>
+        <w:t>Segaran</w:t>
+      </w:r>
+      <w:proofErr w:type="spellEnd"/>
+      <w:r>
+        <w:rPr>
+          <w:rFonts w:ascii="Cambria" w:eastAsia="Cambria" w:hAnsi="Cambria" w:cs="Cambria"/>
+          <w:sz w:val="24"/>
+          <w:szCs w:val="24"/>
+          <w:lang w:val="en-US"/>
+        </w:rPr>
+        <w:t>. (2009). Programming the Semantic Web.</w:t>
       </w:r>
     </w:p>
     <w:p>
@@ -4736,7 +4924,21 @@
         <w:rPr>
           <w:rFonts w:ascii="Cambria" w:hAnsi="Cambria"/>
         </w:rPr>
-        <w:t>A API da aplicação Chaos Pop ainda está em desenvolvimento pelo que iremos explicar melhor o seu funcionamento no relatório</w:t>
+        <w:t xml:space="preserve">A API da aplicação </w:t>
+      </w:r>
+      <w:proofErr w:type="spellStart"/>
+      <w:r>
+        <w:rPr>
+          <w:rFonts w:ascii="Cambria" w:hAnsi="Cambria"/>
+        </w:rPr>
+        <w:t>Chaos</w:t>
+      </w:r>
+      <w:proofErr w:type="spellEnd"/>
+      <w:r>
+        <w:rPr>
+          <w:rFonts w:ascii="Cambria" w:hAnsi="Cambria"/>
+        </w:rPr>
+        <w:t xml:space="preserve"> Pop ainda está em desenvolvimento pelo que iremos explicar melhor o seu funcionamento no relatório</w:t>
       </w:r>
     </w:p>
   </w:footnote>
@@ -6677,7 +6879,7 @@
 </file>
 
 <file path=customXml/itemProps1.xml><?xml version="1.0" encoding="utf-8"?>
-<ds:datastoreItem xmlns:ds="http://schemas.openxmlformats.org/officeDocument/2006/customXml" ds:itemID="{55790120-0CD8-4A9B-A694-45E6DD197F67}">
+<ds:datastoreItem xmlns:ds="http://schemas.openxmlformats.org/officeDocument/2006/customXml" ds:itemID="{14DA1CDF-4C7B-47BA-B553-F7A9B92F174C}">
   <ds:schemaRefs>
     <ds:schemaRef ds:uri="http://schemas.openxmlformats.org/officeDocument/2006/bibliography"/>
   </ds:schemaRefs>

</xml_diff>